<commit_message>
Added comments and updated manual
</commit_message>
<xml_diff>
--- a/docs/User Manual.docx
+++ b/docs/User Manual.docx
@@ -1,6 +1,6 @@
 
 <file path=word/document.xml><?xml version="1.0" encoding="utf-8"?>
-<w:document xmlns:wpc="http://schemas.microsoft.com/office/word/2010/wordprocessingCanvas" xmlns:cx="http://schemas.microsoft.com/office/drawing/2014/chartex" xmlns:cx1="http://schemas.microsoft.com/office/drawing/2015/9/8/chartex" xmlns:cx2="http://schemas.microsoft.com/office/drawing/2015/10/21/chartex" xmlns:cx3="http://schemas.microsoft.com/office/drawing/2016/5/9/chartex" xmlns:cx4="http://schemas.microsoft.com/office/drawing/2016/5/10/chartex" xmlns:cx5="http://schemas.microsoft.com/office/drawing/2016/5/11/chartex" xmlns:cx6="http://schemas.microsoft.com/office/drawing/2016/5/12/chartex" xmlns:cx7="http://schemas.microsoft.com/office/drawing/2016/5/13/chartex" xmlns:cx8="http://schemas.microsoft.com/office/drawing/2016/5/14/chartex" xmlns:mc="http://schemas.openxmlformats.org/markup-compatibility/2006" xmlns:aink="http://schemas.microsoft.com/office/drawing/2016/ink" xmlns:am3d="http://schemas.microsoft.com/office/drawing/2017/model3d" xmlns:o="urn:schemas-microsoft-com:office:office" xmlns:r="http://schemas.openxmlformats.org/officeDocument/2006/relationships" xmlns:m="http://schemas.openxmlformats.org/officeDocument/2006/math" xmlns:v="urn:schemas-microsoft-com:vml" xmlns:wp14="http://schemas.microsoft.com/office/word/2010/wordprocessingDrawing" xmlns:wp="http://schemas.openxmlformats.org/drawingml/2006/wordprocessingDrawing" xmlns:w10="urn:schemas-microsoft-com:office:word" xmlns:w="http://schemas.openxmlformats.org/wordprocessingml/2006/main" xmlns:w14="http://schemas.microsoft.com/office/word/2010/wordml" xmlns:w15="http://schemas.microsoft.com/office/word/2012/wordml" xmlns:w16cex="http://schemas.microsoft.com/office/word/2018/wordml/cex" xmlns:w16cid="http://schemas.microsoft.com/office/word/2016/wordml/cid" xmlns:w16="http://schemas.microsoft.com/office/word/2018/wordml" xmlns:w16se="http://schemas.microsoft.com/office/word/2015/wordml/symex" xmlns:wpg="http://schemas.microsoft.com/office/word/2010/wordprocessingGroup" xmlns:wpi="http://schemas.microsoft.com/office/word/2010/wordprocessingInk" xmlns:wne="http://schemas.microsoft.com/office/word/2006/wordml" xmlns:wps="http://schemas.microsoft.com/office/word/2010/wordprocessingShape" mc:Ignorable="w14 w15 w16se w16cid w16 w16cex wp14">
+<w:document xmlns:wpc="http://schemas.microsoft.com/office/word/2010/wordprocessingCanvas" xmlns:cx="http://schemas.microsoft.com/office/drawing/2014/chartex" xmlns:cx1="http://schemas.microsoft.com/office/drawing/2015/9/8/chartex" xmlns:cx2="http://schemas.microsoft.com/office/drawing/2015/10/21/chartex" xmlns:cx3="http://schemas.microsoft.com/office/drawing/2016/5/9/chartex" xmlns:cx4="http://schemas.microsoft.com/office/drawing/2016/5/10/chartex" xmlns:cx5="http://schemas.microsoft.com/office/drawing/2016/5/11/chartex" xmlns:cx6="http://schemas.microsoft.com/office/drawing/2016/5/12/chartex" xmlns:cx7="http://schemas.microsoft.com/office/drawing/2016/5/13/chartex" xmlns:cx8="http://schemas.microsoft.com/office/drawing/2016/5/14/chartex" xmlns:mc="http://schemas.openxmlformats.org/markup-compatibility/2006" xmlns:aink="http://schemas.microsoft.com/office/drawing/2016/ink" xmlns:am3d="http://schemas.microsoft.com/office/drawing/2017/model3d" xmlns:o="urn:schemas-microsoft-com:office:office" xmlns:r="http://schemas.openxmlformats.org/officeDocument/2006/relationships" xmlns:m="http://schemas.openxmlformats.org/officeDocument/2006/math" xmlns:v="urn:schemas-microsoft-com:vml" xmlns:wp14="http://schemas.microsoft.com/office/word/2010/wordprocessingDrawing" xmlns:wp="http://schemas.openxmlformats.org/drawingml/2006/wordprocessingDrawing" xmlns:w10="urn:schemas-microsoft-com:office:word" xmlns:w="http://schemas.openxmlformats.org/wordprocessingml/2006/main" xmlns:w14="http://schemas.microsoft.com/office/word/2010/wordml" xmlns:w15="http://schemas.microsoft.com/office/word/2012/wordml" xmlns:w16cex="http://schemas.microsoft.com/office/word/2018/wordml/cex" xmlns:w16cid="http://schemas.microsoft.com/office/word/2016/wordml/cid" xmlns:w16="http://schemas.microsoft.com/office/word/2018/wordml" xmlns:w16sdtdh="http://schemas.microsoft.com/office/word/2020/wordml/sdtdatahash" xmlns:w16se="http://schemas.microsoft.com/office/word/2015/wordml/symex" xmlns:wpg="http://schemas.microsoft.com/office/word/2010/wordprocessingGroup" xmlns:wpi="http://schemas.microsoft.com/office/word/2010/wordprocessingInk" xmlns:wne="http://schemas.microsoft.com/office/word/2006/wordml" xmlns:wps="http://schemas.microsoft.com/office/word/2010/wordprocessingShape" mc:Ignorable="w14 w15 w16se w16cid w16 w16cex w16sdtdh wp14">
   <w:body>
     <w:sdt>
       <w:sdtPr>
@@ -10,6 +10,7 @@
           <w:docPartUnique/>
         </w:docPartObj>
       </w:sdtPr>
+      <w:sdtEndPr/>
       <w:sdtContent>
         <w:p/>
         <w:p>
@@ -187,6 +188,7 @@
                                     <w:dataBinding w:prefixMappings="xmlns:ns0='http://schemas.openxmlformats.org/officeDocument/2006/extended-properties' " w:xpath="/ns0:Properties[1]/ns0:Company[1]" w:storeItemID="{6668398D-A668-4E3E-A5EB-62B293D839F1}"/>
                                     <w:text/>
                                   </w:sdtPr>
+                                  <w:sdtEndPr/>
                                   <w:sdtContent>
                                     <w:r>
                                       <w:rPr>
@@ -238,7 +240,7 @@
                     <v:stroke joinstyle="miter"/>
                     <v:path gradientshapeok="t" o:connecttype="rect"/>
                   </v:shapetype>
-                  <v:shape id="Text Box 112" o:spid="_x0000_s1026" type="#_x0000_t202" style="position:absolute;left:0;text-align:left;margin-left:0;margin-top:0;width:453pt;height:51.4pt;z-index:251658242;visibility:visible;mso-wrap-style:square;mso-width-percent:734;mso-height-percent:80;mso-left-percent:150;mso-top-percent:837;mso-wrap-distance-left:9pt;mso-wrap-distance-top:0;mso-wrap-distance-right:9pt;mso-wrap-distance-bottom:0;mso-position-horizontal-relative:page;mso-position-vertical-relative:page;mso-width-percent:734;mso-height-percent:80;mso-left-percent:150;mso-top-percent:837;mso-width-relative:page;mso-height-relative:page;v-text-anchor:bottom" o:gfxdata="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" filled="f" stroked="f" strokeweight=".5pt">
+                  <v:shape id="Text Box 112" o:spid="_x0000_s1026" type="#_x0000_t202" style="position:absolute;left:0;text-align:left;margin-left:0;margin-top:0;width:453pt;height:51.4pt;z-index:251658242;visibility:visible;mso-wrap-style:square;mso-width-percent:734;mso-height-percent:80;mso-left-percent:150;mso-top-percent:837;mso-wrap-distance-left:9pt;mso-wrap-distance-top:0;mso-wrap-distance-right:9pt;mso-wrap-distance-bottom:0;mso-position-horizontal-relative:page;mso-position-vertical-relative:page;mso-width-percent:734;mso-height-percent:80;mso-left-percent:150;mso-top-percent:837;mso-width-relative:page;mso-height-relative:page;v-text-anchor:bottom" o:gfxdata="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" filled="f" stroked="f" strokeweight=".5pt">
                     <v:textbox inset="0,0,0,0">
                       <w:txbxContent>
                         <w:p>
@@ -267,6 +269,7 @@
                               <w:dataBinding w:prefixMappings="xmlns:ns0='http://schemas.openxmlformats.org/officeDocument/2006/extended-properties' " w:xpath="/ns0:Properties[1]/ns0:Company[1]" w:storeItemID="{6668398D-A668-4E3E-A5EB-62B293D839F1}"/>
                               <w:text/>
                             </w:sdtPr>
+                            <w:sdtEndPr/>
                             <w:sdtContent>
                               <w:r>
                                 <w:rPr>
@@ -398,6 +401,7 @@
                                     <w:dataBinding w:prefixMappings="xmlns:ns0='http://purl.org/dc/elements/1.1/' xmlns:ns1='http://schemas.openxmlformats.org/package/2006/metadata/core-properties' " w:xpath="/ns1:coreProperties[1]/ns0:title[1]" w:storeItemID="{6C3C8BC8-F283-45AE-878A-BAB7291924A1}"/>
                                     <w:text w:multiLine="1"/>
                                   </w:sdtPr>
+                                  <w:sdtEndPr/>
                                   <w:sdtContent>
                                     <w:r>
                                       <w:rPr>
@@ -425,6 +429,7 @@
                                   <w:dataBinding w:prefixMappings="xmlns:ns0='http://purl.org/dc/elements/1.1/' xmlns:ns1='http://schemas.openxmlformats.org/package/2006/metadata/core-properties' " w:xpath="/ns1:coreProperties[1]/ns0:subject[1]" w:storeItemID="{6C3C8BC8-F283-45AE-878A-BAB7291924A1}"/>
                                   <w:text/>
                                 </w:sdtPr>
+                                <w:sdtEndPr/>
                                 <w:sdtContent>
                                   <w:p>
                                     <w:pPr>
@@ -471,7 +476,7 @@
               </mc:Choice>
               <mc:Fallback>
                 <w:pict>
-                  <v:shape w14:anchorId="05A8435E" id="Text Box 113" o:spid="_x0000_s1027" type="#_x0000_t202" style="position:absolute;left:0;text-align:left;margin-left:0;margin-top:0;width:453pt;height:41.4pt;z-index:251658241;visibility:visible;mso-wrap-style:square;mso-width-percent:734;mso-height-percent:363;mso-left-percent:150;mso-top-percent:455;mso-wrap-distance-left:9pt;mso-wrap-distance-top:0;mso-wrap-distance-right:9pt;mso-wrap-distance-bottom:0;mso-position-horizontal-relative:page;mso-position-vertical-relative:page;mso-width-percent:734;mso-height-percent:363;mso-left-percent:150;mso-top-percent:455;mso-width-relative:page;mso-height-relative:page;v-text-anchor:bottom" o:gfxdata="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" filled="f" stroked="f" strokeweight=".5pt">
+                  <v:shape w14:anchorId="05A8435E" id="Text Box 113" o:spid="_x0000_s1027" type="#_x0000_t202" style="position:absolute;left:0;text-align:left;margin-left:0;margin-top:0;width:453pt;height:41.4pt;z-index:251658241;visibility:visible;mso-wrap-style:square;mso-width-percent:734;mso-height-percent:363;mso-left-percent:150;mso-top-percent:455;mso-wrap-distance-left:9pt;mso-wrap-distance-top:0;mso-wrap-distance-right:9pt;mso-wrap-distance-bottom:0;mso-position-horizontal-relative:page;mso-position-vertical-relative:page;mso-width-percent:734;mso-height-percent:363;mso-left-percent:150;mso-top-percent:455;mso-width-relative:page;mso-height-relative:page;v-text-anchor:bottom" o:gfxdata="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" filled="f" stroked="f" strokeweight=".5pt">
                     <v:textbox inset="0,0,0,0">
                       <w:txbxContent>
                         <w:p>
@@ -499,6 +504,7 @@
                               <w:dataBinding w:prefixMappings="xmlns:ns0='http://purl.org/dc/elements/1.1/' xmlns:ns1='http://schemas.openxmlformats.org/package/2006/metadata/core-properties' " w:xpath="/ns1:coreProperties[1]/ns0:title[1]" w:storeItemID="{6C3C8BC8-F283-45AE-878A-BAB7291924A1}"/>
                               <w:text w:multiLine="1"/>
                             </w:sdtPr>
+                            <w:sdtEndPr/>
                             <w:sdtContent>
                               <w:r>
                                 <w:rPr>
@@ -526,6 +532,7 @@
                             <w:dataBinding w:prefixMappings="xmlns:ns0='http://purl.org/dc/elements/1.1/' xmlns:ns1='http://schemas.openxmlformats.org/package/2006/metadata/core-properties' " w:xpath="/ns1:coreProperties[1]/ns0:subject[1]" w:storeItemID="{6C3C8BC8-F283-45AE-878A-BAB7291924A1}"/>
                             <w:text/>
                           </w:sdtPr>
+                          <w:sdtEndPr/>
                           <w:sdtContent>
                             <w:p>
                               <w:pPr>
@@ -698,9 +705,9 @@
               </mc:Choice>
               <mc:Fallback>
                 <w:pict>
-                  <v:group w14:anchorId="7075FE8E" id="Group 114" o:spid="_x0000_s1026" style="position:absolute;margin-left:0;margin-top:0;width:18pt;height:10in;z-index:251658240;mso-width-percent:29;mso-height-percent:909;mso-left-percent:45;mso-position-horizontal-relative:page;mso-position-vertical:center;mso-position-vertical-relative:page;mso-width-percent:29;mso-height-percent:909;mso-left-percent:45" coordsize="2286,91440" o:gfxdata="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">
-                    <v:rect id="Rectangle 115" o:spid="_x0000_s1027" style="position:absolute;width:2286;height:87820;visibility:visible;mso-wrap-style:square;v-text-anchor:middle" o:gfxdata="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" fillcolor="#77a07d [3205]" stroked="f" strokeweight="1pt"/>
-                    <v:rect id="Rectangle 116" o:spid="_x0000_s1028" style="position:absolute;top:89154;width:2286;height:2286;visibility:visible;mso-wrap-style:square;v-text-anchor:middle" o:gfxdata="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" fillcolor="#056524 [3204]" stroked="f" strokeweight="1pt">
+                  <v:group w14:anchorId="7075FE8E" id="Group 114" o:spid="_x0000_s1026" style="position:absolute;margin-left:0;margin-top:0;width:18pt;height:10in;z-index:251658240;mso-width-percent:29;mso-height-percent:909;mso-left-percent:45;mso-position-horizontal-relative:page;mso-position-vertical:center;mso-position-vertical-relative:page;mso-width-percent:29;mso-height-percent:909;mso-left-percent:45" coordsize="2286,91440" o:gfxdata="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">
+                    <v:rect id="Rectangle 115" o:spid="_x0000_s1027" style="position:absolute;width:2286;height:87820;visibility:visible;mso-wrap-style:square;v-text-anchor:middle" o:gfxdata="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" fillcolor="#77a07d [3205]" stroked="f" strokeweight="1pt"/>
+                    <v:rect id="Rectangle 116" o:spid="_x0000_s1028" style="position:absolute;top:89154;width:2286;height:2286;visibility:visible;mso-wrap-style:square;v-text-anchor:middle" o:gfxdata="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" fillcolor="#056524 [3204]" stroked="f" strokeweight="1pt">
                       <o:lock v:ext="edit" aspectratio="t"/>
                     </v:rect>
                     <w10:wrap anchorx="page" anchory="page"/>
@@ -732,6 +739,7 @@
           <w:docPartUnique/>
         </w:docPartObj>
       </w:sdtPr>
+      <w:sdtEndPr/>
       <w:sdtContent>
         <w:p>
           <w:pPr>
@@ -4389,7 +4397,7 @@
           </mc:Choice>
           <mc:Fallback>
             <w:pict>
-              <v:roundrect w14:anchorId="38C4821C" id="Rounded Rectangle 123" o:spid="_x0000_s1028" style="width:475pt;height:44.75pt;visibility:visible;mso-wrap-style:square;mso-left-percent:-10001;mso-top-percent:-10001;mso-position-horizontal:absolute;mso-position-horizontal-relative:char;mso-position-vertical:absolute;mso-position-vertical-relative:line;mso-left-percent:-10001;mso-top-percent:-10001;v-text-anchor:middle" arcsize="10923f" o:gfxdata="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" fillcolor="white [3201]" strokecolor="#056524 [3204]" strokeweight="1.5pt">
+              <v:roundrect w14:anchorId="38C4821C" id="Rounded Rectangle 123" o:spid="_x0000_s1028" style="width:475pt;height:44.75pt;visibility:visible;mso-wrap-style:square;mso-left-percent:-10001;mso-top-percent:-10001;mso-position-horizontal:absolute;mso-position-horizontal-relative:char;mso-position-vertical:absolute;mso-position-vertical-relative:line;mso-left-percent:-10001;mso-top-percent:-10001;v-text-anchor:middle" arcsize="10923f" o:gfxdata="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" fillcolor="white [3201]" strokecolor="#056524 [3204]" strokeweight="1.5pt">
                 <v:stroke joinstyle="miter"/>
                 <v:textbox>
                   <w:txbxContent>
@@ -4980,7 +4988,7 @@
           </mc:Choice>
           <mc:Fallback>
             <w:pict>
-              <v:group w14:anchorId="6EE89518" id="Group 155" o:spid="_x0000_s1029" style="width:480.75pt;height:252.45pt;mso-position-horizontal-relative:char;mso-position-vertical-relative:line" coordsize="61054,32061" o:gfxdata="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">
+              <v:group w14:anchorId="6EE89518" id="Group 155" o:spid="_x0000_s1029" style="width:480.75pt;height:252.45pt;mso-position-horizontal-relative:char;mso-position-vertical-relative:line" coordsize="61054,32061" o:gfxdata="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">
                 <v:shapetype id="_x0000_t77" coordsize="21600,21600" o:spt="77" adj="7200,5400,3600,8100" path="m@0,l@0@3@2@3@2@1,,10800@2@4@2@5@0@5@0,21600,21600,21600,21600,xe">
                   <v:stroke joinstyle="miter"/>
                   <v:formulas>
@@ -5000,7 +5008,7 @@
                     <v:h position="#2,#3" xrange="0,@0" yrange="@1,10800"/>
                   </v:handles>
                 </v:shapetype>
-                <v:shape id="Left Arrow Callout 154" o:spid="_x0000_s1030" type="#_x0000_t77" style="position:absolute;left:56940;top:433;width:4114;height:2698;visibility:visible;mso-wrap-style:square;v-text-anchor:middle" o:gfxdata="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" adj="7781,,4109,9828" fillcolor="#64893c [3209]" strokecolor="#056524 [3204]" strokeweight="1pt">
+                <v:shape id="Left Arrow Callout 154" o:spid="_x0000_s1030" type="#_x0000_t77" style="position:absolute;left:56940;top:433;width:4114;height:2698;visibility:visible;mso-wrap-style:square;v-text-anchor:middle" o:gfxdata="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" adj="7781,,4109,9828" fillcolor="#64893c [3209]" strokecolor="#056524 [3204]" strokeweight="1pt">
                   <v:textbox inset=",0">
                     <w:txbxContent>
                       <w:p>
@@ -5014,7 +5022,7 @@
                     </w:txbxContent>
                   </v:textbox>
                 </v:shape>
-                <v:group id="Group 128" o:spid="_x0000_s1031" style="position:absolute;width:59429;height:32061" coordorigin=",3973" coordsize="62922,33947" o:gfxdata="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">
+                <v:group id="Group 128" o:spid="_x0000_s1031" style="position:absolute;width:59429;height:32061" coordorigin=",3973" coordsize="62922,33947" o:gfxdata="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">
                   <v:shapetype id="_x0000_t75" coordsize="21600,21600" o:spt="75" o:preferrelative="t" path="m@4@5l@4@11@9@11@9@5xe" filled="f" stroked="f">
                     <v:stroke joinstyle="miter"/>
                     <v:formulas>
@@ -5034,12 +5042,12 @@
                     <v:path o:extrusionok="f" gradientshapeok="t" o:connecttype="rect"/>
                     <o:lock v:ext="edit" aspectratio="t"/>
                   </v:shapetype>
-                  <v:shape id="Picture 6" o:spid="_x0000_s1032" type="#_x0000_t75" alt="A screenshot of a cell phone&#10;&#10;Description automatically generated" style="position:absolute;left:795;top:3973;width:59436;height:33947;visibility:visible;mso-wrap-style:square" o:gfxdata="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">
+                  <v:shape id="Picture 6" o:spid="_x0000_s1032" type="#_x0000_t75" alt="A screenshot of a cell phone&#10;&#10;Description automatically generated" style="position:absolute;left:795;top:3973;width:59436;height:33947;visibility:visible;mso-wrap-style:square" o:gfxdata="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">
                     <v:imagedata r:id="rId12" o:title="A screenshot of a cell phone&#10;&#10;Description automatically generated"/>
                     <v:shadow on="t" type="perspective" color="black" opacity="26214f" offset="0,0" matrix="66191f,,,66191f"/>
                   </v:shape>
-                  <v:group id="Group 24" o:spid="_x0000_s1033" style="position:absolute;top:7565;width:62922;height:28941" coordorigin="247,7566" coordsize="62923,28943" o:gfxdata="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">
-                    <v:roundrect id="Rounded Rectangle 11" o:spid="_x0000_s1034" style="position:absolute;left:247;top:10557;width:14495;height:11780;visibility:visible;mso-wrap-style:square;v-text-anchor:middle" arcsize="5422f" o:gfxdata="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" filled="f" strokecolor="#023211 [1604]" strokeweight="1pt">
+                  <v:group id="Group 24" o:spid="_x0000_s1033" style="position:absolute;top:7565;width:62922;height:28941" coordorigin="247,7566" coordsize="62923,28943" o:gfxdata="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">
+                    <v:roundrect id="Rounded Rectangle 11" o:spid="_x0000_s1034" style="position:absolute;left:247;top:10557;width:14495;height:11780;visibility:visible;mso-wrap-style:square;v-text-anchor:middle" arcsize="5422f" o:gfxdata="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" filled="f" strokecolor="#023211 [1604]" strokeweight="1pt">
                       <v:stroke joinstyle="miter"/>
                       <v:textbox inset=",0"/>
                     </v:roundrect>
@@ -5062,7 +5070,7 @@
                         <v:h position="#3,#2" xrange="@1,10800" yrange="0,@0"/>
                       </v:handles>
                     </v:shapetype>
-                    <v:shape id="Up Arrow Callout 13" o:spid="_x0000_s1035" type="#_x0000_t79" style="position:absolute;left:4156;top:22488;width:2743;height:3863;visibility:visible;mso-wrap-style:square;v-text-anchor:middle" o:gfxdata="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" adj="6966,6172,3835,9643" fillcolor="#64893c [3209]" strokecolor="#056524 [3204]" strokeweight="1pt">
+                    <v:shape id="Up Arrow Callout 13" o:spid="_x0000_s1035" type="#_x0000_t79" style="position:absolute;left:4156;top:22488;width:2743;height:3863;visibility:visible;mso-wrap-style:square;v-text-anchor:middle" o:gfxdata="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" adj="6966,6172,3835,9643" fillcolor="#64893c [3209]" strokecolor="#056524 [3204]" strokeweight="1pt">
                       <v:textbox inset=",0">
                         <w:txbxContent>
                           <w:p>
@@ -5076,7 +5084,7 @@
                         </w:txbxContent>
                       </v:textbox>
                     </v:shape>
-                    <v:shape id="Left Arrow Callout 16" o:spid="_x0000_s1036" type="#_x0000_t77" style="position:absolute;left:6860;top:7566;width:4356;height:2857;visibility:visible;mso-wrap-style:square;v-text-anchor:middle" o:gfxdata="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" adj="7781,,4109,9828" fillcolor="#64893c [3209]" strokecolor="#056524 [3204]" strokeweight="1pt">
+                    <v:shape id="Left Arrow Callout 16" o:spid="_x0000_s1036" type="#_x0000_t77" style="position:absolute;left:6860;top:7566;width:4356;height:2857;visibility:visible;mso-wrap-style:square;v-text-anchor:middle" o:gfxdata="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" adj="7781,,4109,9828" fillcolor="#64893c [3209]" strokecolor="#056524 [3204]" strokeweight="1pt">
                       <v:textbox inset=",0">
                         <w:txbxContent>
                           <w:p>
@@ -5090,7 +5098,7 @@
                         </w:txbxContent>
                       </v:textbox>
                     </v:shape>
-                    <v:shape id="Left Arrow Callout 19" o:spid="_x0000_s1037" type="#_x0000_t77" style="position:absolute;left:58814;top:9036;width:4356;height:2857;visibility:visible;mso-wrap-style:square;v-text-anchor:middle" o:gfxdata="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" adj="7781,,4109,9828" fillcolor="#64893c [3209]" strokecolor="#056524 [3204]" strokeweight="1pt">
+                    <v:shape id="Left Arrow Callout 19" o:spid="_x0000_s1037" type="#_x0000_t77" style="position:absolute;left:58814;top:9036;width:4356;height:2857;visibility:visible;mso-wrap-style:square;v-text-anchor:middle" o:gfxdata="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" adj="7781,,4109,9828" fillcolor="#64893c [3209]" strokecolor="#056524 [3204]" strokeweight="1pt">
                       <v:textbox inset=",0">
                         <w:txbxContent>
                           <w:p>
@@ -5104,7 +5112,7 @@
                         </w:txbxContent>
                       </v:textbox>
                     </v:shape>
-                    <v:shape id="Left Arrow Callout 20" o:spid="_x0000_s1038" type="#_x0000_t77" style="position:absolute;left:58814;top:33651;width:4356;height:2858;visibility:visible;mso-wrap-style:square;v-text-anchor:middle" o:gfxdata="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" adj="7781,,4109,9828" fillcolor="#64893c [3209]" strokecolor="#056524 [3204]" strokeweight="1pt">
+                    <v:shape id="Left Arrow Callout 20" o:spid="_x0000_s1038" type="#_x0000_t77" style="position:absolute;left:58814;top:33651;width:4356;height:2858;visibility:visible;mso-wrap-style:square;v-text-anchor:middle" o:gfxdata="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" adj="7781,,4109,9828" fillcolor="#64893c [3209]" strokecolor="#056524 [3204]" strokeweight="1pt">
                       <v:textbox inset=",0">
                         <w:txbxContent>
                           <w:p>
@@ -5118,7 +5126,7 @@
                         </w:txbxContent>
                       </v:textbox>
                     </v:shape>
-                    <v:shape id="Left Arrow Callout 23" o:spid="_x0000_s1039" type="#_x0000_t77" style="position:absolute;left:58814;top:12801;width:4356;height:2858;visibility:visible;mso-wrap-style:square;v-text-anchor:middle" o:gfxdata="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" adj="7781,,4109,9828" fillcolor="#64893c [3209]" strokecolor="#056524 [3204]" strokeweight="1pt">
+                    <v:shape id="Left Arrow Callout 23" o:spid="_x0000_s1039" type="#_x0000_t77" style="position:absolute;left:58814;top:12801;width:4356;height:2858;visibility:visible;mso-wrap-style:square;v-text-anchor:middle" o:gfxdata="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" adj="7781,,4109,9828" fillcolor="#64893c [3209]" strokecolor="#056524 [3204]" strokeweight="1pt">
                       <v:textbox inset=",0">
                         <w:txbxContent>
                           <w:p>
@@ -5217,7 +5225,7 @@
           </mc:Choice>
           <mc:Fallback>
             <w:pict>
-              <v:roundrect w14:anchorId="06C395CC" id="Rounded Rectangle 126" o:spid="_x0000_s1040" style="width:468pt;height:38.9pt;visibility:visible;mso-wrap-style:square;mso-left-percent:-10001;mso-top-percent:-10001;mso-position-horizontal:absolute;mso-position-horizontal-relative:char;mso-position-vertical:absolute;mso-position-vertical-relative:line;mso-left-percent:-10001;mso-top-percent:-10001;v-text-anchor:middle" arcsize="10923f" o:gfxdata="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" fillcolor="white [3201]" strokecolor="#056524 [3204]" strokeweight="1.5pt">
+              <v:roundrect w14:anchorId="06C395CC" id="Rounded Rectangle 126" o:spid="_x0000_s1040" style="width:468pt;height:38.9pt;visibility:visible;mso-wrap-style:square;mso-left-percent:-10001;mso-top-percent:-10001;mso-position-horizontal:absolute;mso-position-horizontal-relative:char;mso-position-vertical:absolute;mso-position-vertical-relative:line;mso-left-percent:-10001;mso-top-percent:-10001;v-text-anchor:middle" arcsize="10923f" o:gfxdata="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" fillcolor="white [3201]" strokecolor="#056524 [3204]" strokeweight="1.5pt">
                 <v:stroke joinstyle="miter"/>
                 <v:textbox>
                   <w:txbxContent>
@@ -5474,7 +5482,7 @@
           </mc:Choice>
           <mc:Fallback>
             <w:pict>
-              <v:roundrect w14:anchorId="7D8BCB41" id="Rounded Rectangle 127" o:spid="_x0000_s1041" style="width:468pt;height:139.55pt;visibility:visible;mso-wrap-style:square;mso-left-percent:-10001;mso-top-percent:-10001;mso-position-horizontal:absolute;mso-position-horizontal-relative:char;mso-position-vertical:absolute;mso-position-vertical-relative:line;mso-left-percent:-10001;mso-top-percent:-10001;v-text-anchor:top" arcsize="10923f" o:gfxdata="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" fillcolor="white [3201]" strokecolor="#056524 [3204]" strokeweight="1.5pt">
+              <v:roundrect w14:anchorId="7D8BCB41" id="Rounded Rectangle 127" o:spid="_x0000_s1041" style="width:468pt;height:139.55pt;visibility:visible;mso-wrap-style:square;mso-left-percent:-10001;mso-top-percent:-10001;mso-position-horizontal:absolute;mso-position-horizontal-relative:char;mso-position-vertical:absolute;mso-position-vertical-relative:line;mso-left-percent:-10001;mso-top-percent:-10001;v-text-anchor:top" arcsize="10923f" o:gfxdata="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" fillcolor="white [3201]" strokecolor="#056524 [3204]" strokeweight="1.5pt">
                 <v:stroke joinstyle="miter"/>
                 <v:textbox>
                   <w:txbxContent>
@@ -5671,7 +5679,7 @@
           </mc:Choice>
           <mc:Fallback>
             <w:pict>
-              <v:roundrect w14:anchorId="6D763BDD" id="Rounded Rectangle 87" o:spid="_x0000_s1042" style="width:468pt;height:29pt;visibility:visible;mso-wrap-style:square;mso-left-percent:-10001;mso-top-percent:-10001;mso-position-horizontal:absolute;mso-position-horizontal-relative:char;mso-position-vertical:absolute;mso-position-vertical-relative:line;mso-left-percent:-10001;mso-top-percent:-10001;v-text-anchor:middle" arcsize="10923f" o:gfxdata="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" fillcolor="white [3201]" strokecolor="#056524 [3204]" strokeweight="1.5pt">
+              <v:roundrect w14:anchorId="6D763BDD" id="Rounded Rectangle 87" o:spid="_x0000_s1042" style="width:468pt;height:29pt;visibility:visible;mso-wrap-style:square;mso-left-percent:-10001;mso-top-percent:-10001;mso-position-horizontal:absolute;mso-position-horizontal-relative:char;mso-position-vertical:absolute;mso-position-vertical-relative:line;mso-left-percent:-10001;mso-top-percent:-10001;v-text-anchor:middle" arcsize="10923f" o:gfxdata="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" fillcolor="white [3201]" strokecolor="#056524 [3204]" strokeweight="1.5pt">
                 <v:stroke joinstyle="miter"/>
                 <v:textbox>
                   <w:txbxContent>
@@ -6316,7 +6324,7 @@
                       <v:path arrowok="t" fillok="f" o:connecttype="none"/>
                       <o:lock v:ext="edit" shapetype="t"/>
                     </v:shapetype>
-                    <v:shape id="Straight Arrow Connector 28" o:spid="_x0000_s1026" type="#_x0000_t32" style="position:absolute;margin-left:3.65pt;margin-top:24.75pt;width:38.75pt;height:0;z-index:251658244;visibility:visible;mso-wrap-style:square;mso-width-percent:0;mso-height-percent:0;mso-wrap-distance-left:9pt;mso-wrap-distance-top:0;mso-wrap-distance-right:9pt;mso-wrap-distance-bottom:0;mso-position-horizontal:absolute;mso-position-horizontal-relative:text;mso-position-vertical:absolute;mso-position-vertical-relative:text;mso-width-percent:0;mso-height-percent:0;mso-width-relative:margin;mso-height-relative:margin" o:gfxdata="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" strokecolor="#056524 [3204]" strokeweight="2.25pt">
+                    <v:shape id="Straight Arrow Connector 28" o:spid="_x0000_s1026" type="#_x0000_t32" style="position:absolute;margin-left:3.65pt;margin-top:24.75pt;width:38.75pt;height:0;z-index:251658244;visibility:visible;mso-wrap-style:square;mso-width-percent:0;mso-height-percent:0;mso-wrap-distance-left:9pt;mso-wrap-distance-top:0;mso-wrap-distance-right:9pt;mso-wrap-distance-bottom:0;mso-position-horizontal:absolute;mso-position-horizontal-relative:text;mso-position-vertical:absolute;mso-position-vertical-relative:text;mso-width-percent:0;mso-height-percent:0;mso-width-relative:margin;mso-height-relative:margin" o:gfxdata="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" strokecolor="#056524 [3204]" strokeweight="2.25pt">
                       <v:stroke endarrow="block" joinstyle="miter"/>
                     </v:shape>
                   </w:pict>
@@ -6589,7 +6597,7 @@
           </mc:Choice>
           <mc:Fallback>
             <w:pict>
-              <v:roundrect w14:anchorId="084BC0E1" id="Rounded Rectangle 88" o:spid="_x0000_s1043" style="width:466.25pt;height:30.7pt;visibility:visible;mso-wrap-style:square;mso-left-percent:-10001;mso-top-percent:-10001;mso-position-horizontal:absolute;mso-position-horizontal-relative:char;mso-position-vertical:absolute;mso-position-vertical-relative:line;mso-left-percent:-10001;mso-top-percent:-10001;v-text-anchor:middle" arcsize="10923f" o:gfxdata="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" fillcolor="white [3201]" strokecolor="#056524 [3204]" strokeweight="1.5pt">
+              <v:roundrect w14:anchorId="084BC0E1" id="Rounded Rectangle 88" o:spid="_x0000_s1043" style="width:466.25pt;height:30.7pt;visibility:visible;mso-wrap-style:square;mso-left-percent:-10001;mso-top-percent:-10001;mso-position-horizontal:absolute;mso-position-horizontal-relative:char;mso-position-vertical:absolute;mso-position-vertical-relative:line;mso-left-percent:-10001;mso-top-percent:-10001;v-text-anchor:middle" arcsize="10923f" o:gfxdata="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" fillcolor="white [3201]" strokecolor="#056524 [3204]" strokeweight="1.5pt">
                 <v:stroke joinstyle="miter"/>
                 <v:textbox>
                   <w:txbxContent>
@@ -6793,7 +6801,7 @@
           </mc:Choice>
           <mc:Fallback>
             <w:pict>
-              <v:roundrect w14:anchorId="7E333670" id="Rounded Rectangle 89" o:spid="_x0000_s1044" style="width:468pt;height:41.75pt;visibility:visible;mso-wrap-style:square;mso-left-percent:-10001;mso-top-percent:-10001;mso-position-horizontal:absolute;mso-position-horizontal-relative:char;mso-position-vertical:absolute;mso-position-vertical-relative:line;mso-left-percent:-10001;mso-top-percent:-10001;v-text-anchor:middle" arcsize="10923f" o:gfxdata="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" fillcolor="white [3201]" strokecolor="#056524 [3204]" strokeweight="1.5pt">
+              <v:roundrect w14:anchorId="7E333670" id="Rounded Rectangle 89" o:spid="_x0000_s1044" style="width:468pt;height:41.75pt;visibility:visible;mso-wrap-style:square;mso-left-percent:-10001;mso-top-percent:-10001;mso-position-horizontal:absolute;mso-position-horizontal-relative:char;mso-position-vertical:absolute;mso-position-vertical-relative:line;mso-left-percent:-10001;mso-top-percent:-10001;v-text-anchor:middle" arcsize="10923f" o:gfxdata="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" fillcolor="white [3201]" strokecolor="#056524 [3204]" strokeweight="1.5pt">
                 <v:stroke joinstyle="miter"/>
                 <v:textbox>
                   <w:txbxContent>
@@ -7593,9 +7601,9 @@
           </mc:Choice>
           <mc:Fallback>
             <w:pict>
-              <v:group w14:anchorId="28115428" id="Group 73" o:spid="_x0000_s1045" style="position:absolute;left:0;text-align:left;margin-left:-28.4pt;margin-top:56.65pt;width:541.85pt;height:225.15pt;z-index:251658261;mso-position-horizontal-relative:text;mso-position-vertical-relative:text;mso-width-relative:margin" coordorigin="235" coordsize="68820,28594" o:gfxdata="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">
-                <v:group id="Group 43" o:spid="_x0000_s1046" style="position:absolute;left:235;width:67665;height:28594" coordorigin="-3642,7179" coordsize="67671,28596" o:gfxdata="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">
-                  <v:roundrect id="Rounded Rectangle 44" o:spid="_x0000_s1047" style="position:absolute;top:10837;width:15287;height:24938;visibility:visible;mso-wrap-style:square;v-text-anchor:middle" arcsize="4566f" o:gfxdata="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" filled="f" strokecolor="#023211 [1604]" strokeweight="1pt">
+              <v:group w14:anchorId="28115428" id="Group 73" o:spid="_x0000_s1045" style="position:absolute;left:0;text-align:left;margin-left:-28.4pt;margin-top:56.65pt;width:541.85pt;height:225.15pt;z-index:251658261;mso-position-horizontal-relative:text;mso-position-vertical-relative:text;mso-width-relative:margin" coordorigin="235" coordsize="68820,28594" o:gfxdata="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">
+                <v:group id="Group 43" o:spid="_x0000_s1046" style="position:absolute;left:235;width:67665;height:28594" coordorigin="-3642,7179" coordsize="67671,28596" o:gfxdata="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">
+                  <v:roundrect id="Rounded Rectangle 44" o:spid="_x0000_s1047" style="position:absolute;top:10837;width:15287;height:24938;visibility:visible;mso-wrap-style:square;v-text-anchor:middle" arcsize="4566f" o:gfxdata="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" filled="f" strokecolor="#023211 [1604]" strokeweight="1pt">
                     <v:stroke joinstyle="miter"/>
                   </v:roundrect>
                   <v:shapetype id="_x0000_t78" coordsize="21600,21600" o:spt="78" adj="14400,5400,18000,8100" path="m,l,21600@0,21600@0@5@2@5@2@4,21600,10800@2@1@2@3@0@3@0,xe">
@@ -7616,7 +7624,7 @@
                       <v:h position="#2,#3" xrange="@0,21600" yrange="@1,10800"/>
                     </v:handles>
                   </v:shapetype>
-                  <v:shape id="Right Arrow Callout 46" o:spid="_x0000_s1048" type="#_x0000_t78" style="position:absolute;left:-3642;top:11381;width:4119;height:2858;visibility:visible;mso-wrap-style:square;v-text-anchor:middle" o:gfxdata="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" adj="14583,,17855,9285" fillcolor="#64893c [3209]" strokecolor="#056524 [3204]" strokeweight="1pt">
+                  <v:shape id="Right Arrow Callout 46" o:spid="_x0000_s1048" type="#_x0000_t78" style="position:absolute;left:-3642;top:11381;width:4119;height:2858;visibility:visible;mso-wrap-style:square;v-text-anchor:middle" o:gfxdata="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" adj="14583,,17855,9285" fillcolor="#64893c [3209]" strokecolor="#056524 [3204]" strokeweight="1pt">
                     <v:textbox>
                       <w:txbxContent>
                         <w:p>
@@ -7631,7 +7639,7 @@
                       </w:txbxContent>
                     </v:textbox>
                   </v:shape>
-                  <v:shape id="Left Arrow Callout 47" o:spid="_x0000_s1049" type="#_x0000_t77" style="position:absolute;left:59672;top:7179;width:4356;height:2857;visibility:visible;mso-wrap-style:square;v-text-anchor:middle" o:gfxdata="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" adj="7781,,4109,9828" fillcolor="#64893c [3209]" strokecolor="#056524 [3204]" strokeweight="1pt">
+                  <v:shape id="Left Arrow Callout 47" o:spid="_x0000_s1049" type="#_x0000_t77" style="position:absolute;left:59672;top:7179;width:4356;height:2857;visibility:visible;mso-wrap-style:square;v-text-anchor:middle" o:gfxdata="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" adj="7781,,4109,9828" fillcolor="#64893c [3209]" strokecolor="#056524 [3204]" strokeweight="1pt">
                     <v:textbox>
                       <w:txbxContent>
                         <w:p>
@@ -7667,7 +7675,7 @@
                       </w:txbxContent>
                     </v:textbox>
                   </v:shape>
-                  <v:shape id="Left Arrow Callout 50" o:spid="_x0000_s1050" type="#_x0000_t77" style="position:absolute;left:59672;top:10037;width:4356;height:2857;visibility:visible;mso-wrap-style:square;v-text-anchor:middle" o:gfxdata="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" adj="7781,,4109,9828" fillcolor="#64893c [3209]" strokecolor="#056524 [3204]" strokeweight="1pt">
+                  <v:shape id="Left Arrow Callout 50" o:spid="_x0000_s1050" type="#_x0000_t77" style="position:absolute;left:59672;top:10037;width:4356;height:2857;visibility:visible;mso-wrap-style:square;v-text-anchor:middle" o:gfxdata="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" adj="7781,,4109,9828" fillcolor="#64893c [3209]" strokecolor="#056524 [3204]" strokeweight="1pt">
                     <v:textbox>
                       <w:txbxContent>
                         <w:p>
@@ -7683,10 +7691,10 @@
                     </v:textbox>
                   </v:shape>
                 </v:group>
-                <v:roundrect id="Rounded Rectangle 2" o:spid="_x0000_s1051" style="position:absolute;left:19868;top:5644;width:44742;height:22186;visibility:visible;mso-wrap-style:square;v-text-anchor:middle" arcsize="4566f" o:gfxdata="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" filled="f" strokecolor="#023211 [1604]" strokeweight="1pt">
+                <v:roundrect id="Rounded Rectangle 2" o:spid="_x0000_s1051" style="position:absolute;left:19868;top:5644;width:44742;height:22186;visibility:visible;mso-wrap-style:square;v-text-anchor:middle" arcsize="4566f" o:gfxdata="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" filled="f" strokecolor="#023211 [1604]" strokeweight="1pt">
                   <v:stroke joinstyle="miter"/>
                 </v:roundrect>
-                <v:shape id="Left Arrow Callout 4" o:spid="_x0000_s1052" type="#_x0000_t77" style="position:absolute;left:64699;top:15240;width:4356;height:2856;visibility:visible;mso-wrap-style:square;v-text-anchor:middle" o:gfxdata="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" adj="7781,,4109,9828" fillcolor="#64893c [3209]" strokecolor="#056524 [3204]" strokeweight="1pt">
+                <v:shape id="Left Arrow Callout 4" o:spid="_x0000_s1052" type="#_x0000_t77" style="position:absolute;left:64699;top:15240;width:4356;height:2856;visibility:visible;mso-wrap-style:square;v-text-anchor:middle" o:gfxdata="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" adj="7781,,4109,9828" fillcolor="#64893c [3209]" strokecolor="#056524 [3204]" strokeweight="1pt">
                   <v:textbox>
                     <w:txbxContent>
                       <w:p>
@@ -7819,7 +7827,7 @@
                   <v:h position="#3,#2" xrange="@1,10800" yrange="@0,21600"/>
                 </v:handles>
               </v:shapetype>
-              <v:shape id="Down Arrow Callout 1690399899" o:spid="_x0000_s1053" type="#_x0000_t80" style="position:absolute;left:0;text-align:left;margin-left:59.25pt;margin-top:41.65pt;width:24pt;height:32.3pt;z-index:251658257;visibility:visible;mso-wrap-style:square;mso-width-percent:0;mso-height-percent:0;mso-wrap-distance-left:9pt;mso-wrap-distance-top:0;mso-wrap-distance-right:9pt;mso-wrap-distance-bottom:0;mso-position-horizontal:absolute;mso-position-horizontal-relative:text;mso-position-vertical:absolute;mso-position-vertical-relative:text;mso-width-percent:0;mso-height-percent:0;mso-width-relative:margin;mso-height-relative:margin;v-text-anchor:middle" o:gfxdata="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" adj="14035,6140,17588,9581" fillcolor="#64893c [3209]" strokecolor="#056524 [3204]" strokeweight="1pt">
+              <v:shape id="Down Arrow Callout 1690399899" o:spid="_x0000_s1053" type="#_x0000_t80" style="position:absolute;left:0;text-align:left;margin-left:59.25pt;margin-top:41.65pt;width:24pt;height:32.3pt;z-index:251658257;visibility:visible;mso-wrap-style:square;mso-width-percent:0;mso-height-percent:0;mso-wrap-distance-left:9pt;mso-wrap-distance-top:0;mso-wrap-distance-right:9pt;mso-wrap-distance-bottom:0;mso-position-horizontal:absolute;mso-position-horizontal-relative:text;mso-position-vertical:absolute;mso-position-vertical-relative:text;mso-width-percent:0;mso-height-percent:0;mso-width-relative:margin;mso-height-relative:margin;v-text-anchor:middle" o:gfxdata="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" adj="14035,6140,17588,9581" fillcolor="#64893c [3209]" strokecolor="#056524 [3204]" strokeweight="1pt">
                 <v:textbox>
                   <w:txbxContent>
                     <w:p>
@@ -8236,8 +8244,8 @@
           </mc:Choice>
           <mc:Fallback>
             <w:pict>
-              <v:group w14:anchorId="360FA415" id="Group 125" o:spid="_x0000_s1054" style="position:absolute;margin-left:104.95pt;margin-top:98.25pt;width:396.15pt;height:131.25pt;z-index:251658245;mso-position-horizontal-relative:text;mso-position-vertical-relative:text" coordsize="50312,16671" o:gfxdata="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">
-                <v:shape id="Left Arrow Callout 8" o:spid="_x0000_s1055" type="#_x0000_t77" style="position:absolute;left:45957;top:1652;width:4355;height:2857;visibility:visible;mso-wrap-style:square;v-text-anchor:middle" o:gfxdata="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" adj="7565,,3542" fillcolor="#64893c [3209]" strokecolor="#056524 [3204]" strokeweight="1pt">
+              <v:group w14:anchorId="360FA415" id="Group 125" o:spid="_x0000_s1054" style="position:absolute;margin-left:104.95pt;margin-top:98.25pt;width:396.15pt;height:131.25pt;z-index:251658245;mso-position-horizontal-relative:text;mso-position-vertical-relative:text" coordsize="50312,16671" o:gfxdata="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">
+                <v:shape id="Left Arrow Callout 8" o:spid="_x0000_s1055" type="#_x0000_t77" style="position:absolute;left:45957;top:1652;width:4355;height:2857;visibility:visible;mso-wrap-style:square;v-text-anchor:middle" o:gfxdata="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" adj="7565,,3542" fillcolor="#64893c [3209]" strokecolor="#056524 [3204]" strokeweight="1pt">
                   <v:textbox>
                     <w:txbxContent>
                       <w:p>
@@ -8252,13 +8260,13 @@
                     </w:txbxContent>
                   </v:textbox>
                 </v:shape>
-                <v:roundrect id="Rounded Rectangle 9" o:spid="_x0000_s1056" style="position:absolute;width:45815;height:6667;visibility:visible;mso-wrap-style:square;v-text-anchor:middle" arcsize="4566f" o:gfxdata="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" filled="f" strokecolor="#023211 [1604]" strokeweight="1pt">
+                <v:roundrect id="Rounded Rectangle 9" o:spid="_x0000_s1056" style="position:absolute;width:45815;height:6667;visibility:visible;mso-wrap-style:square;v-text-anchor:middle" arcsize="4566f" o:gfxdata="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" filled="f" strokecolor="#023211 [1604]" strokeweight="1pt">
                   <v:stroke joinstyle="miter"/>
                 </v:roundrect>
-                <v:roundrect id="Rounded Rectangle 10" o:spid="_x0000_s1057" style="position:absolute;top:7050;width:45815;height:9621;visibility:visible;mso-wrap-style:square;v-text-anchor:middle" arcsize="4566f" o:gfxdata="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" filled="f" strokecolor="#023211 [1604]" strokeweight="1pt">
+                <v:roundrect id="Rounded Rectangle 10" o:spid="_x0000_s1057" style="position:absolute;top:7050;width:45815;height:9621;visibility:visible;mso-wrap-style:square;v-text-anchor:middle" arcsize="4566f" o:gfxdata="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" filled="f" strokecolor="#023211 [1604]" strokeweight="1pt">
                   <v:stroke joinstyle="miter"/>
                 </v:roundrect>
-                <v:shape id="Left Arrow Callout 12" o:spid="_x0000_s1058" type="#_x0000_t77" style="position:absolute;left:45957;top:10576;width:4355;height:2857;visibility:visible;mso-wrap-style:square;v-text-anchor:middle" o:gfxdata="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" adj="7565,,3542" fillcolor="#64893c [3209]" strokecolor="#056524 [3204]" strokeweight="1pt">
+                <v:shape id="Left Arrow Callout 12" o:spid="_x0000_s1058" type="#_x0000_t77" style="position:absolute;left:45957;top:10576;width:4355;height:2857;visibility:visible;mso-wrap-style:square;v-text-anchor:middle" o:gfxdata="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" adj="7565,,3542" fillcolor="#64893c [3209]" strokecolor="#056524 [3204]" strokeweight="1pt">
                   <v:textbox>
                     <w:txbxContent>
                       <w:p>
@@ -8514,7 +8522,7 @@
           </mc:Choice>
           <mc:Fallback>
             <w:pict>
-              <v:shape w14:anchorId="14313A8E" id="Left Arrow Callout 39" o:spid="_x0000_s1059" type="#_x0000_t77" style="position:absolute;margin-left:466.65pt;margin-top:8.2pt;width:34.25pt;height:22.45pt;z-index:251658247;visibility:visible;mso-wrap-style:square;mso-height-percent:0;mso-wrap-distance-left:9pt;mso-wrap-distance-top:0;mso-wrap-distance-right:9pt;mso-wrap-distance-bottom:0;mso-position-horizontal:absolute;mso-position-horizontal-relative:text;mso-position-vertical:absolute;mso-position-vertical-relative:text;mso-height-percent:0;mso-height-relative:margin;v-text-anchor:middle" o:gfxdata="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" adj="7565,,3540" fillcolor="#64893c [3209]" strokecolor="#056524 [3204]" strokeweight="1pt">
+              <v:shape w14:anchorId="14313A8E" id="Left Arrow Callout 39" o:spid="_x0000_s1059" type="#_x0000_t77" style="position:absolute;margin-left:466.65pt;margin-top:8.2pt;width:34.25pt;height:22.45pt;z-index:251658247;visibility:visible;mso-wrap-style:square;mso-height-percent:0;mso-wrap-distance-left:9pt;mso-wrap-distance-top:0;mso-wrap-distance-right:9pt;mso-wrap-distance-bottom:0;mso-position-horizontal:absolute;mso-position-horizontal-relative:text;mso-position-vertical:absolute;mso-position-vertical-relative:text;mso-height-percent:0;mso-height-relative:margin;v-text-anchor:middle" o:gfxdata="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" adj="7565,,3540" fillcolor="#64893c [3209]" strokecolor="#056524 [3204]" strokeweight="1pt">
                 <v:textbox>
                   <w:txbxContent>
                     <w:p>
@@ -8620,7 +8628,7 @@
           </mc:Choice>
           <mc:Fallback>
             <w:pict>
-              <v:shape w14:anchorId="5BFDE64A" id="Left Arrow Callout 42" o:spid="_x0000_s1060" type="#_x0000_t77" style="position:absolute;margin-left:150.75pt;margin-top:23.95pt;width:34.3pt;height:22.5pt;z-index:251658248;visibility:visible;mso-wrap-style:square;mso-height-percent:0;mso-wrap-distance-left:9pt;mso-wrap-distance-top:0;mso-wrap-distance-right:9pt;mso-wrap-distance-bottom:0;mso-position-horizontal:absolute;mso-position-horizontal-relative:text;mso-position-vertical:absolute;mso-position-vertical-relative:text;mso-height-percent:0;mso-height-relative:margin;v-text-anchor:middle" o:gfxdata="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" adj="7565,,3542" fillcolor="#64893c [3209]" strokecolor="#056524 [3204]" strokeweight="1pt">
+              <v:shape w14:anchorId="5BFDE64A" id="Left Arrow Callout 42" o:spid="_x0000_s1060" type="#_x0000_t77" style="position:absolute;margin-left:150.75pt;margin-top:23.95pt;width:34.3pt;height:22.5pt;z-index:251658248;visibility:visible;mso-wrap-style:square;mso-height-percent:0;mso-wrap-distance-left:9pt;mso-wrap-distance-top:0;mso-wrap-distance-right:9pt;mso-wrap-distance-bottom:0;mso-position-horizontal:absolute;mso-position-horizontal-relative:text;mso-position-vertical:absolute;mso-position-vertical-relative:text;mso-height-percent:0;mso-height-relative:margin;v-text-anchor:middle" o:gfxdata="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" adj="7565,,3542" fillcolor="#64893c [3209]" strokecolor="#056524 [3204]" strokeweight="1pt">
                 <v:textbox>
                   <w:txbxContent>
                     <w:p>
@@ -8729,7 +8737,7 @@
           </mc:Choice>
           <mc:Fallback>
             <w:pict>
-              <v:shape w14:anchorId="0E2A4F7D" id="Right Arrow Callout 38" o:spid="_x0000_s1061" type="#_x0000_t78" style="position:absolute;margin-left:-19.5pt;margin-top:8.25pt;width:34.3pt;height:22.5pt;z-index:251658246;visibility:visible;mso-wrap-style:square;mso-width-percent:0;mso-height-percent:0;mso-wrap-distance-left:9pt;mso-wrap-distance-top:0;mso-wrap-distance-right:9pt;mso-wrap-distance-bottom:0;mso-position-horizontal:absolute;mso-position-horizontal-relative:text;mso-position-vertical:absolute;mso-position-vertical-relative:text;mso-width-percent:0;mso-height-percent:0;mso-width-relative:margin;mso-height-relative:margin;v-text-anchor:middle" o:gfxdata="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" adj="14035,,18058" fillcolor="#64893c [3209]" strokecolor="#056524 [3204]" strokeweight="1pt">
+              <v:shape w14:anchorId="0E2A4F7D" id="Right Arrow Callout 38" o:spid="_x0000_s1061" type="#_x0000_t78" style="position:absolute;margin-left:-19.5pt;margin-top:8.25pt;width:34.3pt;height:22.5pt;z-index:251658246;visibility:visible;mso-wrap-style:square;mso-width-percent:0;mso-height-percent:0;mso-wrap-distance-left:9pt;mso-wrap-distance-top:0;mso-wrap-distance-right:9pt;mso-wrap-distance-bottom:0;mso-position-horizontal:absolute;mso-position-horizontal-relative:text;mso-position-vertical:absolute;mso-position-vertical-relative:text;mso-width-percent:0;mso-height-percent:0;mso-width-relative:margin;mso-height-relative:margin;v-text-anchor:middle" o:gfxdata="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" adj="14035,,18058" fillcolor="#64893c [3209]" strokecolor="#056524 [3204]" strokeweight="1pt">
                 <v:textbox>
                   <w:txbxContent>
                     <w:p>
@@ -8846,13 +8854,8 @@
         <w:spacing w:after="0"/>
       </w:pPr>
       <w:r>
-        <w:t xml:space="preserve">The note </w:t>
-      </w:r>
-      <w:proofErr w:type="gramStart"/>
-      <w:r>
-        <w:t>content</w:t>
-      </w:r>
-      <w:proofErr w:type="gramEnd"/>
+        <w:t>The note content</w:t>
+      </w:r>
     </w:p>
     <w:p>
       <w:pPr>
@@ -9082,7 +9085,7 @@
         <mc:AlternateContent>
           <mc:Choice Requires="wps">
             <w:drawing>
-              <wp:anchor distT="0" distB="0" distL="114300" distR="114300" simplePos="0" relativeHeight="251658252" behindDoc="0" locked="0" layoutInCell="1" allowOverlap="1" wp14:anchorId="7CE6C665" wp14:editId="331C593A">
+              <wp:anchor distT="0" distB="0" distL="114300" distR="114300" simplePos="0" relativeHeight="251658252" behindDoc="0" locked="0" layoutInCell="1" allowOverlap="1" wp14:anchorId="7CE6C665" wp14:editId="4F636133">
                 <wp:simplePos x="0" y="0"/>
                 <wp:positionH relativeFrom="column">
                   <wp:posOffset>5766320</wp:posOffset>
@@ -9162,7 +9165,7 @@
           </mc:Choice>
           <mc:Fallback>
             <w:pict>
-              <v:shape w14:anchorId="7CE6C665" id="Left Arrow Callout 56" o:spid="_x0000_s1062" type="#_x0000_t77" style="position:absolute;margin-left:454.05pt;margin-top:81.35pt;width:34.25pt;height:22.45pt;z-index:251658252;visibility:visible;mso-wrap-style:square;mso-height-percent:0;mso-wrap-distance-left:9pt;mso-wrap-distance-top:0;mso-wrap-distance-right:9pt;mso-wrap-distance-bottom:0;mso-position-horizontal:absolute;mso-position-horizontal-relative:text;mso-position-vertical:absolute;mso-position-vertical-relative:text;mso-height-percent:0;mso-height-relative:margin;v-text-anchor:middle" o:gfxdata="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" adj="7565,,3540" fillcolor="#64893c [3209]" strokecolor="#056524 [3204]" strokeweight="1pt">
+              <v:shape w14:anchorId="7CE6C665" id="Left Arrow Callout 56" o:spid="_x0000_s1062" type="#_x0000_t77" style="position:absolute;margin-left:454.05pt;margin-top:81.35pt;width:34.25pt;height:22.45pt;z-index:251658252;visibility:visible;mso-wrap-style:square;mso-height-percent:0;mso-wrap-distance-left:9pt;mso-wrap-distance-top:0;mso-wrap-distance-right:9pt;mso-wrap-distance-bottom:0;mso-position-horizontal:absolute;mso-position-horizontal-relative:text;mso-position-vertical:absolute;mso-position-vertical-relative:text;mso-height-percent:0;mso-height-relative:margin;v-text-anchor:middle" o:gfxdata="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" adj="7565,,3540" fillcolor="#64893c [3209]" strokecolor="#056524 [3204]" strokeweight="1pt">
                 <v:textbox>
                   <w:txbxContent>
                     <w:p>
@@ -9268,7 +9271,7 @@
           </mc:Choice>
           <mc:Fallback>
             <w:pict>
-              <v:shape w14:anchorId="13D12AC8" id="Left Arrow Callout 55" o:spid="_x0000_s1063" type="#_x0000_t77" style="position:absolute;margin-left:475.7pt;margin-top:7.95pt;width:34.25pt;height:22.45pt;z-index:251658251;visibility:visible;mso-wrap-style:square;mso-height-percent:0;mso-wrap-distance-left:9pt;mso-wrap-distance-top:0;mso-wrap-distance-right:9pt;mso-wrap-distance-bottom:0;mso-position-horizontal:absolute;mso-position-horizontal-relative:text;mso-position-vertical:absolute;mso-position-vertical-relative:text;mso-height-percent:0;mso-height-relative:margin;v-text-anchor:middle" o:gfxdata="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" adj="7565,,3540" fillcolor="#64893c [3209]" strokecolor="#056524 [3204]" strokeweight="1pt">
+              <v:shape w14:anchorId="13D12AC8" id="Left Arrow Callout 55" o:spid="_x0000_s1063" type="#_x0000_t77" style="position:absolute;margin-left:475.7pt;margin-top:7.95pt;width:34.25pt;height:22.45pt;z-index:251658251;visibility:visible;mso-wrap-style:square;mso-height-percent:0;mso-wrap-distance-left:9pt;mso-wrap-distance-top:0;mso-wrap-distance-right:9pt;mso-wrap-distance-bottom:0;mso-position-horizontal:absolute;mso-position-horizontal-relative:text;mso-position-vertical:absolute;mso-position-vertical-relative:text;mso-height-percent:0;mso-height-relative:margin;v-text-anchor:middle" o:gfxdata="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" adj="7565,,3540" fillcolor="#64893c [3209]" strokecolor="#056524 [3204]" strokeweight="1pt">
                 <v:textbox>
                   <w:txbxContent>
                     <w:p>
@@ -9374,7 +9377,7 @@
           </mc:Choice>
           <mc:Fallback>
             <w:pict>
-              <v:shape w14:anchorId="25682A01" id="Left Arrow Callout 54" o:spid="_x0000_s1064" type="#_x0000_t77" style="position:absolute;margin-left:56.15pt;margin-top:23.4pt;width:34.25pt;height:22.45pt;z-index:251658250;visibility:visible;mso-wrap-style:square;mso-height-percent:0;mso-wrap-distance-left:9pt;mso-wrap-distance-top:0;mso-wrap-distance-right:9pt;mso-wrap-distance-bottom:0;mso-position-horizontal:absolute;mso-position-horizontal-relative:text;mso-position-vertical:absolute;mso-position-vertical-relative:text;mso-height-percent:0;mso-height-relative:margin;v-text-anchor:middle" o:gfxdata="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" adj="7565,,3540" fillcolor="#64893c [3209]" strokecolor="#056524 [3204]" strokeweight="1pt">
+              <v:shape w14:anchorId="25682A01" id="Left Arrow Callout 54" o:spid="_x0000_s1064" type="#_x0000_t77" style="position:absolute;margin-left:56.15pt;margin-top:23.4pt;width:34.25pt;height:22.45pt;z-index:251658250;visibility:visible;mso-wrap-style:square;mso-height-percent:0;mso-wrap-distance-left:9pt;mso-wrap-distance-top:0;mso-wrap-distance-right:9pt;mso-wrap-distance-bottom:0;mso-position-horizontal:absolute;mso-position-horizontal-relative:text;mso-position-vertical:absolute;mso-position-vertical-relative:text;mso-height-percent:0;mso-height-relative:margin;v-text-anchor:middle" o:gfxdata="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" adj="7565,,3540" fillcolor="#64893c [3209]" strokecolor="#056524 [3204]" strokeweight="1pt">
                 <v:textbox>
                   <w:txbxContent>
                     <w:p>
@@ -9400,7 +9403,7 @@
         <mc:AlternateContent>
           <mc:Choice Requires="wps">
             <w:drawing>
-              <wp:anchor distT="0" distB="0" distL="114300" distR="114300" simplePos="0" relativeHeight="251658253" behindDoc="0" locked="0" layoutInCell="1" allowOverlap="1" wp14:anchorId="31B76F81" wp14:editId="6FEDBD41">
+              <wp:anchor distT="0" distB="0" distL="114300" distR="114300" simplePos="0" relativeHeight="251658253" behindDoc="0" locked="0" layoutInCell="1" allowOverlap="1" wp14:anchorId="31B76F81" wp14:editId="7DB5910D">
                 <wp:simplePos x="0" y="0"/>
                 <wp:positionH relativeFrom="column">
                   <wp:posOffset>236306</wp:posOffset>
@@ -9465,7 +9468,7 @@
           </mc:Choice>
           <mc:Fallback>
             <w:pict>
-              <v:roundrect w14:anchorId="1C3EF188" id="Rounded Rectangle 57" o:spid="_x0000_s1026" style="position:absolute;margin-left:18.6pt;margin-top:60.55pt;width:434.45pt;height:47.75pt;z-index:251658253;visibility:visible;mso-wrap-style:square;mso-width-percent:0;mso-height-percent:0;mso-wrap-distance-left:9pt;mso-wrap-distance-top:0;mso-wrap-distance-right:9pt;mso-wrap-distance-bottom:0;mso-position-horizontal:absolute;mso-position-horizontal-relative:text;mso-position-vertical:absolute;mso-position-vertical-relative:text;mso-width-percent:0;mso-height-percent:0;mso-width-relative:margin;mso-height-relative:margin;v-text-anchor:middle" arcsize="4566f" o:gfxdata="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" filled="f" strokecolor="#023211 [1604]" strokeweight="1pt">
+              <v:roundrect w14:anchorId="1C3EF188" id="Rounded Rectangle 57" o:spid="_x0000_s1026" style="position:absolute;margin-left:18.6pt;margin-top:60.55pt;width:434.45pt;height:47.75pt;z-index:251658253;visibility:visible;mso-wrap-style:square;mso-width-percent:0;mso-height-percent:0;mso-wrap-distance-left:9pt;mso-wrap-distance-top:0;mso-wrap-distance-right:9pt;mso-wrap-distance-bottom:0;mso-position-horizontal:absolute;mso-position-horizontal-relative:text;mso-position-vertical:absolute;mso-position-vertical-relative:text;mso-width-percent:0;mso-height-percent:0;mso-width-relative:margin;mso-height-relative:margin;v-text-anchor:middle" arcsize="4566f" o:gfxdata="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" filled="f" strokecolor="#023211 [1604]" strokeweight="1pt">
                 <v:stroke joinstyle="miter"/>
               </v:roundrect>
             </w:pict>
@@ -9479,7 +9482,7 @@
         <mc:AlternateContent>
           <mc:Choice Requires="wps">
             <w:drawing>
-              <wp:anchor distT="0" distB="0" distL="114300" distR="114300" simplePos="0" relativeHeight="251658249" behindDoc="0" locked="0" layoutInCell="1" allowOverlap="1" wp14:anchorId="47160051" wp14:editId="0E825091">
+              <wp:anchor distT="0" distB="0" distL="114300" distR="114300" simplePos="0" relativeHeight="251658249" behindDoc="0" locked="0" layoutInCell="1" allowOverlap="1" wp14:anchorId="47160051" wp14:editId="6E5C0CCC">
                 <wp:simplePos x="0" y="0"/>
                 <wp:positionH relativeFrom="column">
                   <wp:posOffset>-304800</wp:posOffset>
@@ -9539,6 +9542,46 @@
                             <w:r>
                               <w:t>1</w:t>
                             </w:r>
+                            <w:r>
+                              <w:rPr>
+                                <w:noProof/>
+                              </w:rPr>
+                              <w:drawing>
+                                <wp:inline distT="0" distB="0" distL="0" distR="0" wp14:anchorId="28AC15A2" wp14:editId="2B6DFD89">
+                                  <wp:extent cx="86995" cy="60960"/>
+                                  <wp:effectExtent l="0" t="0" r="8255" b="0"/>
+                                  <wp:docPr id="22" name="Picture 22"/>
+                                  <wp:cNvGraphicFramePr>
+                                    <a:graphicFrameLocks xmlns:a="http://schemas.openxmlformats.org/drawingml/2006/main" noChangeAspect="1"/>
+                                  </wp:cNvGraphicFramePr>
+                                  <a:graphic xmlns:a="http://schemas.openxmlformats.org/drawingml/2006/main">
+                                    <a:graphicData uri="http://schemas.openxmlformats.org/drawingml/2006/picture">
+                                      <pic:pic xmlns:pic="http://schemas.openxmlformats.org/drawingml/2006/picture">
+                                        <pic:nvPicPr>
+                                          <pic:cNvPr id="1" name=""/>
+                                          <pic:cNvPicPr/>
+                                        </pic:nvPicPr>
+                                        <pic:blipFill>
+                                          <a:blip r:embed="rId29"/>
+                                          <a:stretch>
+                                            <a:fillRect/>
+                                          </a:stretch>
+                                        </pic:blipFill>
+                                        <pic:spPr>
+                                          <a:xfrm>
+                                            <a:off x="0" y="0"/>
+                                            <a:ext cx="86995" cy="60960"/>
+                                          </a:xfrm>
+                                          <a:prstGeom prst="rect">
+                                            <a:avLst/>
+                                          </a:prstGeom>
+                                        </pic:spPr>
+                                      </pic:pic>
+                                    </a:graphicData>
+                                  </a:graphic>
+                                </wp:inline>
+                              </w:drawing>
+                            </w:r>
                           </w:p>
                         </w:txbxContent>
                       </wps:txbx>
@@ -9562,7 +9605,7 @@
           </mc:Choice>
           <mc:Fallback>
             <w:pict>
-              <v:shape w14:anchorId="47160051" id="Right Arrow Callout 53" o:spid="_x0000_s1065" type="#_x0000_t78" style="position:absolute;margin-left:-24pt;margin-top:8.4pt;width:34.25pt;height:22.45pt;z-index:251658249;visibility:visible;mso-wrap-style:square;mso-width-percent:0;mso-height-percent:0;mso-wrap-distance-left:9pt;mso-wrap-distance-top:0;mso-wrap-distance-right:9pt;mso-wrap-distance-bottom:0;mso-position-horizontal:absolute;mso-position-horizontal-relative:text;mso-position-vertical:absolute;mso-position-vertical-relative:text;mso-width-percent:0;mso-height-percent:0;mso-width-relative:margin;mso-height-relative:margin;v-text-anchor:middle" o:gfxdata="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" adj="14035,,18060" fillcolor="#64893c [3209]" strokecolor="#056524 [3204]" strokeweight="1pt">
+              <v:shape w14:anchorId="47160051" id="Right Arrow Callout 53" o:spid="_x0000_s1065" type="#_x0000_t78" style="position:absolute;margin-left:-24pt;margin-top:8.4pt;width:34.25pt;height:22.45pt;z-index:251658249;visibility:visible;mso-wrap-style:square;mso-width-percent:0;mso-height-percent:0;mso-wrap-distance-left:9pt;mso-wrap-distance-top:0;mso-wrap-distance-right:9pt;mso-wrap-distance-bottom:0;mso-position-horizontal:absolute;mso-position-horizontal-relative:text;mso-position-vertical:absolute;mso-position-vertical-relative:text;mso-width-percent:0;mso-height-percent:0;mso-width-relative:margin;mso-height-relative:margin;v-text-anchor:middle" o:gfxdata="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" adj="14035,,18060" fillcolor="#64893c [3209]" strokecolor="#056524 [3204]" strokeweight="1pt">
                 <v:textbox>
                   <w:txbxContent>
                     <w:p>
@@ -9572,6 +9615,46 @@
                       </w:pPr>
                       <w:r>
                         <w:t>1</w:t>
+                      </w:r>
+                      <w:r>
+                        <w:rPr>
+                          <w:noProof/>
+                        </w:rPr>
+                        <w:drawing>
+                          <wp:inline distT="0" distB="0" distL="0" distR="0" wp14:anchorId="28AC15A2" wp14:editId="2B6DFD89">
+                            <wp:extent cx="86995" cy="60960"/>
+                            <wp:effectExtent l="0" t="0" r="8255" b="0"/>
+                            <wp:docPr id="22" name="Picture 22"/>
+                            <wp:cNvGraphicFramePr>
+                              <a:graphicFrameLocks xmlns:a="http://schemas.openxmlformats.org/drawingml/2006/main" noChangeAspect="1"/>
+                            </wp:cNvGraphicFramePr>
+                            <a:graphic xmlns:a="http://schemas.openxmlformats.org/drawingml/2006/main">
+                              <a:graphicData uri="http://schemas.openxmlformats.org/drawingml/2006/picture">
+                                <pic:pic xmlns:pic="http://schemas.openxmlformats.org/drawingml/2006/picture">
+                                  <pic:nvPicPr>
+                                    <pic:cNvPr id="1" name=""/>
+                                    <pic:cNvPicPr/>
+                                  </pic:nvPicPr>
+                                  <pic:blipFill>
+                                    <a:blip r:embed="rId29"/>
+                                    <a:stretch>
+                                      <a:fillRect/>
+                                    </a:stretch>
+                                  </pic:blipFill>
+                                  <pic:spPr>
+                                    <a:xfrm>
+                                      <a:off x="0" y="0"/>
+                                      <a:ext cx="86995" cy="60960"/>
+                                    </a:xfrm>
+                                    <a:prstGeom prst="rect">
+                                      <a:avLst/>
+                                    </a:prstGeom>
+                                  </pic:spPr>
+                                </pic:pic>
+                              </a:graphicData>
+                            </a:graphic>
+                          </wp:inline>
+                        </w:drawing>
                       </w:r>
                     </w:p>
                   </w:txbxContent>
@@ -9601,7 +9684,7 @@
                     <pic:cNvPicPr/>
                   </pic:nvPicPr>
                   <pic:blipFill>
-                    <a:blip r:embed="rId29" cstate="print">
+                    <a:blip r:embed="rId30" cstate="print">
                       <a:extLst>
                         <a:ext uri="{28A0092B-C50C-407E-A947-70E740481C1C}">
                           <a14:useLocalDpi xmlns:a14="http://schemas.microsoft.com/office/drawing/2010/main" val="0"/>
@@ -9702,10 +9785,10 @@
         <mc:AlternateContent>
           <mc:Choice Requires="wps">
             <w:drawing>
-              <wp:inline distT="0" distB="0" distL="0" distR="0" wp14:anchorId="5B42661D" wp14:editId="22EDF0E9">
+              <wp:inline distT="0" distB="0" distL="0" distR="0" wp14:anchorId="1E0B1366" wp14:editId="485DAA48">
                 <wp:extent cx="5943600" cy="530225"/>
-                <wp:effectExtent l="12700" t="12700" r="12700" b="15875"/>
-                <wp:docPr id="157" name="Rounded Rectangle 157"/>
+                <wp:effectExtent l="0" t="0" r="19050" b="22225"/>
+                <wp:docPr id="64" name="Rounded Rectangle 157"/>
                 <wp:cNvGraphicFramePr/>
                 <a:graphic xmlns:a="http://schemas.openxmlformats.org/drawingml/2006/main">
                   <a:graphicData uri="http://schemas.microsoft.com/office/word/2010/wordprocessingShape">
@@ -9782,7 +9865,7 @@
           </mc:Choice>
           <mc:Fallback>
             <w:pict>
-              <v:roundrect w14:anchorId="5B42661D" id="Rounded Rectangle 157" o:spid="_x0000_s1066" style="width:468pt;height:41.75pt;visibility:visible;mso-wrap-style:square;mso-left-percent:-10001;mso-top-percent:-10001;mso-position-horizontal:absolute;mso-position-horizontal-relative:char;mso-position-vertical:absolute;mso-position-vertical-relative:line;mso-left-percent:-10001;mso-top-percent:-10001;v-text-anchor:middle" arcsize="10923f" o:gfxdata="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" fillcolor="white [3201]" strokecolor="#056524 [3204]" strokeweight="1.5pt">
+              <v:roundrect w14:anchorId="1E0B1366" id="Rounded Rectangle 157" o:spid="_x0000_s1066" style="width:468pt;height:41.75pt;visibility:visible;mso-wrap-style:square;mso-left-percent:-10001;mso-top-percent:-10001;mso-position-horizontal:absolute;mso-position-horizontal-relative:char;mso-position-vertical:absolute;mso-position-vertical-relative:line;mso-left-percent:-10001;mso-top-percent:-10001;v-text-anchor:middle" arcsize="10923f" o:gfxdata="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" fillcolor="white [3201]" strokecolor="#056524 [3204]" strokeweight="1.5pt">
                 <v:stroke joinstyle="miter"/>
                 <v:textbox>
                   <w:txbxContent>
@@ -9826,6 +9909,1073 @@
     </w:p>
     <w:p>
       <w:pPr>
+        <w:pStyle w:val="Heading2"/>
+      </w:pPr>
+      <w:r>
+        <w:lastRenderedPageBreak/>
+        <w:t>Participant Files</w:t>
+      </w:r>
+    </w:p>
+    <w:p>
+      <w:r>
+        <w:t xml:space="preserve">This section contains a list of files that are attached to this participant. Files can be added and deleted from here. The files added will be associated with the </w:t>
+      </w:r>
+      <w:r>
+        <w:t>participant being viewed.</w:t>
+      </w:r>
+    </w:p>
+    <w:p>
+      <w:pPr>
+        <w:jc w:val="center"/>
+      </w:pPr>
+      <w:r>
+        <w:drawing>
+          <wp:inline distT="0" distB="0" distL="0" distR="0" wp14:anchorId="6E84FD1C" wp14:editId="0C02F774">
+            <wp:extent cx="4749800" cy="2219111"/>
+            <wp:effectExtent l="114300" t="95250" r="88900" b="86360"/>
+            <wp:docPr id="3" name="Picture 3"/>
+            <wp:cNvGraphicFramePr>
+              <a:graphicFrameLocks xmlns:a="http://schemas.openxmlformats.org/drawingml/2006/main" noChangeAspect="1"/>
+            </wp:cNvGraphicFramePr>
+            <a:graphic xmlns:a="http://schemas.openxmlformats.org/drawingml/2006/main">
+              <a:graphicData uri="http://schemas.openxmlformats.org/drawingml/2006/picture">
+                <pic:pic xmlns:pic="http://schemas.openxmlformats.org/drawingml/2006/picture">
+                  <pic:nvPicPr>
+                    <pic:cNvPr id="1" name=""/>
+                    <pic:cNvPicPr/>
+                  </pic:nvPicPr>
+                  <pic:blipFill>
+                    <a:blip r:embed="rId31"/>
+                    <a:stretch>
+                      <a:fillRect/>
+                    </a:stretch>
+                  </pic:blipFill>
+                  <pic:spPr>
+                    <a:xfrm>
+                      <a:off x="0" y="0"/>
+                      <a:ext cx="4761572" cy="2224611"/>
+                    </a:xfrm>
+                    <a:prstGeom prst="rect">
+                      <a:avLst/>
+                    </a:prstGeom>
+                    <a:effectLst>
+                      <a:outerShdw blurRad="63500" sx="102000" sy="102000" algn="ctr" rotWithShape="0">
+                        <a:prstClr val="black">
+                          <a:alpha val="40000"/>
+                        </a:prstClr>
+                      </a:outerShdw>
+                    </a:effectLst>
+                  </pic:spPr>
+                </pic:pic>
+              </a:graphicData>
+            </a:graphic>
+          </wp:inline>
+        </w:drawing>
+      </w:r>
+    </w:p>
+    <w:p>
+      <w:pPr>
+        <w:jc w:val="center"/>
+      </w:pPr>
+      <w:r>
+        <w:rPr>
+          <w:noProof/>
+        </w:rPr>
+        <mc:AlternateContent>
+          <mc:Choice Requires="wps">
+            <w:drawing>
+              <wp:anchor distT="0" distB="0" distL="114300" distR="114300" simplePos="0" relativeHeight="251664411" behindDoc="0" locked="0" layoutInCell="1" allowOverlap="1" wp14:anchorId="4BE74B4F" wp14:editId="71E435B1">
+                <wp:simplePos x="0" y="0"/>
+                <wp:positionH relativeFrom="column">
+                  <wp:posOffset>3333327</wp:posOffset>
+                </wp:positionH>
+                <wp:positionV relativeFrom="paragraph">
+                  <wp:posOffset>1339638</wp:posOffset>
+                </wp:positionV>
+                <wp:extent cx="434975" cy="285115"/>
+                <wp:effectExtent l="19050" t="0" r="22225" b="19685"/>
+                <wp:wrapNone/>
+                <wp:docPr id="52" name="Left Arrow Callout 55"/>
+                <wp:cNvGraphicFramePr/>
+                <a:graphic xmlns:a="http://schemas.openxmlformats.org/drawingml/2006/main">
+                  <a:graphicData uri="http://schemas.microsoft.com/office/word/2010/wordprocessingShape">
+                    <wps:wsp>
+                      <wps:cNvSpPr/>
+                      <wps:spPr>
+                        <a:xfrm>
+                          <a:off x="0" y="0"/>
+                          <a:ext cx="434975" cy="285115"/>
+                        </a:xfrm>
+                        <a:prstGeom prst="leftArrowCallout">
+                          <a:avLst/>
+                        </a:prstGeom>
+                        <a:solidFill>
+                          <a:schemeClr val="accent6"/>
+                        </a:solidFill>
+                        <a:ln>
+                          <a:solidFill>
+                            <a:schemeClr val="accent1"/>
+                          </a:solidFill>
+                        </a:ln>
+                      </wps:spPr>
+                      <wps:style>
+                        <a:lnRef idx="2">
+                          <a:schemeClr val="accent1">
+                            <a:shade val="50000"/>
+                          </a:schemeClr>
+                        </a:lnRef>
+                        <a:fillRef idx="1">
+                          <a:schemeClr val="accent1"/>
+                        </a:fillRef>
+                        <a:effectRef idx="0">
+                          <a:schemeClr val="accent1"/>
+                        </a:effectRef>
+                        <a:fontRef idx="minor">
+                          <a:schemeClr val="lt1"/>
+                        </a:fontRef>
+                      </wps:style>
+                      <wps:txbx>
+                        <w:txbxContent>
+                          <w:p>
+                            <w:pPr>
+                              <w:spacing w:after="0"/>
+                              <w:jc w:val="center"/>
+                            </w:pPr>
+                            <w:r>
+                              <w:t>4</w:t>
+                            </w:r>
+                          </w:p>
+                        </w:txbxContent>
+                      </wps:txbx>
+                      <wps:bodyPr rot="0" spcFirstLastPara="0" vertOverflow="overflow" horzOverflow="overflow" vert="horz" wrap="square" lIns="91440" tIns="45720" rIns="91440" bIns="45720" numCol="1" spcCol="0" rtlCol="0" fromWordArt="0" anchor="ctr" anchorCtr="0" forceAA="0" compatLnSpc="1">
+                        <a:prstTxWarp prst="textNoShape">
+                          <a:avLst/>
+                        </a:prstTxWarp>
+                        <a:noAutofit/>
+                      </wps:bodyPr>
+                    </wps:wsp>
+                  </a:graphicData>
+                </a:graphic>
+                <wp14:sizeRelV relativeFrom="margin">
+                  <wp14:pctHeight>0</wp14:pctHeight>
+                </wp14:sizeRelV>
+              </wp:anchor>
+            </w:drawing>
+          </mc:Choice>
+          <mc:Fallback>
+            <w:pict>
+              <v:shape w14:anchorId="4BE74B4F" id="_x0000_s1067" type="#_x0000_t77" style="position:absolute;left:0;text-align:left;margin-left:262.45pt;margin-top:105.5pt;width:34.25pt;height:22.45pt;z-index:251664411;visibility:visible;mso-wrap-style:square;mso-height-percent:0;mso-wrap-distance-left:9pt;mso-wrap-distance-top:0;mso-wrap-distance-right:9pt;mso-wrap-distance-bottom:0;mso-position-horizontal:absolute;mso-position-horizontal-relative:text;mso-position-vertical:absolute;mso-position-vertical-relative:text;mso-height-percent:0;mso-height-relative:margin;v-text-anchor:middle" o:gfxdata="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" adj="7565,,3540" fillcolor="#64893c [3209]" strokecolor="#056524 [3204]" strokeweight="1pt">
+                <v:textbox>
+                  <w:txbxContent>
+                    <w:p>
+                      <w:pPr>
+                        <w:spacing w:after="0"/>
+                        <w:jc w:val="center"/>
+                      </w:pPr>
+                      <w:r>
+                        <w:t>4</w:t>
+                      </w:r>
+                    </w:p>
+                  </w:txbxContent>
+                </v:textbox>
+              </v:shape>
+            </w:pict>
+          </mc:Fallback>
+        </mc:AlternateContent>
+      </w:r>
+      <w:r>
+        <w:rPr>
+          <w:noProof/>
+        </w:rPr>
+        <mc:AlternateContent>
+          <mc:Choice Requires="wps">
+            <w:drawing>
+              <wp:anchor distT="0" distB="0" distL="114300" distR="114300" simplePos="0" relativeHeight="251666459" behindDoc="0" locked="0" layoutInCell="1" allowOverlap="1" wp14:anchorId="45B72AA6" wp14:editId="17F664A6">
+                <wp:simplePos x="0" y="0"/>
+                <wp:positionH relativeFrom="column">
+                  <wp:posOffset>1550881</wp:posOffset>
+                </wp:positionH>
+                <wp:positionV relativeFrom="paragraph">
+                  <wp:posOffset>1335829</wp:posOffset>
+                </wp:positionV>
+                <wp:extent cx="434975" cy="285115"/>
+                <wp:effectExtent l="0" t="0" r="22225" b="6985"/>
+                <wp:wrapNone/>
+                <wp:docPr id="56" name="Right Arrow Callout 53"/>
+                <wp:cNvGraphicFramePr/>
+                <a:graphic xmlns:a="http://schemas.openxmlformats.org/drawingml/2006/main">
+                  <a:graphicData uri="http://schemas.microsoft.com/office/word/2010/wordprocessingShape">
+                    <wps:wsp>
+                      <wps:cNvSpPr/>
+                      <wps:spPr>
+                        <a:xfrm>
+                          <a:off x="0" y="0"/>
+                          <a:ext cx="434975" cy="285115"/>
+                        </a:xfrm>
+                        <a:prstGeom prst="rightArrowCallout">
+                          <a:avLst/>
+                        </a:prstGeom>
+                        <a:solidFill>
+                          <a:schemeClr val="accent6"/>
+                        </a:solidFill>
+                        <a:ln>
+                          <a:solidFill>
+                            <a:schemeClr val="accent1"/>
+                          </a:solidFill>
+                        </a:ln>
+                      </wps:spPr>
+                      <wps:style>
+                        <a:lnRef idx="2">
+                          <a:schemeClr val="accent1">
+                            <a:shade val="50000"/>
+                          </a:schemeClr>
+                        </a:lnRef>
+                        <a:fillRef idx="1">
+                          <a:schemeClr val="accent1"/>
+                        </a:fillRef>
+                        <a:effectRef idx="0">
+                          <a:schemeClr val="accent1"/>
+                        </a:effectRef>
+                        <a:fontRef idx="minor">
+                          <a:schemeClr val="lt1"/>
+                        </a:fontRef>
+                      </wps:style>
+                      <wps:txbx>
+                        <w:txbxContent>
+                          <w:p>
+                            <w:pPr>
+                              <w:spacing w:after="0"/>
+                              <w:jc w:val="center"/>
+                            </w:pPr>
+                            <w:r>
+                              <w:t>3</w:t>
+                            </w:r>
+                            <w:r>
+                              <w:rPr>
+                                <w:noProof/>
+                              </w:rPr>
+                              <w:drawing>
+                                <wp:inline distT="0" distB="0" distL="0" distR="0" wp14:anchorId="61E000D9" wp14:editId="698D7419">
+                                  <wp:extent cx="86995" cy="60960"/>
+                                  <wp:effectExtent l="0" t="0" r="8255" b="0"/>
+                                  <wp:docPr id="60" name="Picture 60"/>
+                                  <wp:cNvGraphicFramePr>
+                                    <a:graphicFrameLocks xmlns:a="http://schemas.openxmlformats.org/drawingml/2006/main" noChangeAspect="1"/>
+                                  </wp:cNvGraphicFramePr>
+                                  <a:graphic xmlns:a="http://schemas.openxmlformats.org/drawingml/2006/main">
+                                    <a:graphicData uri="http://schemas.openxmlformats.org/drawingml/2006/picture">
+                                      <pic:pic xmlns:pic="http://schemas.openxmlformats.org/drawingml/2006/picture">
+                                        <pic:nvPicPr>
+                                          <pic:cNvPr id="1" name=""/>
+                                          <pic:cNvPicPr/>
+                                        </pic:nvPicPr>
+                                        <pic:blipFill>
+                                          <a:blip r:embed="rId29"/>
+                                          <a:stretch>
+                                            <a:fillRect/>
+                                          </a:stretch>
+                                        </pic:blipFill>
+                                        <pic:spPr>
+                                          <a:xfrm>
+                                            <a:off x="0" y="0"/>
+                                            <a:ext cx="86995" cy="60960"/>
+                                          </a:xfrm>
+                                          <a:prstGeom prst="rect">
+                                            <a:avLst/>
+                                          </a:prstGeom>
+                                        </pic:spPr>
+                                      </pic:pic>
+                                    </a:graphicData>
+                                  </a:graphic>
+                                </wp:inline>
+                              </w:drawing>
+                            </w:r>
+                          </w:p>
+                        </w:txbxContent>
+                      </wps:txbx>
+                      <wps:bodyPr rot="0" spcFirstLastPara="0" vertOverflow="overflow" horzOverflow="overflow" vert="horz" wrap="square" lIns="91440" tIns="45720" rIns="91440" bIns="45720" numCol="1" spcCol="0" rtlCol="0" fromWordArt="0" anchor="ctr" anchorCtr="0" forceAA="0" compatLnSpc="1">
+                        <a:prstTxWarp prst="textNoShape">
+                          <a:avLst/>
+                        </a:prstTxWarp>
+                        <a:noAutofit/>
+                      </wps:bodyPr>
+                    </wps:wsp>
+                  </a:graphicData>
+                </a:graphic>
+                <wp14:sizeRelH relativeFrom="margin">
+                  <wp14:pctWidth>0</wp14:pctWidth>
+                </wp14:sizeRelH>
+                <wp14:sizeRelV relativeFrom="margin">
+                  <wp14:pctHeight>0</wp14:pctHeight>
+                </wp14:sizeRelV>
+              </wp:anchor>
+            </w:drawing>
+          </mc:Choice>
+          <mc:Fallback>
+            <w:pict>
+              <v:shape w14:anchorId="45B72AA6" id="_x0000_s1068" type="#_x0000_t78" style="position:absolute;left:0;text-align:left;margin-left:122.1pt;margin-top:105.2pt;width:34.25pt;height:22.45pt;z-index:251666459;visibility:visible;mso-wrap-style:square;mso-width-percent:0;mso-height-percent:0;mso-wrap-distance-left:9pt;mso-wrap-distance-top:0;mso-wrap-distance-right:9pt;mso-wrap-distance-bottom:0;mso-position-horizontal:absolute;mso-position-horizontal-relative:text;mso-position-vertical:absolute;mso-position-vertical-relative:text;mso-width-percent:0;mso-height-percent:0;mso-width-relative:margin;mso-height-relative:margin;v-text-anchor:middle" o:gfxdata="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" adj="14035,,18060" fillcolor="#64893c [3209]" strokecolor="#056524 [3204]" strokeweight="1pt">
+                <v:textbox>
+                  <w:txbxContent>
+                    <w:p>
+                      <w:pPr>
+                        <w:spacing w:after="0"/>
+                        <w:jc w:val="center"/>
+                      </w:pPr>
+                      <w:r>
+                        <w:t>3</w:t>
+                      </w:r>
+                      <w:r>
+                        <w:rPr>
+                          <w:noProof/>
+                        </w:rPr>
+                        <w:drawing>
+                          <wp:inline distT="0" distB="0" distL="0" distR="0" wp14:anchorId="61E000D9" wp14:editId="698D7419">
+                            <wp:extent cx="86995" cy="60960"/>
+                            <wp:effectExtent l="0" t="0" r="8255" b="0"/>
+                            <wp:docPr id="60" name="Picture 60"/>
+                            <wp:cNvGraphicFramePr>
+                              <a:graphicFrameLocks xmlns:a="http://schemas.openxmlformats.org/drawingml/2006/main" noChangeAspect="1"/>
+                            </wp:cNvGraphicFramePr>
+                            <a:graphic xmlns:a="http://schemas.openxmlformats.org/drawingml/2006/main">
+                              <a:graphicData uri="http://schemas.openxmlformats.org/drawingml/2006/picture">
+                                <pic:pic xmlns:pic="http://schemas.openxmlformats.org/drawingml/2006/picture">
+                                  <pic:nvPicPr>
+                                    <pic:cNvPr id="1" name=""/>
+                                    <pic:cNvPicPr/>
+                                  </pic:nvPicPr>
+                                  <pic:blipFill>
+                                    <a:blip r:embed="rId29"/>
+                                    <a:stretch>
+                                      <a:fillRect/>
+                                    </a:stretch>
+                                  </pic:blipFill>
+                                  <pic:spPr>
+                                    <a:xfrm>
+                                      <a:off x="0" y="0"/>
+                                      <a:ext cx="86995" cy="60960"/>
+                                    </a:xfrm>
+                                    <a:prstGeom prst="rect">
+                                      <a:avLst/>
+                                    </a:prstGeom>
+                                  </pic:spPr>
+                                </pic:pic>
+                              </a:graphicData>
+                            </a:graphic>
+                          </wp:inline>
+                        </w:drawing>
+                      </w:r>
+                    </w:p>
+                  </w:txbxContent>
+                </v:textbox>
+              </v:shape>
+            </w:pict>
+          </mc:Fallback>
+        </mc:AlternateContent>
+      </w:r>
+      <w:r>
+        <w:rPr>
+          <w:noProof/>
+        </w:rPr>
+        <mc:AlternateContent>
+          <mc:Choice Requires="wps">
+            <w:drawing>
+              <wp:anchor distT="0" distB="0" distL="114300" distR="114300" simplePos="0" relativeHeight="251660315" behindDoc="0" locked="0" layoutInCell="1" allowOverlap="1" wp14:anchorId="465771ED" wp14:editId="18E491E5">
+                <wp:simplePos x="0" y="0"/>
+                <wp:positionH relativeFrom="column">
+                  <wp:posOffset>1414780</wp:posOffset>
+                </wp:positionH>
+                <wp:positionV relativeFrom="paragraph">
+                  <wp:posOffset>615527</wp:posOffset>
+                </wp:positionV>
+                <wp:extent cx="434975" cy="285115"/>
+                <wp:effectExtent l="0" t="0" r="22225" b="6985"/>
+                <wp:wrapNone/>
+                <wp:docPr id="25" name="Right Arrow Callout 53"/>
+                <wp:cNvGraphicFramePr/>
+                <a:graphic xmlns:a="http://schemas.openxmlformats.org/drawingml/2006/main">
+                  <a:graphicData uri="http://schemas.microsoft.com/office/word/2010/wordprocessingShape">
+                    <wps:wsp>
+                      <wps:cNvSpPr/>
+                      <wps:spPr>
+                        <a:xfrm>
+                          <a:off x="0" y="0"/>
+                          <a:ext cx="434975" cy="285115"/>
+                        </a:xfrm>
+                        <a:prstGeom prst="rightArrowCallout">
+                          <a:avLst/>
+                        </a:prstGeom>
+                        <a:solidFill>
+                          <a:schemeClr val="accent6"/>
+                        </a:solidFill>
+                        <a:ln>
+                          <a:solidFill>
+                            <a:schemeClr val="accent1"/>
+                          </a:solidFill>
+                        </a:ln>
+                      </wps:spPr>
+                      <wps:style>
+                        <a:lnRef idx="2">
+                          <a:schemeClr val="accent1">
+                            <a:shade val="50000"/>
+                          </a:schemeClr>
+                        </a:lnRef>
+                        <a:fillRef idx="1">
+                          <a:schemeClr val="accent1"/>
+                        </a:fillRef>
+                        <a:effectRef idx="0">
+                          <a:schemeClr val="accent1"/>
+                        </a:effectRef>
+                        <a:fontRef idx="minor">
+                          <a:schemeClr val="lt1"/>
+                        </a:fontRef>
+                      </wps:style>
+                      <wps:txbx>
+                        <w:txbxContent>
+                          <w:p>
+                            <w:pPr>
+                              <w:spacing w:after="0"/>
+                              <w:jc w:val="center"/>
+                            </w:pPr>
+                            <w:r>
+                              <w:t>1</w:t>
+                            </w:r>
+                            <w:r>
+                              <w:rPr>
+                                <w:noProof/>
+                              </w:rPr>
+                              <w:drawing>
+                                <wp:inline distT="0" distB="0" distL="0" distR="0" wp14:anchorId="0F26F3D9" wp14:editId="64659329">
+                                  <wp:extent cx="86995" cy="60960"/>
+                                  <wp:effectExtent l="0" t="0" r="8255" b="0"/>
+                                  <wp:docPr id="26" name="Picture 26"/>
+                                  <wp:cNvGraphicFramePr>
+                                    <a:graphicFrameLocks xmlns:a="http://schemas.openxmlformats.org/drawingml/2006/main" noChangeAspect="1"/>
+                                  </wp:cNvGraphicFramePr>
+                                  <a:graphic xmlns:a="http://schemas.openxmlformats.org/drawingml/2006/main">
+                                    <a:graphicData uri="http://schemas.openxmlformats.org/drawingml/2006/picture">
+                                      <pic:pic xmlns:pic="http://schemas.openxmlformats.org/drawingml/2006/picture">
+                                        <pic:nvPicPr>
+                                          <pic:cNvPr id="1" name=""/>
+                                          <pic:cNvPicPr/>
+                                        </pic:nvPicPr>
+                                        <pic:blipFill>
+                                          <a:blip r:embed="rId29"/>
+                                          <a:stretch>
+                                            <a:fillRect/>
+                                          </a:stretch>
+                                        </pic:blipFill>
+                                        <pic:spPr>
+                                          <a:xfrm>
+                                            <a:off x="0" y="0"/>
+                                            <a:ext cx="86995" cy="60960"/>
+                                          </a:xfrm>
+                                          <a:prstGeom prst="rect">
+                                            <a:avLst/>
+                                          </a:prstGeom>
+                                        </pic:spPr>
+                                      </pic:pic>
+                                    </a:graphicData>
+                                  </a:graphic>
+                                </wp:inline>
+                              </w:drawing>
+                            </w:r>
+                          </w:p>
+                        </w:txbxContent>
+                      </wps:txbx>
+                      <wps:bodyPr rot="0" spcFirstLastPara="0" vertOverflow="overflow" horzOverflow="overflow" vert="horz" wrap="square" lIns="91440" tIns="45720" rIns="91440" bIns="45720" numCol="1" spcCol="0" rtlCol="0" fromWordArt="0" anchor="ctr" anchorCtr="0" forceAA="0" compatLnSpc="1">
+                        <a:prstTxWarp prst="textNoShape">
+                          <a:avLst/>
+                        </a:prstTxWarp>
+                        <a:noAutofit/>
+                      </wps:bodyPr>
+                    </wps:wsp>
+                  </a:graphicData>
+                </a:graphic>
+                <wp14:sizeRelH relativeFrom="margin">
+                  <wp14:pctWidth>0</wp14:pctWidth>
+                </wp14:sizeRelH>
+                <wp14:sizeRelV relativeFrom="margin">
+                  <wp14:pctHeight>0</wp14:pctHeight>
+                </wp14:sizeRelV>
+              </wp:anchor>
+            </w:drawing>
+          </mc:Choice>
+          <mc:Fallback>
+            <w:pict>
+              <v:shape w14:anchorId="465771ED" id="_x0000_s1069" type="#_x0000_t78" style="position:absolute;left:0;text-align:left;margin-left:111.4pt;margin-top:48.45pt;width:34.25pt;height:22.45pt;z-index:251660315;visibility:visible;mso-wrap-style:square;mso-width-percent:0;mso-height-percent:0;mso-wrap-distance-left:9pt;mso-wrap-distance-top:0;mso-wrap-distance-right:9pt;mso-wrap-distance-bottom:0;mso-position-horizontal:absolute;mso-position-horizontal-relative:text;mso-position-vertical:absolute;mso-position-vertical-relative:text;mso-width-percent:0;mso-height-percent:0;mso-width-relative:margin;mso-height-relative:margin;v-text-anchor:middle" o:gfxdata="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" adj="14035,,18060" fillcolor="#64893c [3209]" strokecolor="#056524 [3204]" strokeweight="1pt">
+                <v:textbox>
+                  <w:txbxContent>
+                    <w:p>
+                      <w:pPr>
+                        <w:spacing w:after="0"/>
+                        <w:jc w:val="center"/>
+                      </w:pPr>
+                      <w:r>
+                        <w:t>1</w:t>
+                      </w:r>
+                      <w:r>
+                        <w:rPr>
+                          <w:noProof/>
+                        </w:rPr>
+                        <w:drawing>
+                          <wp:inline distT="0" distB="0" distL="0" distR="0" wp14:anchorId="0F26F3D9" wp14:editId="64659329">
+                            <wp:extent cx="86995" cy="60960"/>
+                            <wp:effectExtent l="0" t="0" r="8255" b="0"/>
+                            <wp:docPr id="26" name="Picture 26"/>
+                            <wp:cNvGraphicFramePr>
+                              <a:graphicFrameLocks xmlns:a="http://schemas.openxmlformats.org/drawingml/2006/main" noChangeAspect="1"/>
+                            </wp:cNvGraphicFramePr>
+                            <a:graphic xmlns:a="http://schemas.openxmlformats.org/drawingml/2006/main">
+                              <a:graphicData uri="http://schemas.openxmlformats.org/drawingml/2006/picture">
+                                <pic:pic xmlns:pic="http://schemas.openxmlformats.org/drawingml/2006/picture">
+                                  <pic:nvPicPr>
+                                    <pic:cNvPr id="1" name=""/>
+                                    <pic:cNvPicPr/>
+                                  </pic:nvPicPr>
+                                  <pic:blipFill>
+                                    <a:blip r:embed="rId29"/>
+                                    <a:stretch>
+                                      <a:fillRect/>
+                                    </a:stretch>
+                                  </pic:blipFill>
+                                  <pic:spPr>
+                                    <a:xfrm>
+                                      <a:off x="0" y="0"/>
+                                      <a:ext cx="86995" cy="60960"/>
+                                    </a:xfrm>
+                                    <a:prstGeom prst="rect">
+                                      <a:avLst/>
+                                    </a:prstGeom>
+                                  </pic:spPr>
+                                </pic:pic>
+                              </a:graphicData>
+                            </a:graphic>
+                          </wp:inline>
+                        </w:drawing>
+                      </w:r>
+                    </w:p>
+                  </w:txbxContent>
+                </v:textbox>
+              </v:shape>
+            </w:pict>
+          </mc:Fallback>
+        </mc:AlternateContent>
+      </w:r>
+      <w:r>
+        <w:rPr>
+          <w:noProof/>
+        </w:rPr>
+        <mc:AlternateContent>
+          <mc:Choice Requires="wps">
+            <w:drawing>
+              <wp:anchor distT="0" distB="0" distL="114300" distR="114300" simplePos="0" relativeHeight="251662363" behindDoc="0" locked="0" layoutInCell="1" allowOverlap="1" wp14:anchorId="0AD8F5DC" wp14:editId="1B40AD87">
+                <wp:simplePos x="0" y="0"/>
+                <wp:positionH relativeFrom="column">
+                  <wp:posOffset>2467610</wp:posOffset>
+                </wp:positionH>
+                <wp:positionV relativeFrom="paragraph">
+                  <wp:posOffset>872702</wp:posOffset>
+                </wp:positionV>
+                <wp:extent cx="434975" cy="285115"/>
+                <wp:effectExtent l="19050" t="0" r="22225" b="19685"/>
+                <wp:wrapNone/>
+                <wp:docPr id="49" name="Left Arrow Callout 55"/>
+                <wp:cNvGraphicFramePr/>
+                <a:graphic xmlns:a="http://schemas.openxmlformats.org/drawingml/2006/main">
+                  <a:graphicData uri="http://schemas.microsoft.com/office/word/2010/wordprocessingShape">
+                    <wps:wsp>
+                      <wps:cNvSpPr/>
+                      <wps:spPr>
+                        <a:xfrm>
+                          <a:off x="0" y="0"/>
+                          <a:ext cx="434975" cy="285115"/>
+                        </a:xfrm>
+                        <a:prstGeom prst="leftArrowCallout">
+                          <a:avLst/>
+                        </a:prstGeom>
+                        <a:solidFill>
+                          <a:schemeClr val="accent6"/>
+                        </a:solidFill>
+                        <a:ln>
+                          <a:solidFill>
+                            <a:schemeClr val="accent1"/>
+                          </a:solidFill>
+                        </a:ln>
+                      </wps:spPr>
+                      <wps:style>
+                        <a:lnRef idx="2">
+                          <a:schemeClr val="accent1">
+                            <a:shade val="50000"/>
+                          </a:schemeClr>
+                        </a:lnRef>
+                        <a:fillRef idx="1">
+                          <a:schemeClr val="accent1"/>
+                        </a:fillRef>
+                        <a:effectRef idx="0">
+                          <a:schemeClr val="accent1"/>
+                        </a:effectRef>
+                        <a:fontRef idx="minor">
+                          <a:schemeClr val="lt1"/>
+                        </a:fontRef>
+                      </wps:style>
+                      <wps:txbx>
+                        <w:txbxContent>
+                          <w:p>
+                            <w:pPr>
+                              <w:spacing w:after="0"/>
+                              <w:jc w:val="center"/>
+                            </w:pPr>
+                            <w:r>
+                              <w:t>2</w:t>
+                            </w:r>
+                          </w:p>
+                        </w:txbxContent>
+                      </wps:txbx>
+                      <wps:bodyPr rot="0" spcFirstLastPara="0" vertOverflow="overflow" horzOverflow="overflow" vert="horz" wrap="square" lIns="91440" tIns="45720" rIns="91440" bIns="45720" numCol="1" spcCol="0" rtlCol="0" fromWordArt="0" anchor="ctr" anchorCtr="0" forceAA="0" compatLnSpc="1">
+                        <a:prstTxWarp prst="textNoShape">
+                          <a:avLst/>
+                        </a:prstTxWarp>
+                        <a:noAutofit/>
+                      </wps:bodyPr>
+                    </wps:wsp>
+                  </a:graphicData>
+                </a:graphic>
+                <wp14:sizeRelV relativeFrom="margin">
+                  <wp14:pctHeight>0</wp14:pctHeight>
+                </wp14:sizeRelV>
+              </wp:anchor>
+            </w:drawing>
+          </mc:Choice>
+          <mc:Fallback>
+            <w:pict>
+              <v:shape w14:anchorId="0AD8F5DC" id="_x0000_s1070" type="#_x0000_t77" style="position:absolute;left:0;text-align:left;margin-left:194.3pt;margin-top:68.7pt;width:34.25pt;height:22.45pt;z-index:251662363;visibility:visible;mso-wrap-style:square;mso-height-percent:0;mso-wrap-distance-left:9pt;mso-wrap-distance-top:0;mso-wrap-distance-right:9pt;mso-wrap-distance-bottom:0;mso-position-horizontal:absolute;mso-position-horizontal-relative:text;mso-position-vertical:absolute;mso-position-vertical-relative:text;mso-height-percent:0;mso-height-relative:margin;v-text-anchor:middle" o:gfxdata="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" adj="7565,,3540" fillcolor="#64893c [3209]" strokecolor="#056524 [3204]" strokeweight="1pt">
+                <v:textbox>
+                  <w:txbxContent>
+                    <w:p>
+                      <w:pPr>
+                        <w:spacing w:after="0"/>
+                        <w:jc w:val="center"/>
+                      </w:pPr>
+                      <w:r>
+                        <w:t>2</w:t>
+                      </w:r>
+                    </w:p>
+                  </w:txbxContent>
+                </v:textbox>
+              </v:shape>
+            </w:pict>
+          </mc:Fallback>
+        </mc:AlternateContent>
+      </w:r>
+      <w:r>
+        <w:drawing>
+          <wp:inline distT="0" distB="0" distL="0" distR="0" wp14:anchorId="2C757881" wp14:editId="2ED93159">
+            <wp:extent cx="2309382" cy="1610783"/>
+            <wp:effectExtent l="76200" t="95250" r="72390" b="104140"/>
+            <wp:docPr id="5" name="Picture 5"/>
+            <wp:cNvGraphicFramePr>
+              <a:graphicFrameLocks xmlns:a="http://schemas.openxmlformats.org/drawingml/2006/main" noChangeAspect="1"/>
+            </wp:cNvGraphicFramePr>
+            <a:graphic xmlns:a="http://schemas.openxmlformats.org/drawingml/2006/main">
+              <a:graphicData uri="http://schemas.openxmlformats.org/drawingml/2006/picture">
+                <pic:pic xmlns:pic="http://schemas.openxmlformats.org/drawingml/2006/picture">
+                  <pic:nvPicPr>
+                    <pic:cNvPr id="1" name=""/>
+                    <pic:cNvPicPr/>
+                  </pic:nvPicPr>
+                  <pic:blipFill>
+                    <a:blip r:embed="rId32"/>
+                    <a:stretch>
+                      <a:fillRect/>
+                    </a:stretch>
+                  </pic:blipFill>
+                  <pic:spPr>
+                    <a:xfrm>
+                      <a:off x="0" y="0"/>
+                      <a:ext cx="2326483" cy="1622711"/>
+                    </a:xfrm>
+                    <a:prstGeom prst="rect">
+                      <a:avLst/>
+                    </a:prstGeom>
+                    <a:effectLst>
+                      <a:outerShdw blurRad="63500" sx="102000" sy="102000" algn="ctr" rotWithShape="0">
+                        <a:prstClr val="black">
+                          <a:alpha val="40000"/>
+                        </a:prstClr>
+                      </a:outerShdw>
+                    </a:effectLst>
+                  </pic:spPr>
+                </pic:pic>
+              </a:graphicData>
+            </a:graphic>
+          </wp:inline>
+        </w:drawing>
+      </w:r>
+    </w:p>
+    <w:p>
+      <w:r>
+        <w:t>The components are as follows:</w:t>
+      </w:r>
+    </w:p>
+    <w:p>
+      <w:pPr>
+        <w:pStyle w:val="ListParagraph"/>
+        <w:numPr>
+          <w:ilvl w:val="0"/>
+          <w:numId w:val="21"/>
+        </w:numPr>
+      </w:pPr>
+      <w:r>
+        <w:t>File input button.</w:t>
+      </w:r>
+    </w:p>
+    <w:p>
+      <w:pPr>
+        <w:pStyle w:val="ListParagraph"/>
+        <w:numPr>
+          <w:ilvl w:val="0"/>
+          <w:numId w:val="21"/>
+        </w:numPr>
+      </w:pPr>
+      <w:r>
+        <w:t>File submission button.</w:t>
+      </w:r>
+    </w:p>
+    <w:p>
+      <w:pPr>
+        <w:pStyle w:val="ListParagraph"/>
+        <w:numPr>
+          <w:ilvl w:val="0"/>
+          <w:numId w:val="21"/>
+        </w:numPr>
+      </w:pPr>
+      <w:r>
+        <w:t>File name and download link.</w:t>
+      </w:r>
+    </w:p>
+    <w:p>
+      <w:pPr>
+        <w:pStyle w:val="ListParagraph"/>
+        <w:numPr>
+          <w:ilvl w:val="0"/>
+          <w:numId w:val="21"/>
+        </w:numPr>
+      </w:pPr>
+      <w:r>
+        <w:t>File delete button</w:t>
+      </w:r>
+    </w:p>
+    <w:p/>
+    <w:p>
+      <w:r>
+        <w:t>To add a file, click on the input button, which says “</w:t>
+      </w:r>
+      <w:r>
+        <w:rPr>
+          <w:b/>
+          <w:bCs/>
+        </w:rPr>
+        <w:t>Browse</w:t>
+      </w:r>
+      <w:r>
+        <w:t>”, and select the desired file in the popup window. Then click on “</w:t>
+      </w:r>
+      <w:r>
+        <w:rPr>
+          <w:b/>
+          <w:bCs/>
+        </w:rPr>
+        <w:t>Add File</w:t>
+      </w:r>
+      <w:r>
+        <w:t>”. The file will be s</w:t>
+      </w:r>
+      <w:r>
+        <w:t>ent</w:t>
+      </w:r>
+      <w:r>
+        <w:t xml:space="preserve"> to the database and available for download to other staff members.</w:t>
+      </w:r>
+    </w:p>
+    <w:p>
+      <w:r>
+        <w:t>To download a file, click on its name in the list of files. To delete a file, click on the red icon next to that file’s name.</w:t>
+      </w:r>
+    </w:p>
+    <w:p/>
+    <w:p>
+      <w:r>
+        <w:rPr>
+          <w:noProof/>
+        </w:rPr>
+        <w:lastRenderedPageBreak/>
+        <mc:AlternateContent>
+          <mc:Choice Requires="wps">
+            <w:drawing>
+              <wp:inline distT="0" distB="0" distL="0" distR="0" wp14:anchorId="663C47D9" wp14:editId="51965B45">
+                <wp:extent cx="5943600" cy="530225"/>
+                <wp:effectExtent l="0" t="0" r="19050" b="22225"/>
+                <wp:docPr id="69" name="Rounded Rectangle 157"/>
+                <wp:cNvGraphicFramePr/>
+                <a:graphic xmlns:a="http://schemas.openxmlformats.org/drawingml/2006/main">
+                  <a:graphicData uri="http://schemas.microsoft.com/office/word/2010/wordprocessingShape">
+                    <wps:wsp>
+                      <wps:cNvSpPr/>
+                      <wps:spPr>
+                        <a:xfrm>
+                          <a:off x="0" y="0"/>
+                          <a:ext cx="5943600" cy="530225"/>
+                        </a:xfrm>
+                        <a:prstGeom prst="roundRect">
+                          <a:avLst/>
+                        </a:prstGeom>
+                        <a:ln w="19050"/>
+                      </wps:spPr>
+                      <wps:style>
+                        <a:lnRef idx="2">
+                          <a:schemeClr val="accent1"/>
+                        </a:lnRef>
+                        <a:fillRef idx="1">
+                          <a:schemeClr val="lt1"/>
+                        </a:fillRef>
+                        <a:effectRef idx="0">
+                          <a:schemeClr val="accent1"/>
+                        </a:effectRef>
+                        <a:fontRef idx="minor">
+                          <a:schemeClr val="dk1"/>
+                        </a:fontRef>
+                      </wps:style>
+                      <wps:txbx>
+                        <w:txbxContent>
+                          <w:p>
+                            <w:r>
+                              <w:rPr>
+                                <w:b/>
+                                <w:bCs/>
+                              </w:rPr>
+                              <w:t>Note:</w:t>
+                            </w:r>
+                            <w:r>
+                              <w:t xml:space="preserve"> </w:t>
+                            </w:r>
+                            <w:r>
+                              <w:t xml:space="preserve">The database currently has 5GB of total storage for files across all participants. If this </w:t>
+                            </w:r>
+                            <w:r>
+                              <w:t xml:space="preserve"> </w:t>
+                            </w:r>
+                          </w:p>
+                          <w:p>
+                            <w:pPr>
+                              <w:rPr>
+                                <w:color w:val="000000" w:themeColor="text1"/>
+                              </w:rPr>
+                            </w:pPr>
+                          </w:p>
+                        </w:txbxContent>
+                      </wps:txbx>
+                      <wps:bodyPr rot="0" spcFirstLastPara="0" vertOverflow="overflow" horzOverflow="overflow" vert="horz" wrap="square" lIns="91440" tIns="45720" rIns="91440" bIns="45720" numCol="1" spcCol="0" rtlCol="0" fromWordArt="0" anchor="ctr" anchorCtr="0" forceAA="0" compatLnSpc="1">
+                        <a:prstTxWarp prst="textNoShape">
+                          <a:avLst/>
+                        </a:prstTxWarp>
+                        <a:noAutofit/>
+                      </wps:bodyPr>
+                    </wps:wsp>
+                  </a:graphicData>
+                </a:graphic>
+              </wp:inline>
+            </w:drawing>
+          </mc:Choice>
+          <mc:Fallback>
+            <w:pict>
+              <v:roundrect w14:anchorId="663C47D9" id="_x0000_s1071" style="width:468pt;height:41.75pt;visibility:visible;mso-wrap-style:square;mso-left-percent:-10001;mso-top-percent:-10001;mso-position-horizontal:absolute;mso-position-horizontal-relative:char;mso-position-vertical:absolute;mso-position-vertical-relative:line;mso-left-percent:-10001;mso-top-percent:-10001;v-text-anchor:middle" arcsize="10923f" o:gfxdata="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" fillcolor="white [3201]" strokecolor="#056524 [3204]" strokeweight="1.5pt">
+                <v:stroke joinstyle="miter"/>
+                <v:textbox>
+                  <w:txbxContent>
+                    <w:p>
+                      <w:r>
+                        <w:rPr>
+                          <w:b/>
+                          <w:bCs/>
+                        </w:rPr>
+                        <w:t>Note:</w:t>
+                      </w:r>
+                      <w:r>
+                        <w:t xml:space="preserve"> </w:t>
+                      </w:r>
+                      <w:r>
+                        <w:t xml:space="preserve">The database currently has 5GB of total storage for files across all participants. If this </w:t>
+                      </w:r>
+                      <w:r>
+                        <w:t xml:space="preserve"> </w:t>
+                      </w:r>
+                    </w:p>
+                    <w:p>
+                      <w:pPr>
+                        <w:rPr>
+                          <w:color w:val="000000" w:themeColor="text1"/>
+                        </w:rPr>
+                      </w:pPr>
+                    </w:p>
+                  </w:txbxContent>
+                </v:textbox>
+                <w10:anchorlock/>
+              </v:roundrect>
+            </w:pict>
+          </mc:Fallback>
+        </mc:AlternateContent>
+      </w:r>
+    </w:p>
+    <w:p>
+      <w:pPr>
+        <w:jc w:val="center"/>
+      </w:pPr>
+      <w:r>
+        <w:rPr>
+          <w:noProof/>
+        </w:rPr>
+        <mc:AlternateContent>
+          <mc:Choice Requires="wps">
+            <w:drawing>
+              <wp:inline distT="0" distB="0" distL="0" distR="0" wp14:anchorId="56717AC0" wp14:editId="25F27E45">
+                <wp:extent cx="4683208" cy="563033"/>
+                <wp:effectExtent l="0" t="0" r="22225" b="27940"/>
+                <wp:docPr id="68" name="Rounded Rectangle 1690399890"/>
+                <wp:cNvGraphicFramePr/>
+                <a:graphic xmlns:a="http://schemas.openxmlformats.org/drawingml/2006/main">
+                  <a:graphicData uri="http://schemas.microsoft.com/office/word/2010/wordprocessingShape">
+                    <wps:wsp>
+                      <wps:cNvSpPr/>
+                      <wps:spPr>
+                        <a:xfrm>
+                          <a:off x="0" y="0"/>
+                          <a:ext cx="4683208" cy="563033"/>
+                        </a:xfrm>
+                        <a:prstGeom prst="roundRect">
+                          <a:avLst/>
+                        </a:prstGeom>
+                        <a:noFill/>
+                        <a:ln w="19050">
+                          <a:solidFill>
+                            <a:srgbClr val="FF0000"/>
+                          </a:solidFill>
+                        </a:ln>
+                      </wps:spPr>
+                      <wps:style>
+                        <a:lnRef idx="2">
+                          <a:schemeClr val="accent1">
+                            <a:shade val="50000"/>
+                          </a:schemeClr>
+                        </a:lnRef>
+                        <a:fillRef idx="1">
+                          <a:schemeClr val="accent1"/>
+                        </a:fillRef>
+                        <a:effectRef idx="0">
+                          <a:schemeClr val="accent1"/>
+                        </a:effectRef>
+                        <a:fontRef idx="minor">
+                          <a:schemeClr val="lt1"/>
+                        </a:fontRef>
+                      </wps:style>
+                      <wps:txbx>
+                        <w:txbxContent>
+                          <w:p>
+                            <w:pPr>
+                              <w:rPr>
+                                <w:color w:val="000000" w:themeColor="text1"/>
+                              </w:rPr>
+                            </w:pPr>
+                            <w:r>
+                              <w:rPr>
+                                <w:b/>
+                                <w:bCs/>
+                                <w:color w:val="000000" w:themeColor="text1"/>
+                              </w:rPr>
+                              <w:t>Warning:</w:t>
+                            </w:r>
+                            <w:r>
+                              <w:rPr>
+                                <w:color w:val="000000" w:themeColor="text1"/>
+                              </w:rPr>
+                              <w:t xml:space="preserve"> </w:t>
+                            </w:r>
+                            <w:r>
+                              <w:rPr>
+                                <w:color w:val="000000" w:themeColor="text1"/>
+                              </w:rPr>
+                              <w:t>Deleting a file will remove it from the database permanently. You cannot recover it</w:t>
+                            </w:r>
+                            <w:r>
+                              <w:rPr>
+                                <w:color w:val="000000" w:themeColor="text1"/>
+                              </w:rPr>
+                              <w:t>.</w:t>
+                            </w:r>
+                          </w:p>
+                        </w:txbxContent>
+                      </wps:txbx>
+                      <wps:bodyPr rot="0" spcFirstLastPara="0" vertOverflow="overflow" horzOverflow="overflow" vert="horz" wrap="square" lIns="91440" tIns="45720" rIns="91440" bIns="45720" numCol="1" spcCol="0" rtlCol="0" fromWordArt="0" anchor="ctr" anchorCtr="0" forceAA="0" compatLnSpc="1">
+                        <a:prstTxWarp prst="textNoShape">
+                          <a:avLst/>
+                        </a:prstTxWarp>
+                        <a:noAutofit/>
+                      </wps:bodyPr>
+                    </wps:wsp>
+                  </a:graphicData>
+                </a:graphic>
+              </wp:inline>
+            </w:drawing>
+          </mc:Choice>
+          <mc:Fallback>
+            <w:pict>
+              <v:roundrect w14:anchorId="56717AC0" id="Rounded Rectangle 1690399890" o:spid="_x0000_s1072" style="width:368.75pt;height:44.35pt;visibility:visible;mso-wrap-style:square;mso-left-percent:-10001;mso-top-percent:-10001;mso-position-horizontal:absolute;mso-position-horizontal-relative:char;mso-position-vertical:absolute;mso-position-vertical-relative:line;mso-left-percent:-10001;mso-top-percent:-10001;v-text-anchor:middle" arcsize="10923f" o:gfxdata="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" filled="f" strokecolor="red" strokeweight="1.5pt">
+                <v:stroke joinstyle="miter"/>
+                <v:textbox>
+                  <w:txbxContent>
+                    <w:p>
+                      <w:pPr>
+                        <w:rPr>
+                          <w:color w:val="000000" w:themeColor="text1"/>
+                        </w:rPr>
+                      </w:pPr>
+                      <w:r>
+                        <w:rPr>
+                          <w:b/>
+                          <w:bCs/>
+                          <w:color w:val="000000" w:themeColor="text1"/>
+                        </w:rPr>
+                        <w:t>Warning:</w:t>
+                      </w:r>
+                      <w:r>
+                        <w:rPr>
+                          <w:color w:val="000000" w:themeColor="text1"/>
+                        </w:rPr>
+                        <w:t xml:space="preserve"> </w:t>
+                      </w:r>
+                      <w:r>
+                        <w:rPr>
+                          <w:color w:val="000000" w:themeColor="text1"/>
+                        </w:rPr>
+                        <w:t>Deleting a file will remove it from the database permanently. You cannot recover it</w:t>
+                      </w:r>
+                      <w:r>
+                        <w:rPr>
+                          <w:color w:val="000000" w:themeColor="text1"/>
+                        </w:rPr>
+                        <w:t>.</w:t>
+                      </w:r>
+                    </w:p>
+                  </w:txbxContent>
+                </v:textbox>
+                <w10:anchorlock/>
+              </v:roundrect>
+            </w:pict>
+          </mc:Fallback>
+        </mc:AlternateContent>
+      </w:r>
+    </w:p>
+    <w:p>
+      <w:pPr>
         <w:ind w:left="360"/>
       </w:pPr>
       <w:r>
@@ -9909,7 +11059,7 @@
                           <pic:cNvPicPr/>
                         </pic:nvPicPr>
                         <pic:blipFill>
-                          <a:blip r:embed="rId30">
+                          <a:blip r:embed="rId33">
                             <a:extLst>
                               <a:ext uri="{28A0092B-C50C-407E-A947-70E740481C1C}">
                                 <a14:useLocalDpi xmlns:a14="http://schemas.microsoft.com/office/drawing/2010/main" val="0"/>
@@ -9971,7 +11121,7 @@
                           <pic:cNvPicPr/>
                         </pic:nvPicPr>
                         <pic:blipFill>
-                          <a:blip r:embed="rId31">
+                          <a:blip r:embed="rId34">
                             <a:extLst>
                               <a:ext uri="{28A0092B-C50C-407E-A947-70E740481C1C}">
                                 <a14:useLocalDpi xmlns:a14="http://schemas.microsoft.com/office/drawing/2010/main" val="0"/>
@@ -10029,7 +11179,7 @@
                           <pic:cNvPicPr/>
                         </pic:nvPicPr>
                         <pic:blipFill>
-                          <a:blip r:embed="rId32">
+                          <a:blip r:embed="rId35">
                             <a:extLst>
                               <a:ext uri="{28A0092B-C50C-407E-A947-70E740481C1C}">
                                 <a14:useLocalDpi xmlns:a14="http://schemas.microsoft.com/office/drawing/2010/main" val="0"/>
@@ -10085,7 +11235,7 @@
                           <pic:cNvPicPr/>
                         </pic:nvPicPr>
                         <pic:blipFill>
-                          <a:blip r:embed="rId33">
+                          <a:blip r:embed="rId36">
                             <a:extLst>
                               <a:ext uri="{28A0092B-C50C-407E-A947-70E740481C1C}">
                                 <a14:useLocalDpi xmlns:a14="http://schemas.microsoft.com/office/drawing/2010/main" val="0"/>
@@ -10174,7 +11324,7 @@
                           <pic:cNvPicPr/>
                         </pic:nvPicPr>
                         <pic:blipFill>
-                          <a:blip r:embed="rId34" cstate="print">
+                          <a:blip r:embed="rId37" cstate="print">
                             <a:extLst>
                               <a:ext uri="{28A0092B-C50C-407E-A947-70E740481C1C}">
                                 <a14:useLocalDpi xmlns:a14="http://schemas.microsoft.com/office/drawing/2010/main" val="0"/>
@@ -10276,7 +11426,7 @@
                           <pic:cNvPicPr/>
                         </pic:nvPicPr>
                         <pic:blipFill>
-                          <a:blip r:embed="rId35" cstate="print">
+                          <a:blip r:embed="rId38" cstate="print">
                             <a:extLst>
                               <a:ext uri="{28A0092B-C50C-407E-A947-70E740481C1C}">
                                 <a14:useLocalDpi xmlns:a14="http://schemas.microsoft.com/office/drawing/2010/main" val="0"/>
@@ -10396,7 +11546,7 @@
                           <pic:cNvPicPr/>
                         </pic:nvPicPr>
                         <pic:blipFill rotWithShape="1">
-                          <a:blip r:embed="rId36" cstate="print">
+                          <a:blip r:embed="rId39" cstate="print">
                             <a:extLst>
                               <a:ext uri="{28A0092B-C50C-407E-A947-70E740481C1C}">
                                 <a14:useLocalDpi xmlns:a14="http://schemas.microsoft.com/office/drawing/2010/main" val="0"/>
@@ -10472,7 +11622,7 @@
                           <pic:cNvPicPr/>
                         </pic:nvPicPr>
                         <pic:blipFill>
-                          <a:blip r:embed="rId37" cstate="print">
+                          <a:blip r:embed="rId40" cstate="print">
                             <a:extLst>
                               <a:ext uri="{28A0092B-C50C-407E-A947-70E740481C1C}">
                                 <a14:useLocalDpi xmlns:a14="http://schemas.microsoft.com/office/drawing/2010/main" val="0"/>
@@ -10601,7 +11751,7 @@
                           <pic:cNvPicPr/>
                         </pic:nvPicPr>
                         <pic:blipFill>
-                          <a:blip r:embed="rId38" cstate="print">
+                          <a:blip r:embed="rId41" cstate="print">
                             <a:extLst>
                               <a:ext uri="{28A0092B-C50C-407E-A947-70E740481C1C}">
                                 <a14:useLocalDpi xmlns:a14="http://schemas.microsoft.com/office/drawing/2010/main" val="0"/>
@@ -10723,7 +11873,7 @@
                           <pic:cNvPicPr/>
                         </pic:nvPicPr>
                         <pic:blipFill>
-                          <a:blip r:embed="rId39" cstate="print">
+                          <a:blip r:embed="rId42" cstate="print">
                             <a:extLst>
                               <a:ext uri="{28A0092B-C50C-407E-A947-70E740481C1C}">
                                 <a14:useLocalDpi xmlns:a14="http://schemas.microsoft.com/office/drawing/2010/main" val="0"/>
@@ -10817,7 +11967,7 @@
                           <pic:cNvPicPr/>
                         </pic:nvPicPr>
                         <pic:blipFill>
-                          <a:blip r:embed="rId40" cstate="print">
+                          <a:blip r:embed="rId43" cstate="print">
                             <a:extLst>
                               <a:ext uri="{28A0092B-C50C-407E-A947-70E740481C1C}">
                                 <a14:useLocalDpi xmlns:a14="http://schemas.microsoft.com/office/drawing/2010/main" val="0"/>
@@ -10968,7 +12118,7 @@
                 </mc:Choice>
                 <mc:Fallback>
                   <w:pict>
-                    <v:roundrect w14:anchorId="06C084FC" id="Rounded Rectangle 1690399890" o:spid="_x0000_s1067" style="width:385.9pt;height:29.6pt;visibility:visible;mso-wrap-style:square;mso-left-percent:-10001;mso-top-percent:-10001;mso-position-horizontal:absolute;mso-position-horizontal-relative:char;mso-position-vertical:absolute;mso-position-vertical-relative:line;mso-left-percent:-10001;mso-top-percent:-10001;v-text-anchor:middle" arcsize="10923f" o:gfxdata="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" filled="f" strokecolor="red" strokeweight="1.5pt">
+                    <v:roundrect w14:anchorId="06C084FC" id="_x0000_s1073" style="width:385.9pt;height:29.6pt;visibility:visible;mso-wrap-style:square;mso-left-percent:-10001;mso-top-percent:-10001;mso-position-horizontal:absolute;mso-position-horizontal-relative:char;mso-position-vertical:absolute;mso-position-vertical-relative:line;mso-left-percent:-10001;mso-top-percent:-10001;v-text-anchor:middle" arcsize="10923f" o:gfxdata="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" filled="f" strokecolor="red" strokeweight="1.5pt">
                       <v:stroke joinstyle="miter"/>
                       <v:textbox>
                         <w:txbxContent>
@@ -11060,7 +12210,7 @@
                     <pic:cNvPicPr/>
                   </pic:nvPicPr>
                   <pic:blipFill>
-                    <a:blip r:embed="rId41" cstate="print">
+                    <a:blip r:embed="rId44" cstate="print">
                       <a:extLst>
                         <a:ext uri="{28A0092B-C50C-407E-A947-70E740481C1C}">
                           <a14:useLocalDpi xmlns:a14="http://schemas.microsoft.com/office/drawing/2010/main" val="0"/>
@@ -11185,7 +12335,7 @@
           </mc:Choice>
           <mc:Fallback>
             <w:pict>
-              <v:shape w14:anchorId="5E0FC37D" id="Left Arrow Callout 1690399904" o:spid="_x0000_s1068" type="#_x0000_t77" style="position:absolute;margin-left:461.55pt;margin-top:44.4pt;width:34.3pt;height:22.5pt;z-index:251658260;visibility:visible;mso-wrap-style:square;mso-width-percent:0;mso-height-percent:0;mso-wrap-distance-left:9pt;mso-wrap-distance-top:0;mso-wrap-distance-right:9pt;mso-wrap-distance-bottom:0;mso-position-horizontal:absolute;mso-position-horizontal-relative:text;mso-position-vertical:absolute;mso-position-vertical-relative:text;mso-width-percent:0;mso-height-percent:0;mso-width-relative:margin;mso-height-relative:margin;v-text-anchor:middle" o:gfxdata="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" adj="7565,,3542" fillcolor="#64893c [3209]" strokecolor="#056524 [3204]" strokeweight="1pt">
+              <v:shape w14:anchorId="5E0FC37D" id="Left Arrow Callout 1690399904" o:spid="_x0000_s1074" type="#_x0000_t77" style="position:absolute;margin-left:461.55pt;margin-top:44.4pt;width:34.3pt;height:22.5pt;z-index:251658260;visibility:visible;mso-wrap-style:square;mso-width-percent:0;mso-height-percent:0;mso-wrap-distance-left:9pt;mso-wrap-distance-top:0;mso-wrap-distance-right:9pt;mso-wrap-distance-bottom:0;mso-position-horizontal:absolute;mso-position-horizontal-relative:text;mso-position-vertical:absolute;mso-position-vertical-relative:text;mso-width-percent:0;mso-height-percent:0;mso-width-relative:margin;mso-height-relative:margin;v-text-anchor:middle" o:gfxdata="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" adj="7565,,3542" fillcolor="#64893c [3209]" strokecolor="#056524 [3204]" strokeweight="1pt">
                 <v:textbox>
                   <w:txbxContent>
                     <w:p>
@@ -11294,7 +12444,7 @@
           </mc:Choice>
           <mc:Fallback>
             <w:pict>
-              <v:shape w14:anchorId="0BF5D509" id="Left Arrow Callout 1690399903" o:spid="_x0000_s1069" type="#_x0000_t77" style="position:absolute;margin-left:459pt;margin-top:177.8pt;width:34.3pt;height:22.5pt;z-index:251658259;visibility:visible;mso-wrap-style:square;mso-width-percent:0;mso-height-percent:0;mso-wrap-distance-left:9pt;mso-wrap-distance-top:0;mso-wrap-distance-right:9pt;mso-wrap-distance-bottom:0;mso-position-horizontal:absolute;mso-position-horizontal-relative:text;mso-position-vertical:absolute;mso-position-vertical-relative:text;mso-width-percent:0;mso-height-percent:0;mso-width-relative:margin;mso-height-relative:margin;v-text-anchor:middle" o:gfxdata="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" adj="7565,,3542" fillcolor="#64893c [3209]" strokecolor="#056524 [3204]" strokeweight="1pt">
+              <v:shape w14:anchorId="0BF5D509" id="Left Arrow Callout 1690399903" o:spid="_x0000_s1075" type="#_x0000_t77" style="position:absolute;margin-left:459pt;margin-top:177.8pt;width:34.3pt;height:22.5pt;z-index:251658259;visibility:visible;mso-wrap-style:square;mso-width-percent:0;mso-height-percent:0;mso-wrap-distance-left:9pt;mso-wrap-distance-top:0;mso-wrap-distance-right:9pt;mso-wrap-distance-bottom:0;mso-position-horizontal:absolute;mso-position-horizontal-relative:text;mso-position-vertical:absolute;mso-position-vertical-relative:text;mso-width-percent:0;mso-height-percent:0;mso-width-relative:margin;mso-height-relative:margin;v-text-anchor:middle" o:gfxdata="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" adj="7565,,3542" fillcolor="#64893c [3209]" strokecolor="#056524 [3204]" strokeweight="1pt">
                 <v:textbox>
                   <w:txbxContent>
                     <w:p>
@@ -11385,7 +12535,7 @@
           </mc:Choice>
           <mc:Fallback>
             <w:pict>
-              <v:roundrect w14:anchorId="7E942A10" id="Rounded Rectangle 10" o:spid="_x0000_s1026" style="position:absolute;margin-left:105.9pt;margin-top:80.45pt;width:362.1pt;height:224.45pt;z-index:251658258;visibility:visible;mso-wrap-style:square;mso-width-percent:0;mso-height-percent:0;mso-wrap-distance-left:9pt;mso-wrap-distance-top:0;mso-wrap-distance-right:9pt;mso-wrap-distance-bottom:0;mso-position-horizontal:absolute;mso-position-horizontal-relative:text;mso-position-vertical:absolute;mso-position-vertical-relative:text;mso-width-percent:0;mso-height-percent:0;mso-width-relative:margin;mso-height-relative:margin;v-text-anchor:middle" arcsize="4566f" o:gfxdata="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" filled="f" strokecolor="#023211 [1604]" strokeweight="1pt">
+              <v:roundrect w14:anchorId="7E942A10" id="Rounded Rectangle 10" o:spid="_x0000_s1026" style="position:absolute;margin-left:105.9pt;margin-top:80.45pt;width:362.1pt;height:224.45pt;z-index:251658258;visibility:visible;mso-wrap-style:square;mso-width-percent:0;mso-height-percent:0;mso-wrap-distance-left:9pt;mso-wrap-distance-top:0;mso-wrap-distance-right:9pt;mso-wrap-distance-bottom:0;mso-position-horizontal:absolute;mso-position-horizontal-relative:text;mso-position-vertical:absolute;mso-position-vertical-relative:text;mso-width-percent:0;mso-height-percent:0;mso-width-relative:margin;mso-height-relative:margin;v-text-anchor:middle" arcsize="4566f" o:gfxdata="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" filled="f" strokecolor="#023211 [1604]" strokeweight="1pt">
                 <v:stroke joinstyle="miter"/>
               </v:roundrect>
             </w:pict>
@@ -11482,7 +12632,7 @@
           </mc:Choice>
           <mc:Fallback>
             <w:pict>
-              <v:shape w14:anchorId="5CC21BEE" id="Right Arrow Callout 1690399896" o:spid="_x0000_s1070" type="#_x0000_t78" style="position:absolute;margin-left:-21.85pt;margin-top:96.9pt;width:34.3pt;height:22.5pt;z-index:251658256;visibility:visible;mso-wrap-style:square;mso-width-percent:0;mso-height-percent:0;mso-wrap-distance-left:9pt;mso-wrap-distance-top:0;mso-wrap-distance-right:9pt;mso-wrap-distance-bottom:0;mso-position-horizontal:absolute;mso-position-horizontal-relative:text;mso-position-vertical:absolute;mso-position-vertical-relative:text;mso-width-percent:0;mso-height-percent:0;mso-width-relative:margin;mso-height-relative:margin;v-text-anchor:middle" o:gfxdata="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" adj="14035,,18058" fillcolor="#64893c [3209]" strokecolor="#056524 [3204]" strokeweight="1pt">
+              <v:shape w14:anchorId="5CC21BEE" id="Right Arrow Callout 1690399896" o:spid="_x0000_s1076" type="#_x0000_t78" style="position:absolute;margin-left:-21.85pt;margin-top:96.9pt;width:34.3pt;height:22.5pt;z-index:251658256;visibility:visible;mso-wrap-style:square;mso-width-percent:0;mso-height-percent:0;mso-wrap-distance-left:9pt;mso-wrap-distance-top:0;mso-wrap-distance-right:9pt;mso-wrap-distance-bottom:0;mso-position-horizontal:absolute;mso-position-horizontal-relative:text;mso-position-vertical:absolute;mso-position-vertical-relative:text;mso-width-percent:0;mso-height-percent:0;mso-width-relative:margin;mso-height-relative:margin;v-text-anchor:middle" o:gfxdata="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" adj="14035,,18058" fillcolor="#64893c [3209]" strokecolor="#056524 [3204]" strokeweight="1pt">
                 <v:textbox>
                   <w:txbxContent>
                     <w:p>
@@ -11573,7 +12723,7 @@
           </mc:Choice>
           <mc:Fallback>
             <w:pict>
-              <v:roundrect w14:anchorId="461971F5" id="Rounded Rectangle 10" o:spid="_x0000_s1026" style="position:absolute;margin-left:3.5pt;margin-top:70.65pt;width:97.85pt;height:123.7pt;z-index:251658255;visibility:visible;mso-wrap-style:square;mso-width-percent:0;mso-height-percent:0;mso-wrap-distance-left:9pt;mso-wrap-distance-top:0;mso-wrap-distance-right:9pt;mso-wrap-distance-bottom:0;mso-position-horizontal:absolute;mso-position-horizontal-relative:text;mso-position-vertical:absolute;mso-position-vertical-relative:text;mso-width-percent:0;mso-height-percent:0;mso-width-relative:margin;mso-height-relative:margin;v-text-anchor:middle" arcsize="4566f" o:gfxdata="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" filled="f" strokecolor="#023211 [1604]" strokeweight="1pt">
+              <v:roundrect w14:anchorId="461971F5" id="Rounded Rectangle 10" o:spid="_x0000_s1026" style="position:absolute;margin-left:3.5pt;margin-top:70.65pt;width:97.85pt;height:123.7pt;z-index:251658255;visibility:visible;mso-wrap-style:square;mso-width-percent:0;mso-height-percent:0;mso-wrap-distance-left:9pt;mso-wrap-distance-top:0;mso-wrap-distance-right:9pt;mso-wrap-distance-bottom:0;mso-position-horizontal:absolute;mso-position-horizontal-relative:text;mso-position-vertical:absolute;mso-position-vertical-relative:text;mso-width-percent:0;mso-height-percent:0;mso-width-relative:margin;mso-height-relative:margin;v-text-anchor:middle" arcsize="4566f" o:gfxdata="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" filled="f" strokecolor="#023211 [1604]" strokeweight="1pt">
                 <v:stroke joinstyle="miter"/>
               </v:roundrect>
             </w:pict>
@@ -11600,7 +12750,7 @@
                     <pic:cNvPicPr/>
                   </pic:nvPicPr>
                   <pic:blipFill>
-                    <a:blip r:embed="rId42" cstate="print">
+                    <a:blip r:embed="rId45" cstate="print">
                       <a:extLst>
                         <a:ext uri="{28A0092B-C50C-407E-A947-70E740481C1C}">
                           <a14:useLocalDpi xmlns:a14="http://schemas.microsoft.com/office/drawing/2010/main" val="0"/>
@@ -11773,7 +12923,7 @@
                           <pic:cNvPicPr/>
                         </pic:nvPicPr>
                         <pic:blipFill>
-                          <a:blip r:embed="rId43" cstate="print">
+                          <a:blip r:embed="rId46" cstate="print">
                             <a:extLst>
                               <a:ext uri="{28A0092B-C50C-407E-A947-70E740481C1C}">
                                 <a14:useLocalDpi xmlns:a14="http://schemas.microsoft.com/office/drawing/2010/main" val="0"/>
@@ -11928,7 +13078,7 @@
                                                 <pic:cNvPicPr/>
                                               </pic:nvPicPr>
                                               <pic:blipFill rotWithShape="1">
-                                                <a:blip r:embed="rId44" cstate="print">
+                                                <a:blip r:embed="rId47" cstate="print">
                                                   <a:extLst>
                                                     <a:ext uri="{28A0092B-C50C-407E-A947-70E740481C1C}">
                                                       <a14:useLocalDpi xmlns:a14="http://schemas.microsoft.com/office/drawing/2010/main" val="0"/>
@@ -11992,7 +13142,7 @@
                 </mc:Choice>
                 <mc:Fallback>
                   <w:pict>
-                    <v:roundrect w14:anchorId="68258C3B" id="Rounded Rectangle 1690399907" o:spid="_x0000_s1071" style="width:437.9pt;height:327pt;visibility:visible;mso-wrap-style:square;mso-left-percent:-10001;mso-top-percent:-10001;mso-position-horizontal:absolute;mso-position-horizontal-relative:char;mso-position-vertical:absolute;mso-position-vertical-relative:line;mso-left-percent:-10001;mso-top-percent:-10001;v-text-anchor:middle" arcsize="4402f" o:gfxdata="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" fillcolor="white [3201]" strokecolor="#056524 [3204]" strokeweight="1.5pt">
+                    <v:roundrect w14:anchorId="68258C3B" id="Rounded Rectangle 1690399907" o:spid="_x0000_s1077" style="width:437.9pt;height:327pt;visibility:visible;mso-wrap-style:square;mso-left-percent:-10001;mso-top-percent:-10001;mso-position-horizontal:absolute;mso-position-horizontal-relative:char;mso-position-vertical:absolute;mso-position-vertical-relative:line;mso-left-percent:-10001;mso-top-percent:-10001;v-text-anchor:middle" arcsize="4402f" o:gfxdata="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" fillcolor="white [3201]" strokecolor="#056524 [3204]" strokeweight="1.5pt">
                       <v:stroke joinstyle="miter"/>
                       <v:textbox>
                         <w:txbxContent>
@@ -12043,7 +13193,7 @@
                                           <pic:cNvPicPr/>
                                         </pic:nvPicPr>
                                         <pic:blipFill rotWithShape="1">
-                                          <a:blip r:embed="rId44" cstate="print">
+                                          <a:blip r:embed="rId47" cstate="print">
                                             <a:extLst>
                                               <a:ext uri="{28A0092B-C50C-407E-A947-70E740481C1C}">
                                                 <a14:useLocalDpi xmlns:a14="http://schemas.microsoft.com/office/drawing/2010/main" val="0"/>
@@ -12135,7 +13285,7 @@
                           <pic:cNvPicPr/>
                         </pic:nvPicPr>
                         <pic:blipFill>
-                          <a:blip r:embed="rId45" cstate="print">
+                          <a:blip r:embed="rId48" cstate="print">
                             <a:extLst>
                               <a:ext uri="{28A0092B-C50C-407E-A947-70E740481C1C}">
                                 <a14:useLocalDpi xmlns:a14="http://schemas.microsoft.com/office/drawing/2010/main" val="0"/>
@@ -12262,7 +13412,7 @@
                     <pic:cNvPicPr/>
                   </pic:nvPicPr>
                   <pic:blipFill>
-                    <a:blip r:embed="rId46" cstate="print">
+                    <a:blip r:embed="rId49" cstate="print">
                       <a:extLst>
                         <a:ext uri="{28A0092B-C50C-407E-A947-70E740481C1C}">
                           <a14:useLocalDpi xmlns:a14="http://schemas.microsoft.com/office/drawing/2010/main" val="0"/>
@@ -12377,7 +13527,7 @@
           </mc:Choice>
           <mc:Fallback>
             <w:pict>
-              <v:roundrect w14:anchorId="56112DF1" id="Rounded Rectangle 10" o:spid="_x0000_s1026" style="position:absolute;margin-left:102pt;margin-top:67.4pt;width:362.1pt;height:224.45pt;z-index:251658264;visibility:visible;mso-wrap-style:square;mso-width-percent:0;mso-height-percent:0;mso-wrap-distance-left:9pt;mso-wrap-distance-top:0;mso-wrap-distance-right:9pt;mso-wrap-distance-bottom:0;mso-position-horizontal:absolute;mso-position-horizontal-relative:text;mso-position-vertical:absolute;mso-position-vertical-relative:text;mso-width-percent:0;mso-height-percent:0;mso-width-relative:margin;mso-height-relative:margin;v-text-anchor:middle" arcsize="4566f" o:gfxdata="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" filled="f" strokecolor="#023211 [1604]" strokeweight="1pt">
+              <v:roundrect w14:anchorId="56112DF1" id="Rounded Rectangle 10" o:spid="_x0000_s1026" style="position:absolute;margin-left:102pt;margin-top:67.4pt;width:362.1pt;height:224.45pt;z-index:251658264;visibility:visible;mso-wrap-style:square;mso-width-percent:0;mso-height-percent:0;mso-wrap-distance-left:9pt;mso-wrap-distance-top:0;mso-wrap-distance-right:9pt;mso-wrap-distance-bottom:0;mso-position-horizontal:absolute;mso-position-horizontal-relative:text;mso-position-vertical:absolute;mso-position-vertical-relative:text;mso-width-percent:0;mso-height-percent:0;mso-width-relative:margin;mso-height-relative:margin;v-text-anchor:middle" arcsize="4566f" o:gfxdata="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" filled="f" strokecolor="#023211 [1604]" strokeweight="1pt">
                 <v:stroke joinstyle="miter"/>
               </v:roundrect>
             </w:pict>
@@ -12474,7 +13624,7 @@
           </mc:Choice>
           <mc:Fallback>
             <w:pict>
-              <v:shape w14:anchorId="636ADB1F" id="Left Arrow Callout 2053809495" o:spid="_x0000_s1072" type="#_x0000_t77" style="position:absolute;margin-left:455.2pt;margin-top:164.75pt;width:34.25pt;height:22.45pt;z-index:251658265;visibility:visible;mso-wrap-style:square;mso-width-percent:0;mso-height-percent:0;mso-wrap-distance-left:9pt;mso-wrap-distance-top:0;mso-wrap-distance-right:9pt;mso-wrap-distance-bottom:0;mso-position-horizontal:absolute;mso-position-horizontal-relative:text;mso-position-vertical:absolute;mso-position-vertical-relative:text;mso-width-percent:0;mso-height-percent:0;mso-width-relative:margin;mso-height-relative:margin;v-text-anchor:middle" o:gfxdata="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" adj="7565,,3540" fillcolor="#64893c [3209]" strokecolor="#056524 [3204]" strokeweight="1pt">
+              <v:shape w14:anchorId="636ADB1F" id="Left Arrow Callout 2053809495" o:spid="_x0000_s1078" type="#_x0000_t77" style="position:absolute;margin-left:455.2pt;margin-top:164.75pt;width:34.25pt;height:22.45pt;z-index:251658265;visibility:visible;mso-wrap-style:square;mso-width-percent:0;mso-height-percent:0;mso-wrap-distance-left:9pt;mso-wrap-distance-top:0;mso-wrap-distance-right:9pt;mso-wrap-distance-bottom:0;mso-position-horizontal:absolute;mso-position-horizontal-relative:text;mso-position-vertical:absolute;mso-position-vertical-relative:text;mso-width-percent:0;mso-height-percent:0;mso-width-relative:margin;mso-height-relative:margin;v-text-anchor:middle" o:gfxdata="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" adj="7565,,3540" fillcolor="#64893c [3209]" strokecolor="#056524 [3204]" strokeweight="1pt">
                 <v:textbox>
                   <w:txbxContent>
                     <w:p>
@@ -12583,7 +13733,7 @@
           </mc:Choice>
           <mc:Fallback>
             <w:pict>
-              <v:shape w14:anchorId="633C31B3" id="Left Arrow Callout 2053809496" o:spid="_x0000_s1073" type="#_x0000_t77" style="position:absolute;margin-left:461.75pt;margin-top:44.7pt;width:34.3pt;height:22.5pt;z-index:251658266;visibility:visible;mso-wrap-style:square;mso-width-percent:0;mso-height-percent:0;mso-wrap-distance-left:9pt;mso-wrap-distance-top:0;mso-wrap-distance-right:9pt;mso-wrap-distance-bottom:0;mso-position-horizontal:absolute;mso-position-horizontal-relative:text;mso-position-vertical:absolute;mso-position-vertical-relative:text;mso-width-percent:0;mso-height-percent:0;mso-width-relative:margin;mso-height-relative:margin;v-text-anchor:middle" o:gfxdata="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" adj="7565,,3542" fillcolor="#64893c [3209]" strokecolor="#056524 [3204]" strokeweight="1pt">
+              <v:shape w14:anchorId="633C31B3" id="Left Arrow Callout 2053809496" o:spid="_x0000_s1079" type="#_x0000_t77" style="position:absolute;margin-left:461.75pt;margin-top:44.7pt;width:34.3pt;height:22.5pt;z-index:251658266;visibility:visible;mso-wrap-style:square;mso-width-percent:0;mso-height-percent:0;mso-wrap-distance-left:9pt;mso-wrap-distance-top:0;mso-wrap-distance-right:9pt;mso-wrap-distance-bottom:0;mso-position-horizontal:absolute;mso-position-horizontal-relative:text;mso-position-vertical:absolute;mso-position-vertical-relative:text;mso-width-percent:0;mso-height-percent:0;mso-width-relative:margin;mso-height-relative:margin;v-text-anchor:middle" o:gfxdata="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" adj="7565,,3542" fillcolor="#64893c [3209]" strokecolor="#056524 [3204]" strokeweight="1pt">
                 <v:textbox>
                   <w:txbxContent>
                     <w:p>
@@ -12692,7 +13842,7 @@
           </mc:Choice>
           <mc:Fallback>
             <w:pict>
-              <v:shape w14:anchorId="4AD8EC69" id="Right Arrow Callout 2053809493" o:spid="_x0000_s1074" type="#_x0000_t78" style="position:absolute;margin-left:-25.6pt;margin-top:99.15pt;width:34.25pt;height:22.45pt;z-index:251658263;visibility:visible;mso-wrap-style:square;mso-width-percent:0;mso-height-percent:0;mso-wrap-distance-left:9pt;mso-wrap-distance-top:0;mso-wrap-distance-right:9pt;mso-wrap-distance-bottom:0;mso-position-horizontal:absolute;mso-position-horizontal-relative:text;mso-position-vertical:absolute;mso-position-vertical-relative:text;mso-width-percent:0;mso-height-percent:0;mso-width-relative:margin;mso-height-relative:margin;v-text-anchor:middle" o:gfxdata="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" adj="14035,,18060" fillcolor="#64893c [3209]" strokecolor="#056524 [3204]" strokeweight="1pt">
+              <v:shape w14:anchorId="4AD8EC69" id="Right Arrow Callout 2053809493" o:spid="_x0000_s1080" type="#_x0000_t78" style="position:absolute;margin-left:-25.6pt;margin-top:99.15pt;width:34.25pt;height:22.45pt;z-index:251658263;visibility:visible;mso-wrap-style:square;mso-width-percent:0;mso-height-percent:0;mso-wrap-distance-left:9pt;mso-wrap-distance-top:0;mso-wrap-distance-right:9pt;mso-wrap-distance-bottom:0;mso-position-horizontal:absolute;mso-position-horizontal-relative:text;mso-position-vertical:absolute;mso-position-vertical-relative:text;mso-width-percent:0;mso-height-percent:0;mso-width-relative:margin;mso-height-relative:margin;v-text-anchor:middle" o:gfxdata="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" adj="14035,,18060" fillcolor="#64893c [3209]" strokecolor="#056524 [3204]" strokeweight="1pt">
                 <v:textbox>
                   <w:txbxContent>
                     <w:p>
@@ -12783,7 +13933,7 @@
           </mc:Choice>
           <mc:Fallback>
             <w:pict>
-              <v:roundrect w14:anchorId="32172B45" id="Rounded Rectangle 10" o:spid="_x0000_s1026" style="position:absolute;margin-left:-.3pt;margin-top:72.95pt;width:97.85pt;height:123.7pt;z-index:251658262;visibility:visible;mso-wrap-style:square;mso-width-percent:0;mso-height-percent:0;mso-wrap-distance-left:9pt;mso-wrap-distance-top:0;mso-wrap-distance-right:9pt;mso-wrap-distance-bottom:0;mso-position-horizontal:absolute;mso-position-horizontal-relative:text;mso-position-vertical:absolute;mso-position-vertical-relative:text;mso-width-percent:0;mso-height-percent:0;mso-width-relative:margin;mso-height-relative:margin;v-text-anchor:middle" arcsize="4566f" o:gfxdata="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" filled="f" strokecolor="#023211 [1604]" strokeweight="1pt">
+              <v:roundrect w14:anchorId="32172B45" id="Rounded Rectangle 10" o:spid="_x0000_s1026" style="position:absolute;margin-left:-.3pt;margin-top:72.95pt;width:97.85pt;height:123.7pt;z-index:251658262;visibility:visible;mso-wrap-style:square;mso-width-percent:0;mso-height-percent:0;mso-wrap-distance-left:9pt;mso-wrap-distance-top:0;mso-wrap-distance-right:9pt;mso-wrap-distance-bottom:0;mso-position-horizontal:absolute;mso-position-horizontal-relative:text;mso-position-vertical:absolute;mso-position-vertical-relative:text;mso-width-percent:0;mso-height-percent:0;mso-width-relative:margin;mso-height-relative:margin;v-text-anchor:middle" arcsize="4566f" o:gfxdata="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" filled="f" strokecolor="#023211 [1604]" strokeweight="1pt">
                 <v:stroke joinstyle="miter"/>
               </v:roundrect>
             </w:pict>
@@ -12810,7 +13960,7 @@
                     <pic:cNvPicPr/>
                   </pic:nvPicPr>
                   <pic:blipFill>
-                    <a:blip r:embed="rId47" cstate="print">
+                    <a:blip r:embed="rId50" cstate="print">
                       <a:extLst>
                         <a:ext uri="{28A0092B-C50C-407E-A947-70E740481C1C}">
                           <a14:useLocalDpi xmlns:a14="http://schemas.microsoft.com/office/drawing/2010/main" val="0"/>
@@ -12977,7 +14127,7 @@
                           <pic:cNvPicPr/>
                         </pic:nvPicPr>
                         <pic:blipFill>
-                          <a:blip r:embed="rId43" cstate="print">
+                          <a:blip r:embed="rId46" cstate="print">
                             <a:extLst>
                               <a:ext uri="{28A0092B-C50C-407E-A947-70E740481C1C}">
                                 <a14:useLocalDpi xmlns:a14="http://schemas.microsoft.com/office/drawing/2010/main" val="0"/>
@@ -13124,7 +14274,7 @@
                 </mc:Choice>
                 <mc:Fallback>
                   <w:pict>
-                    <v:roundrect w14:anchorId="083D8F9C" id="Rounded Rectangle 147" o:spid="_x0000_s1075" style="width:437.95pt;height:57.25pt;visibility:visible;mso-wrap-style:square;mso-left-percent:-10001;mso-top-percent:-10001;mso-position-horizontal:absolute;mso-position-horizontal-relative:char;mso-position-vertical:absolute;mso-position-vertical-relative:line;mso-left-percent:-10001;mso-top-percent:-10001;v-text-anchor:middle" arcsize="10923f" o:gfxdata="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" fillcolor="white [3201]" strokecolor="#056524 [3204]" strokeweight="1.5pt">
+                    <v:roundrect w14:anchorId="083D8F9C" id="Rounded Rectangle 147" o:spid="_x0000_s1081" style="width:437.95pt;height:57.25pt;visibility:visible;mso-wrap-style:square;mso-left-percent:-10001;mso-top-percent:-10001;mso-position-horizontal:absolute;mso-position-horizontal-relative:char;mso-position-vertical:absolute;mso-position-vertical-relative:line;mso-left-percent:-10001;mso-top-percent:-10001;v-text-anchor:middle" arcsize="10923f" o:gfxdata="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" fillcolor="white [3201]" strokecolor="#056524 [3204]" strokeweight="1.5pt">
                       <v:stroke joinstyle="miter"/>
                       <v:textbox>
                         <w:txbxContent>
@@ -13190,7 +14340,7 @@
                           <pic:cNvPicPr/>
                         </pic:nvPicPr>
                         <pic:blipFill>
-                          <a:blip r:embed="rId45" cstate="print">
+                          <a:blip r:embed="rId48" cstate="print">
                             <a:extLst>
                               <a:ext uri="{28A0092B-C50C-407E-A947-70E740481C1C}">
                                 <a14:useLocalDpi xmlns:a14="http://schemas.microsoft.com/office/drawing/2010/main" val="0"/>
@@ -13336,7 +14486,7 @@
                     <pic:cNvPicPr/>
                   </pic:nvPicPr>
                   <pic:blipFill>
-                    <a:blip r:embed="rId48">
+                    <a:blip r:embed="rId51">
                       <a:extLst>
                         <a:ext uri="{28A0092B-C50C-407E-A947-70E740481C1C}">
                           <a14:useLocalDpi xmlns:a14="http://schemas.microsoft.com/office/drawing/2010/main" val="0"/>
@@ -13483,7 +14633,7 @@
                     <pic:cNvPicPr/>
                   </pic:nvPicPr>
                   <pic:blipFill>
-                    <a:blip r:embed="rId49" cstate="print">
+                    <a:blip r:embed="rId52" cstate="print">
                       <a:extLst>
                         <a:ext uri="{28A0092B-C50C-407E-A947-70E740481C1C}">
                           <a14:useLocalDpi xmlns:a14="http://schemas.microsoft.com/office/drawing/2010/main" val="0"/>
@@ -13613,7 +14763,7 @@
                           <pic:cNvPicPr/>
                         </pic:nvPicPr>
                         <pic:blipFill>
-                          <a:blip r:embed="rId34" cstate="print">
+                          <a:blip r:embed="rId37" cstate="print">
                             <a:extLst>
                               <a:ext uri="{28A0092B-C50C-407E-A947-70E740481C1C}">
                                 <a14:useLocalDpi xmlns:a14="http://schemas.microsoft.com/office/drawing/2010/main" val="0"/>
@@ -13720,7 +14870,7 @@
                           <pic:cNvPicPr/>
                         </pic:nvPicPr>
                         <pic:blipFill>
-                          <a:blip r:embed="rId50"/>
+                          <a:blip r:embed="rId53"/>
                           <a:stretch>
                             <a:fillRect/>
                           </a:stretch>
@@ -13817,7 +14967,7 @@
                           <pic:cNvPicPr/>
                         </pic:nvPicPr>
                         <pic:blipFill>
-                          <a:blip r:embed="rId40" cstate="print">
+                          <a:blip r:embed="rId43" cstate="print">
                             <a:extLst>
                               <a:ext uri="{28A0092B-C50C-407E-A947-70E740481C1C}">
                                 <a14:useLocalDpi xmlns:a14="http://schemas.microsoft.com/office/drawing/2010/main" val="0"/>
@@ -13987,7 +15137,7 @@
                 </mc:Choice>
                 <mc:Fallback>
                   <w:pict>
-                    <v:roundrect w14:anchorId="7B818172" id="Rounded Rectangle 86" o:spid="_x0000_s1076" style="width:323.45pt;height:29.7pt;visibility:visible;mso-wrap-style:square;mso-left-percent:-10001;mso-top-percent:-10001;mso-position-horizontal:absolute;mso-position-horizontal-relative:char;mso-position-vertical:absolute;mso-position-vertical-relative:line;mso-left-percent:-10001;mso-top-percent:-10001;v-text-anchor:middle" arcsize="10923f" o:gfxdata="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" filled="f" strokecolor="red" strokeweight="1.5pt">
+                    <v:roundrect w14:anchorId="7B818172" id="Rounded Rectangle 86" o:spid="_x0000_s1082" style="width:323.45pt;height:29.7pt;visibility:visible;mso-wrap-style:square;mso-left-percent:-10001;mso-top-percent:-10001;mso-position-horizontal:absolute;mso-position-horizontal-relative:char;mso-position-vertical:absolute;mso-position-vertical-relative:line;mso-left-percent:-10001;mso-top-percent:-10001;v-text-anchor:middle" arcsize="10923f" o:gfxdata="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" filled="f" strokecolor="red" strokeweight="1.5pt">
                       <v:stroke joinstyle="miter"/>
                       <v:textbox>
                         <w:txbxContent>
@@ -14322,8 +15472,8 @@
           </mc:Choice>
           <mc:Fallback>
             <w:pict>
-              <v:group w14:anchorId="32ED569F" id="Group 96" o:spid="_x0000_s1077" style="position:absolute;left:0;text-align:left;margin-left:112.5pt;margin-top:34.5pt;width:397.5pt;height:124.45pt;z-index:251658267;mso-position-horizontal-relative:text;mso-position-vertical-relative:text" coordsize="50482,15805" o:gfxdata="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">
-                <v:shape id="Left Arrow Callout 92" o:spid="_x0000_s1078" type="#_x0000_t77" style="position:absolute;left:45561;top:12954;width:4350;height:2851;visibility:visible;mso-wrap-style:square;v-text-anchor:middle" o:gfxdata="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" adj="7565,,3540" fillcolor="#64893c [3209]" strokecolor="#056524 [3204]" strokeweight="1pt">
+              <v:group w14:anchorId="32ED569F" id="Group 96" o:spid="_x0000_s1083" style="position:absolute;left:0;text-align:left;margin-left:112.5pt;margin-top:34.5pt;width:397.5pt;height:124.45pt;z-index:251658267;mso-position-horizontal-relative:text;mso-position-vertical-relative:text" coordsize="50482,15805" o:gfxdata="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">
+                <v:shape id="Left Arrow Callout 92" o:spid="_x0000_s1084" type="#_x0000_t77" style="position:absolute;left:45561;top:12954;width:4350;height:2851;visibility:visible;mso-wrap-style:square;v-text-anchor:middle" o:gfxdata="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" adj="7565,,3540" fillcolor="#64893c [3209]" strokecolor="#056524 [3204]" strokeweight="1pt">
                   <v:textbox>
                     <w:txbxContent>
                       <w:p>
@@ -14338,10 +15488,10 @@
                     </w:txbxContent>
                   </v:textbox>
                 </v:shape>
-                <v:roundrect id="Rounded Rectangle 93" o:spid="_x0000_s1079" style="position:absolute;width:45943;height:8656;visibility:visible;mso-wrap-style:square;v-text-anchor:middle" arcsize="4566f" o:gfxdata="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" filled="f" strokecolor="#023211 [1604]" strokeweight="1pt">
+                <v:roundrect id="Rounded Rectangle 93" o:spid="_x0000_s1085" style="position:absolute;width:45943;height:8656;visibility:visible;mso-wrap-style:square;v-text-anchor:middle" arcsize="4566f" o:gfxdata="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" filled="f" strokecolor="#023211 [1604]" strokeweight="1pt">
                   <v:stroke joinstyle="miter"/>
                 </v:roundrect>
-                <v:shape id="Left Arrow Callout 94" o:spid="_x0000_s1080" type="#_x0000_t77" style="position:absolute;left:46132;top:2286;width:4350;height:2851;visibility:visible;mso-wrap-style:square;v-text-anchor:middle" o:gfxdata="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" adj="7565,,3540" fillcolor="#64893c [3209]" strokecolor="#056524 [3204]" strokeweight="1pt">
+                <v:shape id="Left Arrow Callout 94" o:spid="_x0000_s1086" type="#_x0000_t77" style="position:absolute;left:46132;top:2286;width:4350;height:2851;visibility:visible;mso-wrap-style:square;v-text-anchor:middle" o:gfxdata="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" adj="7565,,3540" fillcolor="#64893c [3209]" strokecolor="#056524 [3204]" strokeweight="1pt">
                   <v:textbox>
                     <w:txbxContent>
                       <w:p>
@@ -14356,7 +15506,7 @@
                     </w:txbxContent>
                   </v:textbox>
                 </v:shape>
-                <v:shape id="Left Arrow Callout 95" o:spid="_x0000_s1081" type="#_x0000_t77" style="position:absolute;left:45561;top:8763;width:4350;height:2851;visibility:visible;mso-wrap-style:square;v-text-anchor:middle" o:gfxdata="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" adj="7565,,3540" fillcolor="#64893c [3209]" strokecolor="#056524 [3204]" strokeweight="1pt">
+                <v:shape id="Left Arrow Callout 95" o:spid="_x0000_s1087" type="#_x0000_t77" style="position:absolute;left:45561;top:8763;width:4350;height:2851;visibility:visible;mso-wrap-style:square;v-text-anchor:middle" o:gfxdata="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" adj="7565,,3540" fillcolor="#64893c [3209]" strokecolor="#056524 [3204]" strokeweight="1pt">
                   <v:textbox>
                     <w:txbxContent>
                       <w:p>
@@ -14396,7 +15546,7 @@
                     <pic:cNvPicPr/>
                   </pic:nvPicPr>
                   <pic:blipFill>
-                    <a:blip r:embed="rId51" cstate="print">
+                    <a:blip r:embed="rId54" cstate="print">
                       <a:extLst>
                         <a:ext uri="{28A0092B-C50C-407E-A947-70E740481C1C}">
                           <a14:useLocalDpi xmlns:a14="http://schemas.microsoft.com/office/drawing/2010/main" val="0"/>
@@ -14522,7 +15672,7 @@
                     <pic:cNvPicPr/>
                   </pic:nvPicPr>
                   <pic:blipFill>
-                    <a:blip r:embed="rId52">
+                    <a:blip r:embed="rId55">
                       <a:extLst>
                         <a:ext uri="{28A0092B-C50C-407E-A947-70E740481C1C}">
                           <a14:useLocalDpi xmlns:a14="http://schemas.microsoft.com/office/drawing/2010/main" val="0"/>
@@ -14660,7 +15810,7 @@
           </mc:Choice>
           <mc:Fallback>
             <w:pict>
-              <v:roundrect w14:anchorId="3D915DEF" id="Rounded Rectangle 102" o:spid="_x0000_s1082" style="width:468pt;height:41.75pt;visibility:visible;mso-wrap-style:square;mso-left-percent:-10001;mso-top-percent:-10001;mso-position-horizontal:absolute;mso-position-horizontal-relative:char;mso-position-vertical:absolute;mso-position-vertical-relative:line;mso-left-percent:-10001;mso-top-percent:-10001;v-text-anchor:middle" arcsize="10923f" o:gfxdata="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" filled="f" strokecolor="red" strokeweight="1.5pt">
+              <v:roundrect w14:anchorId="3D915DEF" id="Rounded Rectangle 102" o:spid="_x0000_s1088" style="width:468pt;height:41.75pt;visibility:visible;mso-wrap-style:square;mso-left-percent:-10001;mso-top-percent:-10001;mso-position-horizontal:absolute;mso-position-horizontal-relative:char;mso-position-vertical:absolute;mso-position-vertical-relative:line;mso-left-percent:-10001;mso-top-percent:-10001;v-text-anchor:middle" arcsize="10923f" o:gfxdata="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" filled="f" strokecolor="red" strokeweight="1.5pt">
                 <v:stroke joinstyle="miter"/>
                 <v:textbox>
                   <w:txbxContent>
@@ -14718,6 +15868,9 @@
         <w:jc w:val="center"/>
       </w:pPr>
       <w:r>
+        <w:rPr>
+          <w:noProof/>
+        </w:rPr>
         <w:drawing>
           <wp:inline distT="0" distB="0" distL="0" distR="0" wp14:anchorId="239776AF" wp14:editId="7397D6DF">
             <wp:extent cx="5943600" cy="707269"/>
@@ -14734,7 +15887,7 @@
                     <pic:cNvPicPr/>
                   </pic:nvPicPr>
                   <pic:blipFill>
-                    <a:blip r:embed="rId53" cstate="print">
+                    <a:blip r:embed="rId56" cstate="print">
                       <a:extLst>
                         <a:ext uri="{28A0092B-C50C-407E-A947-70E740481C1C}">
                           <a14:useLocalDpi xmlns:a14="http://schemas.microsoft.com/office/drawing/2010/main" val="0"/>
@@ -14807,7 +15960,7 @@
                     <pic:cNvPicPr/>
                   </pic:nvPicPr>
                   <pic:blipFill>
-                    <a:blip r:embed="rId54" cstate="print">
+                    <a:blip r:embed="rId57" cstate="print">
                       <a:extLst>
                         <a:ext uri="{28A0092B-C50C-407E-A947-70E740481C1C}">
                           <a14:useLocalDpi xmlns:a14="http://schemas.microsoft.com/office/drawing/2010/main" val="0"/>
@@ -14918,7 +16071,7 @@
                           </pic:cNvPicPr>
                         </pic:nvPicPr>
                         <pic:blipFill>
-                          <a:blip r:embed="rId55" cstate="print">
+                          <a:blip r:embed="rId58" cstate="print">
                             <a:extLst>
                               <a:ext uri="{28A0092B-C50C-407E-A947-70E740481C1C}">
                                 <a14:useLocalDpi xmlns:a14="http://schemas.microsoft.com/office/drawing/2010/main" val="0"/>
@@ -15115,13 +16268,13 @@
           </mc:Choice>
           <mc:Fallback>
             <w:pict>
-              <v:group w14:anchorId="16BA910B" id="Group 58" o:spid="_x0000_s1083" style="width:479pt;height:297pt;mso-position-horizontal-relative:char;mso-position-vertical-relative:line" coordorigin="1389" coordsize="57087,34258" o:gfxdata="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">
-                <v:shape id="Picture 61" o:spid="_x0000_s1084" type="#_x0000_t75" style="position:absolute;left:1389;width:53913;height:34258;visibility:visible;mso-wrap-style:square" o:gfxdata="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">
-                  <v:imagedata r:id="rId56" o:title=""/>
+              <v:group w14:anchorId="16BA910B" id="Group 58" o:spid="_x0000_s1089" style="width:479pt;height:297pt;mso-position-horizontal-relative:char;mso-position-vertical-relative:line" coordorigin="1389" coordsize="57087,34258" o:gfxdata="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">
+                <v:shape id="Picture 61" o:spid="_x0000_s1090" type="#_x0000_t75" style="position:absolute;left:1389;width:53913;height:34258;visibility:visible;mso-wrap-style:square" o:gfxdata="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">
+                  <v:imagedata r:id="rId59" o:title=""/>
                   <v:shadow on="t" type="perspective" color="black" opacity="26214f" offset="0,0" matrix="66191f,,,66191f"/>
                 </v:shape>
-                <v:group id="Group 62" o:spid="_x0000_s1085" style="position:absolute;left:44338;top:10788;width:14139;height:21801" coordorigin="-585" coordsize="14139,21800" o:gfxdata="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">
-                  <v:shape id="_x0000_s1086" type="#_x0000_t77" style="position:absolute;left:9203;top:18949;width:4350;height:2851;visibility:visible;mso-wrap-style:square;v-text-anchor:middle" o:gfxdata="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" adj="7565,,3540" fillcolor="#64893c [3209]" strokecolor="#056524 [3204]" strokeweight="1pt">
+                <v:group id="Group 62" o:spid="_x0000_s1091" style="position:absolute;left:44338;top:10788;width:14139;height:21801" coordorigin="-585" coordsize="14139,21800" o:gfxdata="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">
+                  <v:shape id="_x0000_s1092" type="#_x0000_t77" style="position:absolute;left:9203;top:18949;width:4350;height:2851;visibility:visible;mso-wrap-style:square;v-text-anchor:middle" o:gfxdata="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" adj="7565,,3540" fillcolor="#64893c [3209]" strokecolor="#056524 [3204]" strokeweight="1pt">
                     <v:textbox>
                       <w:txbxContent>
                         <w:p>
@@ -15136,7 +16289,7 @@
                       </w:txbxContent>
                     </v:textbox>
                   </v:shape>
-                  <v:shape id="_x0000_s1087" type="#_x0000_t77" style="position:absolute;left:4853;width:4350;height:2851;visibility:visible;mso-wrap-style:square;v-text-anchor:middle" o:gfxdata="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" adj="7565,,3540" fillcolor="#64893c [3209]" strokecolor="#056524 [3204]" strokeweight="1pt">
+                  <v:shape id="_x0000_s1093" type="#_x0000_t77" style="position:absolute;left:4853;width:4350;height:2851;visibility:visible;mso-wrap-style:square;v-text-anchor:middle" o:gfxdata="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" adj="7565,,3540" fillcolor="#64893c [3209]" strokecolor="#056524 [3204]" strokeweight="1pt">
                     <v:textbox>
                       <w:txbxContent>
                         <w:p>
@@ -15151,7 +16304,7 @@
                       </w:txbxContent>
                     </v:textbox>
                   </v:shape>
-                  <v:roundrect id="Rounded Rectangle 57" o:spid="_x0000_s1088" style="position:absolute;left:-585;top:330;width:5269;height:2159;visibility:visible;mso-wrap-style:square;v-text-anchor:middle" arcsize="4566f" o:gfxdata="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" filled="f" strokecolor="#023211 [1604]" strokeweight="1pt">
+                  <v:roundrect id="Rounded Rectangle 57" o:spid="_x0000_s1094" style="position:absolute;left:-585;top:330;width:5269;height:2159;visibility:visible;mso-wrap-style:square;v-text-anchor:middle" arcsize="4566f" o:gfxdata="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" filled="f" strokecolor="#023211 [1604]" strokeweight="1pt">
                     <v:stroke joinstyle="miter"/>
                   </v:roundrect>
                 </v:group>
@@ -15326,7 +16479,7 @@
                           <pic:cNvPicPr/>
                         </pic:nvPicPr>
                         <pic:blipFill>
-                          <a:blip r:embed="rId34" cstate="print">
+                          <a:blip r:embed="rId37" cstate="print">
                             <a:extLst>
                               <a:ext uri="{28A0092B-C50C-407E-A947-70E740481C1C}">
                                 <a14:useLocalDpi xmlns:a14="http://schemas.microsoft.com/office/drawing/2010/main" val="0"/>
@@ -15470,7 +16623,7 @@
                 </mc:Choice>
                 <mc:Fallback>
                   <w:pict>
-                    <v:roundrect w14:anchorId="45487DFB" id="Rounded Rectangle 166" o:spid="_x0000_s1089" style="width:401.5pt;height:57.1pt;visibility:visible;mso-wrap-style:square;mso-left-percent:-10001;mso-top-percent:-10001;mso-position-horizontal:absolute;mso-position-horizontal-relative:char;mso-position-vertical:absolute;mso-position-vertical-relative:line;mso-left-percent:-10001;mso-top-percent:-10001;v-text-anchor:middle" arcsize="10923f" o:gfxdata="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" fillcolor="white [3201]" strokecolor="#056524 [3204]" strokeweight="1.5pt">
+                    <v:roundrect w14:anchorId="45487DFB" id="Rounded Rectangle 166" o:spid="_x0000_s1095" style="width:401.5pt;height:57.1pt;visibility:visible;mso-wrap-style:square;mso-left-percent:-10001;mso-top-percent:-10001;mso-position-horizontal:absolute;mso-position-horizontal-relative:char;mso-position-vertical:absolute;mso-position-vertical-relative:line;mso-left-percent:-10001;mso-top-percent:-10001;v-text-anchor:middle" arcsize="10923f" o:gfxdata="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" fillcolor="white [3201]" strokecolor="#056524 [3204]" strokeweight="1.5pt">
                       <v:stroke joinstyle="miter"/>
                       <v:textbox>
                         <w:txbxContent>
@@ -15544,7 +16697,7 @@
                           <pic:cNvPicPr/>
                         </pic:nvPicPr>
                         <pic:blipFill rotWithShape="1">
-                          <a:blip r:embed="rId57"/>
+                          <a:blip r:embed="rId60"/>
                           <a:srcRect l="11398" t="19539" r="12618" b="22930"/>
                           <a:stretch/>
                         </pic:blipFill>
@@ -15636,7 +16789,7 @@
                           <pic:cNvPicPr/>
                         </pic:nvPicPr>
                         <pic:blipFill>
-                          <a:blip r:embed="rId40" cstate="print">
+                          <a:blip r:embed="rId43" cstate="print">
                             <a:extLst>
                               <a:ext uri="{28A0092B-C50C-407E-A947-70E740481C1C}">
                                 <a14:useLocalDpi xmlns:a14="http://schemas.microsoft.com/office/drawing/2010/main" val="0"/>
@@ -15782,7 +16935,7 @@
                 </mc:Choice>
                 <mc:Fallback>
                   <w:pict>
-                    <v:roundrect w14:anchorId="5A4644D3" id="Rounded Rectangle 167" o:spid="_x0000_s1090" style="width:390.25pt;height:41.75pt;visibility:visible;mso-wrap-style:square;mso-left-percent:-10001;mso-top-percent:-10001;mso-position-horizontal:absolute;mso-position-horizontal-relative:char;mso-position-vertical:absolute;mso-position-vertical-relative:line;mso-left-percent:-10001;mso-top-percent:-10001;v-text-anchor:middle" arcsize="10923f" o:gfxdata="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" fillcolor="white [3201]" strokecolor="#056524 [3204]" strokeweight="1.5pt">
+                    <v:roundrect w14:anchorId="5A4644D3" id="Rounded Rectangle 167" o:spid="_x0000_s1096" style="width:390.25pt;height:41.75pt;visibility:visible;mso-wrap-style:square;mso-left-percent:-10001;mso-top-percent:-10001;mso-position-horizontal:absolute;mso-position-horizontal-relative:char;mso-position-vertical:absolute;mso-position-vertical-relative:line;mso-left-percent:-10001;mso-top-percent:-10001;v-text-anchor:middle" arcsize="10923f" o:gfxdata="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" fillcolor="white [3201]" strokecolor="#056524 [3204]" strokeweight="1.5pt">
                       <v:stroke joinstyle="miter"/>
                       <v:textbox>
                         <w:txbxContent>
@@ -15886,7 +17039,7 @@
                     <pic:cNvPicPr/>
                   </pic:nvPicPr>
                   <pic:blipFill>
-                    <a:blip r:embed="rId58" cstate="print">
+                    <a:blip r:embed="rId61" cstate="print">
                       <a:extLst>
                         <a:ext uri="{28A0092B-C50C-407E-A947-70E740481C1C}">
                           <a14:useLocalDpi xmlns:a14="http://schemas.microsoft.com/office/drawing/2010/main" val="0"/>
@@ -16064,7 +17217,7 @@
           </mc:Choice>
           <mc:Fallback>
             <w:pict>
-              <v:roundrect w14:anchorId="724F2FE4" id="Rounded Rectangle 159" o:spid="_x0000_s1091" style="width:468pt;height:41.75pt;visibility:visible;mso-wrap-style:square;mso-left-percent:-10001;mso-top-percent:-10001;mso-position-horizontal:absolute;mso-position-horizontal-relative:char;mso-position-vertical:absolute;mso-position-vertical-relative:line;mso-left-percent:-10001;mso-top-percent:-10001;v-text-anchor:middle" arcsize="10923f" o:gfxdata="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" fillcolor="white [3201]" strokecolor="#056524 [3204]" strokeweight="1.5pt">
+              <v:roundrect w14:anchorId="724F2FE4" id="Rounded Rectangle 159" o:spid="_x0000_s1097" style="width:468pt;height:41.75pt;visibility:visible;mso-wrap-style:square;mso-left-percent:-10001;mso-top-percent:-10001;mso-position-horizontal:absolute;mso-position-horizontal-relative:char;mso-position-vertical:absolute;mso-position-vertical-relative:line;mso-left-percent:-10001;mso-top-percent:-10001;v-text-anchor:middle" arcsize="10923f" o:gfxdata="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" fillcolor="white [3201]" strokecolor="#056524 [3204]" strokeweight="1.5pt">
                 <v:stroke joinstyle="miter"/>
                 <v:textbox>
                   <w:txbxContent>
@@ -16394,13 +17547,8 @@
           </w:tcPr>
           <w:p>
             <w:r>
-              <w:t xml:space="preserve">Signup was not </w:t>
-            </w:r>
-            <w:proofErr w:type="gramStart"/>
-            <w:r>
-              <w:t>completed</w:t>
-            </w:r>
-            <w:proofErr w:type="gramEnd"/>
+              <w:t>Signup was not completed</w:t>
+            </w:r>
             <w:r>
               <w:t xml:space="preserve"> or </w:t>
             </w:r>
@@ -16456,8 +17604,8 @@
     </w:tbl>
     <w:p/>
     <w:sectPr>
-      <w:footerReference w:type="even" r:id="rId59"/>
-      <w:footerReference w:type="default" r:id="rId60"/>
+      <w:footerReference w:type="even" r:id="rId62"/>
+      <w:footerReference w:type="default" r:id="rId63"/>
       <w:pgSz w:w="12240" w:h="15840"/>
       <w:pgMar w:top="1440" w:right="1440" w:bottom="1440" w:left="1440" w:header="708" w:footer="708" w:gutter="0"/>
       <w:pgNumType w:start="0"/>
@@ -16470,7 +17618,7 @@
 </file>
 
 <file path=word/endnotes.xml><?xml version="1.0" encoding="utf-8"?>
-<w:endnotes xmlns:wpc="http://schemas.microsoft.com/office/word/2010/wordprocessingCanvas" xmlns:cx="http://schemas.microsoft.com/office/drawing/2014/chartex" xmlns:cx1="http://schemas.microsoft.com/office/drawing/2015/9/8/chartex" xmlns:cx2="http://schemas.microsoft.com/office/drawing/2015/10/21/chartex" xmlns:cx3="http://schemas.microsoft.com/office/drawing/2016/5/9/chartex" xmlns:cx4="http://schemas.microsoft.com/office/drawing/2016/5/10/chartex" xmlns:cx5="http://schemas.microsoft.com/office/drawing/2016/5/11/chartex" xmlns:cx6="http://schemas.microsoft.com/office/drawing/2016/5/12/chartex" xmlns:cx7="http://schemas.microsoft.com/office/drawing/2016/5/13/chartex" xmlns:cx8="http://schemas.microsoft.com/office/drawing/2016/5/14/chartex" xmlns:mc="http://schemas.openxmlformats.org/markup-compatibility/2006" xmlns:aink="http://schemas.microsoft.com/office/drawing/2016/ink" xmlns:am3d="http://schemas.microsoft.com/office/drawing/2017/model3d" xmlns:o="urn:schemas-microsoft-com:office:office" xmlns:r="http://schemas.openxmlformats.org/officeDocument/2006/relationships" xmlns:m="http://schemas.openxmlformats.org/officeDocument/2006/math" xmlns:v="urn:schemas-microsoft-com:vml" xmlns:wp14="http://schemas.microsoft.com/office/word/2010/wordprocessingDrawing" xmlns:wp="http://schemas.openxmlformats.org/drawingml/2006/wordprocessingDrawing" xmlns:w10="urn:schemas-microsoft-com:office:word" xmlns:w="http://schemas.openxmlformats.org/wordprocessingml/2006/main" xmlns:w14="http://schemas.microsoft.com/office/word/2010/wordml" xmlns:w15="http://schemas.microsoft.com/office/word/2012/wordml" xmlns:w16cex="http://schemas.microsoft.com/office/word/2018/wordml/cex" xmlns:w16cid="http://schemas.microsoft.com/office/word/2016/wordml/cid" xmlns:w16="http://schemas.microsoft.com/office/word/2018/wordml" xmlns:w16se="http://schemas.microsoft.com/office/word/2015/wordml/symex" xmlns:wpg="http://schemas.microsoft.com/office/word/2010/wordprocessingGroup" xmlns:wpi="http://schemas.microsoft.com/office/word/2010/wordprocessingInk" xmlns:wne="http://schemas.microsoft.com/office/word/2006/wordml" xmlns:wps="http://schemas.microsoft.com/office/word/2010/wordprocessingShape" mc:Ignorable="w14 w15 w16se w16cid w16 w16cex wp14">
+<w:endnotes xmlns:wpc="http://schemas.microsoft.com/office/word/2010/wordprocessingCanvas" xmlns:cx="http://schemas.microsoft.com/office/drawing/2014/chartex" xmlns:cx1="http://schemas.microsoft.com/office/drawing/2015/9/8/chartex" xmlns:cx2="http://schemas.microsoft.com/office/drawing/2015/10/21/chartex" xmlns:cx3="http://schemas.microsoft.com/office/drawing/2016/5/9/chartex" xmlns:cx4="http://schemas.microsoft.com/office/drawing/2016/5/10/chartex" xmlns:cx5="http://schemas.microsoft.com/office/drawing/2016/5/11/chartex" xmlns:cx6="http://schemas.microsoft.com/office/drawing/2016/5/12/chartex" xmlns:cx7="http://schemas.microsoft.com/office/drawing/2016/5/13/chartex" xmlns:cx8="http://schemas.microsoft.com/office/drawing/2016/5/14/chartex" xmlns:mc="http://schemas.openxmlformats.org/markup-compatibility/2006" xmlns:aink="http://schemas.microsoft.com/office/drawing/2016/ink" xmlns:am3d="http://schemas.microsoft.com/office/drawing/2017/model3d" xmlns:o="urn:schemas-microsoft-com:office:office" xmlns:r="http://schemas.openxmlformats.org/officeDocument/2006/relationships" xmlns:m="http://schemas.openxmlformats.org/officeDocument/2006/math" xmlns:v="urn:schemas-microsoft-com:vml" xmlns:wp14="http://schemas.microsoft.com/office/word/2010/wordprocessingDrawing" xmlns:wp="http://schemas.openxmlformats.org/drawingml/2006/wordprocessingDrawing" xmlns:w10="urn:schemas-microsoft-com:office:word" xmlns:w="http://schemas.openxmlformats.org/wordprocessingml/2006/main" xmlns:w14="http://schemas.microsoft.com/office/word/2010/wordml" xmlns:w15="http://schemas.microsoft.com/office/word/2012/wordml" xmlns:w16cex="http://schemas.microsoft.com/office/word/2018/wordml/cex" xmlns:w16cid="http://schemas.microsoft.com/office/word/2016/wordml/cid" xmlns:w16="http://schemas.microsoft.com/office/word/2018/wordml" xmlns:w16sdtdh="http://schemas.microsoft.com/office/word/2020/wordml/sdtdatahash" xmlns:w16se="http://schemas.microsoft.com/office/word/2015/wordml/symex" xmlns:wpg="http://schemas.microsoft.com/office/word/2010/wordprocessingGroup" xmlns:wpi="http://schemas.microsoft.com/office/word/2010/wordprocessingInk" xmlns:wne="http://schemas.microsoft.com/office/word/2006/wordml" xmlns:wps="http://schemas.microsoft.com/office/word/2010/wordprocessingShape" mc:Ignorable="w14 w15 w16se w16cid w16 w16cex w16sdtdh wp14">
   <w:endnote w:type="separator" w:id="-1">
     <w:p>
       <w:pPr>
@@ -16502,7 +17650,7 @@
 </file>
 
 <file path=word/footer1.xml><?xml version="1.0" encoding="utf-8"?>
-<w:ftr xmlns:wpc="http://schemas.microsoft.com/office/word/2010/wordprocessingCanvas" xmlns:cx="http://schemas.microsoft.com/office/drawing/2014/chartex" xmlns:cx1="http://schemas.microsoft.com/office/drawing/2015/9/8/chartex" xmlns:cx2="http://schemas.microsoft.com/office/drawing/2015/10/21/chartex" xmlns:cx3="http://schemas.microsoft.com/office/drawing/2016/5/9/chartex" xmlns:cx4="http://schemas.microsoft.com/office/drawing/2016/5/10/chartex" xmlns:cx5="http://schemas.microsoft.com/office/drawing/2016/5/11/chartex" xmlns:cx6="http://schemas.microsoft.com/office/drawing/2016/5/12/chartex" xmlns:cx7="http://schemas.microsoft.com/office/drawing/2016/5/13/chartex" xmlns:cx8="http://schemas.microsoft.com/office/drawing/2016/5/14/chartex" xmlns:mc="http://schemas.openxmlformats.org/markup-compatibility/2006" xmlns:aink="http://schemas.microsoft.com/office/drawing/2016/ink" xmlns:am3d="http://schemas.microsoft.com/office/drawing/2017/model3d" xmlns:o="urn:schemas-microsoft-com:office:office" xmlns:r="http://schemas.openxmlformats.org/officeDocument/2006/relationships" xmlns:m="http://schemas.openxmlformats.org/officeDocument/2006/math" xmlns:v="urn:schemas-microsoft-com:vml" xmlns:wp14="http://schemas.microsoft.com/office/word/2010/wordprocessingDrawing" xmlns:wp="http://schemas.openxmlformats.org/drawingml/2006/wordprocessingDrawing" xmlns:w10="urn:schemas-microsoft-com:office:word" xmlns:w="http://schemas.openxmlformats.org/wordprocessingml/2006/main" xmlns:w14="http://schemas.microsoft.com/office/word/2010/wordml" xmlns:w15="http://schemas.microsoft.com/office/word/2012/wordml" xmlns:w16cex="http://schemas.microsoft.com/office/word/2018/wordml/cex" xmlns:w16cid="http://schemas.microsoft.com/office/word/2016/wordml/cid" xmlns:w16="http://schemas.microsoft.com/office/word/2018/wordml" xmlns:w16se="http://schemas.microsoft.com/office/word/2015/wordml/symex" xmlns:wpg="http://schemas.microsoft.com/office/word/2010/wordprocessingGroup" xmlns:wpi="http://schemas.microsoft.com/office/word/2010/wordprocessingInk" xmlns:wne="http://schemas.microsoft.com/office/word/2006/wordml" xmlns:wps="http://schemas.microsoft.com/office/word/2010/wordprocessingShape" mc:Ignorable="w14 w15 w16se w16cid w16 w16cex wp14">
+<w:ftr xmlns:wpc="http://schemas.microsoft.com/office/word/2010/wordprocessingCanvas" xmlns:cx="http://schemas.microsoft.com/office/drawing/2014/chartex" xmlns:cx1="http://schemas.microsoft.com/office/drawing/2015/9/8/chartex" xmlns:cx2="http://schemas.microsoft.com/office/drawing/2015/10/21/chartex" xmlns:cx3="http://schemas.microsoft.com/office/drawing/2016/5/9/chartex" xmlns:cx4="http://schemas.microsoft.com/office/drawing/2016/5/10/chartex" xmlns:cx5="http://schemas.microsoft.com/office/drawing/2016/5/11/chartex" xmlns:cx6="http://schemas.microsoft.com/office/drawing/2016/5/12/chartex" xmlns:cx7="http://schemas.microsoft.com/office/drawing/2016/5/13/chartex" xmlns:cx8="http://schemas.microsoft.com/office/drawing/2016/5/14/chartex" xmlns:mc="http://schemas.openxmlformats.org/markup-compatibility/2006" xmlns:aink="http://schemas.microsoft.com/office/drawing/2016/ink" xmlns:am3d="http://schemas.microsoft.com/office/drawing/2017/model3d" xmlns:o="urn:schemas-microsoft-com:office:office" xmlns:r="http://schemas.openxmlformats.org/officeDocument/2006/relationships" xmlns:m="http://schemas.openxmlformats.org/officeDocument/2006/math" xmlns:v="urn:schemas-microsoft-com:vml" xmlns:wp14="http://schemas.microsoft.com/office/word/2010/wordprocessingDrawing" xmlns:wp="http://schemas.openxmlformats.org/drawingml/2006/wordprocessingDrawing" xmlns:w10="urn:schemas-microsoft-com:office:word" xmlns:w="http://schemas.openxmlformats.org/wordprocessingml/2006/main" xmlns:w14="http://schemas.microsoft.com/office/word/2010/wordml" xmlns:w15="http://schemas.microsoft.com/office/word/2012/wordml" xmlns:w16cex="http://schemas.microsoft.com/office/word/2018/wordml/cex" xmlns:w16cid="http://schemas.microsoft.com/office/word/2016/wordml/cid" xmlns:w16="http://schemas.microsoft.com/office/word/2018/wordml" xmlns:w16sdtdh="http://schemas.microsoft.com/office/word/2020/wordml/sdtdatahash" xmlns:w16se="http://schemas.microsoft.com/office/word/2015/wordml/symex" xmlns:wpg="http://schemas.microsoft.com/office/word/2010/wordprocessingGroup" xmlns:wpi="http://schemas.microsoft.com/office/word/2010/wordprocessingInk" xmlns:wne="http://schemas.microsoft.com/office/word/2006/wordml" xmlns:wps="http://schemas.microsoft.com/office/word/2010/wordprocessingShape" mc:Ignorable="w14 w15 w16se w16cid w16 w16cex w16sdtdh wp14">
   <w:sdt>
     <w:sdtPr>
       <w:rPr>
@@ -16514,6 +17662,11 @@
         <w:docPartUnique/>
       </w:docPartObj>
     </w:sdtPr>
+    <w:sdtEndPr>
+      <w:rPr>
+        <w:rStyle w:val="PageNumber"/>
+      </w:rPr>
+    </w:sdtEndPr>
     <w:sdtContent>
       <w:p>
         <w:pPr>
@@ -16554,7 +17707,7 @@
 </file>
 
 <file path=word/footer2.xml><?xml version="1.0" encoding="utf-8"?>
-<w:ftr xmlns:wpc="http://schemas.microsoft.com/office/word/2010/wordprocessingCanvas" xmlns:cx="http://schemas.microsoft.com/office/drawing/2014/chartex" xmlns:cx1="http://schemas.microsoft.com/office/drawing/2015/9/8/chartex" xmlns:cx2="http://schemas.microsoft.com/office/drawing/2015/10/21/chartex" xmlns:cx3="http://schemas.microsoft.com/office/drawing/2016/5/9/chartex" xmlns:cx4="http://schemas.microsoft.com/office/drawing/2016/5/10/chartex" xmlns:cx5="http://schemas.microsoft.com/office/drawing/2016/5/11/chartex" xmlns:cx6="http://schemas.microsoft.com/office/drawing/2016/5/12/chartex" xmlns:cx7="http://schemas.microsoft.com/office/drawing/2016/5/13/chartex" xmlns:cx8="http://schemas.microsoft.com/office/drawing/2016/5/14/chartex" xmlns:mc="http://schemas.openxmlformats.org/markup-compatibility/2006" xmlns:aink="http://schemas.microsoft.com/office/drawing/2016/ink" xmlns:am3d="http://schemas.microsoft.com/office/drawing/2017/model3d" xmlns:o="urn:schemas-microsoft-com:office:office" xmlns:r="http://schemas.openxmlformats.org/officeDocument/2006/relationships" xmlns:m="http://schemas.openxmlformats.org/officeDocument/2006/math" xmlns:v="urn:schemas-microsoft-com:vml" xmlns:wp14="http://schemas.microsoft.com/office/word/2010/wordprocessingDrawing" xmlns:wp="http://schemas.openxmlformats.org/drawingml/2006/wordprocessingDrawing" xmlns:w10="urn:schemas-microsoft-com:office:word" xmlns:w="http://schemas.openxmlformats.org/wordprocessingml/2006/main" xmlns:w14="http://schemas.microsoft.com/office/word/2010/wordml" xmlns:w15="http://schemas.microsoft.com/office/word/2012/wordml" xmlns:w16cex="http://schemas.microsoft.com/office/word/2018/wordml/cex" xmlns:w16cid="http://schemas.microsoft.com/office/word/2016/wordml/cid" xmlns:w16="http://schemas.microsoft.com/office/word/2018/wordml" xmlns:w16se="http://schemas.microsoft.com/office/word/2015/wordml/symex" xmlns:wpg="http://schemas.microsoft.com/office/word/2010/wordprocessingGroup" xmlns:wpi="http://schemas.microsoft.com/office/word/2010/wordprocessingInk" xmlns:wne="http://schemas.microsoft.com/office/word/2006/wordml" xmlns:wps="http://schemas.microsoft.com/office/word/2010/wordprocessingShape" mc:Ignorable="w14 w15 w16se w16cid w16 w16cex wp14">
+<w:ftr xmlns:wpc="http://schemas.microsoft.com/office/word/2010/wordprocessingCanvas" xmlns:cx="http://schemas.microsoft.com/office/drawing/2014/chartex" xmlns:cx1="http://schemas.microsoft.com/office/drawing/2015/9/8/chartex" xmlns:cx2="http://schemas.microsoft.com/office/drawing/2015/10/21/chartex" xmlns:cx3="http://schemas.microsoft.com/office/drawing/2016/5/9/chartex" xmlns:cx4="http://schemas.microsoft.com/office/drawing/2016/5/10/chartex" xmlns:cx5="http://schemas.microsoft.com/office/drawing/2016/5/11/chartex" xmlns:cx6="http://schemas.microsoft.com/office/drawing/2016/5/12/chartex" xmlns:cx7="http://schemas.microsoft.com/office/drawing/2016/5/13/chartex" xmlns:cx8="http://schemas.microsoft.com/office/drawing/2016/5/14/chartex" xmlns:mc="http://schemas.openxmlformats.org/markup-compatibility/2006" xmlns:aink="http://schemas.microsoft.com/office/drawing/2016/ink" xmlns:am3d="http://schemas.microsoft.com/office/drawing/2017/model3d" xmlns:o="urn:schemas-microsoft-com:office:office" xmlns:r="http://schemas.openxmlformats.org/officeDocument/2006/relationships" xmlns:m="http://schemas.openxmlformats.org/officeDocument/2006/math" xmlns:v="urn:schemas-microsoft-com:vml" xmlns:wp14="http://schemas.microsoft.com/office/word/2010/wordprocessingDrawing" xmlns:wp="http://schemas.openxmlformats.org/drawingml/2006/wordprocessingDrawing" xmlns:w10="urn:schemas-microsoft-com:office:word" xmlns:w="http://schemas.openxmlformats.org/wordprocessingml/2006/main" xmlns:w14="http://schemas.microsoft.com/office/word/2010/wordml" xmlns:w15="http://schemas.microsoft.com/office/word/2012/wordml" xmlns:w16cex="http://schemas.microsoft.com/office/word/2018/wordml/cex" xmlns:w16cid="http://schemas.microsoft.com/office/word/2016/wordml/cid" xmlns:w16="http://schemas.microsoft.com/office/word/2018/wordml" xmlns:w16sdtdh="http://schemas.microsoft.com/office/word/2020/wordml/sdtdatahash" xmlns:w16se="http://schemas.microsoft.com/office/word/2015/wordml/symex" xmlns:wpg="http://schemas.microsoft.com/office/word/2010/wordprocessingGroup" xmlns:wpi="http://schemas.microsoft.com/office/word/2010/wordprocessingInk" xmlns:wne="http://schemas.microsoft.com/office/word/2006/wordml" xmlns:wps="http://schemas.microsoft.com/office/word/2010/wordprocessingShape" mc:Ignorable="w14 w15 w16se w16cid w16 w16cex w16sdtdh wp14">
   <w:sdt>
     <w:sdtPr>
       <w:rPr>
@@ -16566,6 +17719,11 @@
         <w:docPartUnique/>
       </w:docPartObj>
     </w:sdtPr>
+    <w:sdtEndPr>
+      <w:rPr>
+        <w:rStyle w:val="PageNumber"/>
+      </w:rPr>
+    </w:sdtEndPr>
     <w:sdtContent>
       <w:p>
         <w:pPr>
@@ -16619,7 +17777,7 @@
 </file>
 
 <file path=word/footnotes.xml><?xml version="1.0" encoding="utf-8"?>
-<w:footnotes xmlns:wpc="http://schemas.microsoft.com/office/word/2010/wordprocessingCanvas" xmlns:cx="http://schemas.microsoft.com/office/drawing/2014/chartex" xmlns:cx1="http://schemas.microsoft.com/office/drawing/2015/9/8/chartex" xmlns:cx2="http://schemas.microsoft.com/office/drawing/2015/10/21/chartex" xmlns:cx3="http://schemas.microsoft.com/office/drawing/2016/5/9/chartex" xmlns:cx4="http://schemas.microsoft.com/office/drawing/2016/5/10/chartex" xmlns:cx5="http://schemas.microsoft.com/office/drawing/2016/5/11/chartex" xmlns:cx6="http://schemas.microsoft.com/office/drawing/2016/5/12/chartex" xmlns:cx7="http://schemas.microsoft.com/office/drawing/2016/5/13/chartex" xmlns:cx8="http://schemas.microsoft.com/office/drawing/2016/5/14/chartex" xmlns:mc="http://schemas.openxmlformats.org/markup-compatibility/2006" xmlns:aink="http://schemas.microsoft.com/office/drawing/2016/ink" xmlns:am3d="http://schemas.microsoft.com/office/drawing/2017/model3d" xmlns:o="urn:schemas-microsoft-com:office:office" xmlns:r="http://schemas.openxmlformats.org/officeDocument/2006/relationships" xmlns:m="http://schemas.openxmlformats.org/officeDocument/2006/math" xmlns:v="urn:schemas-microsoft-com:vml" xmlns:wp14="http://schemas.microsoft.com/office/word/2010/wordprocessingDrawing" xmlns:wp="http://schemas.openxmlformats.org/drawingml/2006/wordprocessingDrawing" xmlns:w10="urn:schemas-microsoft-com:office:word" xmlns:w="http://schemas.openxmlformats.org/wordprocessingml/2006/main" xmlns:w14="http://schemas.microsoft.com/office/word/2010/wordml" xmlns:w15="http://schemas.microsoft.com/office/word/2012/wordml" xmlns:w16cex="http://schemas.microsoft.com/office/word/2018/wordml/cex" xmlns:w16cid="http://schemas.microsoft.com/office/word/2016/wordml/cid" xmlns:w16="http://schemas.microsoft.com/office/word/2018/wordml" xmlns:w16se="http://schemas.microsoft.com/office/word/2015/wordml/symex" xmlns:wpg="http://schemas.microsoft.com/office/word/2010/wordprocessingGroup" xmlns:wpi="http://schemas.microsoft.com/office/word/2010/wordprocessingInk" xmlns:wne="http://schemas.microsoft.com/office/word/2006/wordml" xmlns:wps="http://schemas.microsoft.com/office/word/2010/wordprocessingShape" mc:Ignorable="w14 w15 w16se w16cid w16 w16cex wp14">
+<w:footnotes xmlns:wpc="http://schemas.microsoft.com/office/word/2010/wordprocessingCanvas" xmlns:cx="http://schemas.microsoft.com/office/drawing/2014/chartex" xmlns:cx1="http://schemas.microsoft.com/office/drawing/2015/9/8/chartex" xmlns:cx2="http://schemas.microsoft.com/office/drawing/2015/10/21/chartex" xmlns:cx3="http://schemas.microsoft.com/office/drawing/2016/5/9/chartex" xmlns:cx4="http://schemas.microsoft.com/office/drawing/2016/5/10/chartex" xmlns:cx5="http://schemas.microsoft.com/office/drawing/2016/5/11/chartex" xmlns:cx6="http://schemas.microsoft.com/office/drawing/2016/5/12/chartex" xmlns:cx7="http://schemas.microsoft.com/office/drawing/2016/5/13/chartex" xmlns:cx8="http://schemas.microsoft.com/office/drawing/2016/5/14/chartex" xmlns:mc="http://schemas.openxmlformats.org/markup-compatibility/2006" xmlns:aink="http://schemas.microsoft.com/office/drawing/2016/ink" xmlns:am3d="http://schemas.microsoft.com/office/drawing/2017/model3d" xmlns:o="urn:schemas-microsoft-com:office:office" xmlns:r="http://schemas.openxmlformats.org/officeDocument/2006/relationships" xmlns:m="http://schemas.openxmlformats.org/officeDocument/2006/math" xmlns:v="urn:schemas-microsoft-com:vml" xmlns:wp14="http://schemas.microsoft.com/office/word/2010/wordprocessingDrawing" xmlns:wp="http://schemas.openxmlformats.org/drawingml/2006/wordprocessingDrawing" xmlns:w10="urn:schemas-microsoft-com:office:word" xmlns:w="http://schemas.openxmlformats.org/wordprocessingml/2006/main" xmlns:w14="http://schemas.microsoft.com/office/word/2010/wordml" xmlns:w15="http://schemas.microsoft.com/office/word/2012/wordml" xmlns:w16cex="http://schemas.microsoft.com/office/word/2018/wordml/cex" xmlns:w16cid="http://schemas.microsoft.com/office/word/2016/wordml/cid" xmlns:w16="http://schemas.microsoft.com/office/word/2018/wordml" xmlns:w16sdtdh="http://schemas.microsoft.com/office/word/2020/wordml/sdtdatahash" xmlns:w16se="http://schemas.microsoft.com/office/word/2015/wordml/symex" xmlns:wpg="http://schemas.microsoft.com/office/word/2010/wordprocessingGroup" xmlns:wpi="http://schemas.microsoft.com/office/word/2010/wordprocessingInk" xmlns:wne="http://schemas.microsoft.com/office/word/2006/wordml" xmlns:wps="http://schemas.microsoft.com/office/word/2010/wordprocessingShape" mc:Ignorable="w14 w15 w16se w16cid w16 w16cex w16sdtdh wp14">
   <w:footnote w:type="separator" w:id="-1">
     <w:p>
       <w:pPr>
@@ -16669,7 +17827,7 @@
 </file>
 
 <file path=word/numbering.xml><?xml version="1.0" encoding="utf-8"?>
-<w:numbering xmlns:wpc="http://schemas.microsoft.com/office/word/2010/wordprocessingCanvas" xmlns:cx="http://schemas.microsoft.com/office/drawing/2014/chartex" xmlns:cx1="http://schemas.microsoft.com/office/drawing/2015/9/8/chartex" xmlns:cx2="http://schemas.microsoft.com/office/drawing/2015/10/21/chartex" xmlns:cx3="http://schemas.microsoft.com/office/drawing/2016/5/9/chartex" xmlns:cx4="http://schemas.microsoft.com/office/drawing/2016/5/10/chartex" xmlns:cx5="http://schemas.microsoft.com/office/drawing/2016/5/11/chartex" xmlns:cx6="http://schemas.microsoft.com/office/drawing/2016/5/12/chartex" xmlns:cx7="http://schemas.microsoft.com/office/drawing/2016/5/13/chartex" xmlns:cx8="http://schemas.microsoft.com/office/drawing/2016/5/14/chartex" xmlns:mc="http://schemas.openxmlformats.org/markup-compatibility/2006" xmlns:aink="http://schemas.microsoft.com/office/drawing/2016/ink" xmlns:am3d="http://schemas.microsoft.com/office/drawing/2017/model3d" xmlns:o="urn:schemas-microsoft-com:office:office" xmlns:r="http://schemas.openxmlformats.org/officeDocument/2006/relationships" xmlns:m="http://schemas.openxmlformats.org/officeDocument/2006/math" xmlns:v="urn:schemas-microsoft-com:vml" xmlns:wp14="http://schemas.microsoft.com/office/word/2010/wordprocessingDrawing" xmlns:wp="http://schemas.openxmlformats.org/drawingml/2006/wordprocessingDrawing" xmlns:w10="urn:schemas-microsoft-com:office:word" xmlns:w="http://schemas.openxmlformats.org/wordprocessingml/2006/main" xmlns:w14="http://schemas.microsoft.com/office/word/2010/wordml" xmlns:w15="http://schemas.microsoft.com/office/word/2012/wordml" xmlns:w16cex="http://schemas.microsoft.com/office/word/2018/wordml/cex" xmlns:w16cid="http://schemas.microsoft.com/office/word/2016/wordml/cid" xmlns:w16="http://schemas.microsoft.com/office/word/2018/wordml" xmlns:w16se="http://schemas.microsoft.com/office/word/2015/wordml/symex" xmlns:wpg="http://schemas.microsoft.com/office/word/2010/wordprocessingGroup" xmlns:wpi="http://schemas.microsoft.com/office/word/2010/wordprocessingInk" xmlns:wne="http://schemas.microsoft.com/office/word/2006/wordml" xmlns:wps="http://schemas.microsoft.com/office/word/2010/wordprocessingShape" mc:Ignorable="w14 w15 w16se w16cid w16 w16cex wp14">
+<w:numbering xmlns:wpc="http://schemas.microsoft.com/office/word/2010/wordprocessingCanvas" xmlns:cx="http://schemas.microsoft.com/office/drawing/2014/chartex" xmlns:cx1="http://schemas.microsoft.com/office/drawing/2015/9/8/chartex" xmlns:cx2="http://schemas.microsoft.com/office/drawing/2015/10/21/chartex" xmlns:cx3="http://schemas.microsoft.com/office/drawing/2016/5/9/chartex" xmlns:cx4="http://schemas.microsoft.com/office/drawing/2016/5/10/chartex" xmlns:cx5="http://schemas.microsoft.com/office/drawing/2016/5/11/chartex" xmlns:cx6="http://schemas.microsoft.com/office/drawing/2016/5/12/chartex" xmlns:cx7="http://schemas.microsoft.com/office/drawing/2016/5/13/chartex" xmlns:cx8="http://schemas.microsoft.com/office/drawing/2016/5/14/chartex" xmlns:mc="http://schemas.openxmlformats.org/markup-compatibility/2006" xmlns:aink="http://schemas.microsoft.com/office/drawing/2016/ink" xmlns:am3d="http://schemas.microsoft.com/office/drawing/2017/model3d" xmlns:o="urn:schemas-microsoft-com:office:office" xmlns:r="http://schemas.openxmlformats.org/officeDocument/2006/relationships" xmlns:m="http://schemas.openxmlformats.org/officeDocument/2006/math" xmlns:v="urn:schemas-microsoft-com:vml" xmlns:wp14="http://schemas.microsoft.com/office/word/2010/wordprocessingDrawing" xmlns:wp="http://schemas.openxmlformats.org/drawingml/2006/wordprocessingDrawing" xmlns:w10="urn:schemas-microsoft-com:office:word" xmlns:w="http://schemas.openxmlformats.org/wordprocessingml/2006/main" xmlns:w14="http://schemas.microsoft.com/office/word/2010/wordml" xmlns:w15="http://schemas.microsoft.com/office/word/2012/wordml" xmlns:w16cex="http://schemas.microsoft.com/office/word/2018/wordml/cex" xmlns:w16cid="http://schemas.microsoft.com/office/word/2016/wordml/cid" xmlns:w16="http://schemas.microsoft.com/office/word/2018/wordml" xmlns:w16sdtdh="http://schemas.microsoft.com/office/word/2020/wordml/sdtdatahash" xmlns:w16se="http://schemas.microsoft.com/office/word/2015/wordml/symex" xmlns:wpg="http://schemas.microsoft.com/office/word/2010/wordprocessingGroup" xmlns:wpi="http://schemas.microsoft.com/office/word/2010/wordprocessingInk" xmlns:wne="http://schemas.microsoft.com/office/word/2006/wordml" xmlns:wps="http://schemas.microsoft.com/office/word/2010/wordprocessingShape" mc:Ignorable="w14 w15 w16se w16cid w16 w16cex w16sdtdh wp14">
   <w:abstractNum w:abstractNumId="0" w15:restartNumberingAfterBreak="0">
     <w:nsid w:val="0AA6376C"/>
     <w:multiLevelType w:val="hybridMultilevel"/>
@@ -16929,6 +18087,92 @@
     </w:lvl>
   </w:abstractNum>
   <w:abstractNum w:abstractNumId="3" w15:restartNumberingAfterBreak="0">
+    <w:nsid w:val="24E10A3C"/>
+    <w:multiLevelType w:val="hybridMultilevel"/>
+    <w:tmpl w:val="F48AF9C4"/>
+    <w:lvl w:ilvl="0" w:tplc="0409000F">
+      <w:start w:val="1"/>
+      <w:numFmt w:val="decimal"/>
+      <w:lvlText w:val="%1."/>
+      <w:lvlJc w:val="left"/>
+      <w:pPr>
+        <w:ind w:left="720" w:hanging="360"/>
+      </w:pPr>
+    </w:lvl>
+    <w:lvl w:ilvl="1" w:tplc="04090019" w:tentative="1">
+      <w:start w:val="1"/>
+      <w:numFmt w:val="lowerLetter"/>
+      <w:lvlText w:val="%2."/>
+      <w:lvlJc w:val="left"/>
+      <w:pPr>
+        <w:ind w:left="1440" w:hanging="360"/>
+      </w:pPr>
+    </w:lvl>
+    <w:lvl w:ilvl="2" w:tplc="0409001B" w:tentative="1">
+      <w:start w:val="1"/>
+      <w:numFmt w:val="lowerRoman"/>
+      <w:lvlText w:val="%3."/>
+      <w:lvlJc w:val="right"/>
+      <w:pPr>
+        <w:ind w:left="2160" w:hanging="180"/>
+      </w:pPr>
+    </w:lvl>
+    <w:lvl w:ilvl="3" w:tplc="0409000F" w:tentative="1">
+      <w:start w:val="1"/>
+      <w:numFmt w:val="decimal"/>
+      <w:lvlText w:val="%4."/>
+      <w:lvlJc w:val="left"/>
+      <w:pPr>
+        <w:ind w:left="2880" w:hanging="360"/>
+      </w:pPr>
+    </w:lvl>
+    <w:lvl w:ilvl="4" w:tplc="04090019" w:tentative="1">
+      <w:start w:val="1"/>
+      <w:numFmt w:val="lowerLetter"/>
+      <w:lvlText w:val="%5."/>
+      <w:lvlJc w:val="left"/>
+      <w:pPr>
+        <w:ind w:left="3600" w:hanging="360"/>
+      </w:pPr>
+    </w:lvl>
+    <w:lvl w:ilvl="5" w:tplc="0409001B" w:tentative="1">
+      <w:start w:val="1"/>
+      <w:numFmt w:val="lowerRoman"/>
+      <w:lvlText w:val="%6."/>
+      <w:lvlJc w:val="right"/>
+      <w:pPr>
+        <w:ind w:left="4320" w:hanging="180"/>
+      </w:pPr>
+    </w:lvl>
+    <w:lvl w:ilvl="6" w:tplc="0409000F" w:tentative="1">
+      <w:start w:val="1"/>
+      <w:numFmt w:val="decimal"/>
+      <w:lvlText w:val="%7."/>
+      <w:lvlJc w:val="left"/>
+      <w:pPr>
+        <w:ind w:left="5040" w:hanging="360"/>
+      </w:pPr>
+    </w:lvl>
+    <w:lvl w:ilvl="7" w:tplc="04090019" w:tentative="1">
+      <w:start w:val="1"/>
+      <w:numFmt w:val="lowerLetter"/>
+      <w:lvlText w:val="%8."/>
+      <w:lvlJc w:val="left"/>
+      <w:pPr>
+        <w:ind w:left="5760" w:hanging="360"/>
+      </w:pPr>
+    </w:lvl>
+    <w:lvl w:ilvl="8" w:tplc="0409001B" w:tentative="1">
+      <w:start w:val="1"/>
+      <w:numFmt w:val="lowerRoman"/>
+      <w:lvlText w:val="%9."/>
+      <w:lvlJc w:val="right"/>
+      <w:pPr>
+        <w:ind w:left="6480" w:hanging="180"/>
+      </w:pPr>
+    </w:lvl>
+  </w:abstractNum>
+  <w:abstractNum w:abstractNumId="4" w15:restartNumberingAfterBreak="0">
     <w:nsid w:val="2598622A"/>
     <w:multiLevelType w:val="hybridMultilevel"/>
     <w:tmpl w:val="6232AA22"/>
@@ -17014,7 +18258,7 @@
       </w:pPr>
     </w:lvl>
   </w:abstractNum>
-  <w:abstractNum w:abstractNumId="4" w15:restartNumberingAfterBreak="0">
+  <w:abstractNum w:abstractNumId="5" w15:restartNumberingAfterBreak="0">
     <w:nsid w:val="2D071B53"/>
     <w:multiLevelType w:val="hybridMultilevel"/>
     <w:tmpl w:val="D4D6A3DC"/>
@@ -17100,7 +18344,7 @@
       </w:pPr>
     </w:lvl>
   </w:abstractNum>
-  <w:abstractNum w:abstractNumId="5" w15:restartNumberingAfterBreak="0">
+  <w:abstractNum w:abstractNumId="6" w15:restartNumberingAfterBreak="0">
     <w:nsid w:val="2E372902"/>
     <w:multiLevelType w:val="hybridMultilevel"/>
     <w:tmpl w:val="CF9877AE"/>
@@ -17186,7 +18430,7 @@
       </w:pPr>
     </w:lvl>
   </w:abstractNum>
-  <w:abstractNum w:abstractNumId="6" w15:restartNumberingAfterBreak="0">
+  <w:abstractNum w:abstractNumId="7" w15:restartNumberingAfterBreak="0">
     <w:nsid w:val="2FB56CB7"/>
     <w:multiLevelType w:val="hybridMultilevel"/>
     <w:tmpl w:val="CF9877AE"/>
@@ -17272,7 +18516,7 @@
       </w:pPr>
     </w:lvl>
   </w:abstractNum>
-  <w:abstractNum w:abstractNumId="7" w15:restartNumberingAfterBreak="0">
+  <w:abstractNum w:abstractNumId="8" w15:restartNumberingAfterBreak="0">
     <w:nsid w:val="30950D5A"/>
     <w:multiLevelType w:val="hybridMultilevel"/>
     <w:tmpl w:val="F48AF9C4"/>
@@ -17358,7 +18602,7 @@
       </w:pPr>
     </w:lvl>
   </w:abstractNum>
-  <w:abstractNum w:abstractNumId="8" w15:restartNumberingAfterBreak="0">
+  <w:abstractNum w:abstractNumId="9" w15:restartNumberingAfterBreak="0">
     <w:nsid w:val="30D75D97"/>
     <w:multiLevelType w:val="hybridMultilevel"/>
     <w:tmpl w:val="7CA2B690"/>
@@ -17444,7 +18688,7 @@
       </w:pPr>
     </w:lvl>
   </w:abstractNum>
-  <w:abstractNum w:abstractNumId="9" w15:restartNumberingAfterBreak="0">
+  <w:abstractNum w:abstractNumId="10" w15:restartNumberingAfterBreak="0">
     <w:nsid w:val="37306E45"/>
     <w:multiLevelType w:val="hybridMultilevel"/>
     <w:tmpl w:val="25F0B1BA"/>
@@ -17533,7 +18777,7 @@
       </w:pPr>
     </w:lvl>
   </w:abstractNum>
-  <w:abstractNum w:abstractNumId="10" w15:restartNumberingAfterBreak="0">
+  <w:abstractNum w:abstractNumId="11" w15:restartNumberingAfterBreak="0">
     <w:nsid w:val="41BE46BF"/>
     <w:multiLevelType w:val="hybridMultilevel"/>
     <w:tmpl w:val="8F866E3A"/>
@@ -17619,7 +18863,7 @@
       </w:pPr>
     </w:lvl>
   </w:abstractNum>
-  <w:abstractNum w:abstractNumId="11" w15:restartNumberingAfterBreak="0">
+  <w:abstractNum w:abstractNumId="12" w15:restartNumberingAfterBreak="0">
     <w:nsid w:val="4A9F7297"/>
     <w:multiLevelType w:val="hybridMultilevel"/>
     <w:tmpl w:val="DE1EAB4A"/>
@@ -17708,7 +18952,7 @@
       </w:pPr>
     </w:lvl>
   </w:abstractNum>
-  <w:abstractNum w:abstractNumId="12" w15:restartNumberingAfterBreak="0">
+  <w:abstractNum w:abstractNumId="13" w15:restartNumberingAfterBreak="0">
     <w:nsid w:val="506159D1"/>
     <w:multiLevelType w:val="hybridMultilevel"/>
     <w:tmpl w:val="A3CA2FC4"/>
@@ -17797,7 +19041,7 @@
       </w:pPr>
     </w:lvl>
   </w:abstractNum>
-  <w:abstractNum w:abstractNumId="13" w15:restartNumberingAfterBreak="0">
+  <w:abstractNum w:abstractNumId="14" w15:restartNumberingAfterBreak="0">
     <w:nsid w:val="51A323E5"/>
     <w:multiLevelType w:val="hybridMultilevel"/>
     <w:tmpl w:val="8AE88EE0"/>
@@ -17883,7 +19127,7 @@
       </w:pPr>
     </w:lvl>
   </w:abstractNum>
-  <w:abstractNum w:abstractNumId="14" w15:restartNumberingAfterBreak="0">
+  <w:abstractNum w:abstractNumId="15" w15:restartNumberingAfterBreak="0">
     <w:nsid w:val="53594207"/>
     <w:multiLevelType w:val="hybridMultilevel"/>
     <w:tmpl w:val="8CC84400"/>
@@ -17969,7 +19213,7 @@
       </w:pPr>
     </w:lvl>
   </w:abstractNum>
-  <w:abstractNum w:abstractNumId="15" w15:restartNumberingAfterBreak="0">
+  <w:abstractNum w:abstractNumId="16" w15:restartNumberingAfterBreak="0">
     <w:nsid w:val="5CEF148D"/>
     <w:multiLevelType w:val="hybridMultilevel"/>
     <w:tmpl w:val="DB18D1BC"/>
@@ -18058,7 +19302,7 @@
       </w:pPr>
     </w:lvl>
   </w:abstractNum>
-  <w:abstractNum w:abstractNumId="16" w15:restartNumberingAfterBreak="0">
+  <w:abstractNum w:abstractNumId="17" w15:restartNumberingAfterBreak="0">
     <w:nsid w:val="5D4570EA"/>
     <w:multiLevelType w:val="hybridMultilevel"/>
     <w:tmpl w:val="0ABAD5B8"/>
@@ -18144,7 +19388,7 @@
       </w:pPr>
     </w:lvl>
   </w:abstractNum>
-  <w:abstractNum w:abstractNumId="17" w15:restartNumberingAfterBreak="0">
+  <w:abstractNum w:abstractNumId="18" w15:restartNumberingAfterBreak="0">
     <w:nsid w:val="6F927421"/>
     <w:multiLevelType w:val="hybridMultilevel"/>
     <w:tmpl w:val="BF28F80E"/>
@@ -18230,7 +19474,7 @@
       </w:pPr>
     </w:lvl>
   </w:abstractNum>
-  <w:abstractNum w:abstractNumId="18" w15:restartNumberingAfterBreak="0">
+  <w:abstractNum w:abstractNumId="19" w15:restartNumberingAfterBreak="0">
     <w:nsid w:val="795D492E"/>
     <w:multiLevelType w:val="hybridMultilevel"/>
     <w:tmpl w:val="6ECAA50E"/>
@@ -18343,7 +19587,7 @@
       </w:rPr>
     </w:lvl>
   </w:abstractNum>
-  <w:abstractNum w:abstractNumId="19" w15:restartNumberingAfterBreak="0">
+  <w:abstractNum w:abstractNumId="20" w15:restartNumberingAfterBreak="0">
     <w:nsid w:val="79911088"/>
     <w:multiLevelType w:val="hybridMultilevel"/>
     <w:tmpl w:val="B89254AA"/>
@@ -18457,70 +19701,73 @@
     </w:lvl>
   </w:abstractNum>
   <w:num w:numId="1">
+    <w:abstractNumId w:val="11"/>
+  </w:num>
+  <w:num w:numId="2">
+    <w:abstractNumId w:val="7"/>
+  </w:num>
+  <w:num w:numId="3">
     <w:abstractNumId w:val="10"/>
   </w:num>
-  <w:num w:numId="2">
-    <w:abstractNumId w:val="6"/>
-  </w:num>
-  <w:num w:numId="3">
-    <w:abstractNumId w:val="9"/>
-  </w:num>
   <w:num w:numId="4">
-    <w:abstractNumId w:val="18"/>
+    <w:abstractNumId w:val="19"/>
   </w:num>
   <w:num w:numId="5">
-    <w:abstractNumId w:val="14"/>
+    <w:abstractNumId w:val="15"/>
   </w:num>
   <w:num w:numId="6">
-    <w:abstractNumId w:val="8"/>
+    <w:abstractNumId w:val="9"/>
   </w:num>
   <w:num w:numId="7">
     <w:abstractNumId w:val="0"/>
   </w:num>
   <w:num w:numId="8">
-    <w:abstractNumId w:val="3"/>
+    <w:abstractNumId w:val="4"/>
   </w:num>
   <w:num w:numId="9">
-    <w:abstractNumId w:val="7"/>
+    <w:abstractNumId w:val="8"/>
   </w:num>
   <w:num w:numId="10">
+    <w:abstractNumId w:val="14"/>
+  </w:num>
+  <w:num w:numId="11">
     <w:abstractNumId w:val="13"/>
   </w:num>
-  <w:num w:numId="11">
-    <w:abstractNumId w:val="12"/>
-  </w:num>
   <w:num w:numId="12">
-    <w:abstractNumId w:val="15"/>
+    <w:abstractNumId w:val="16"/>
   </w:num>
   <w:num w:numId="13">
-    <w:abstractNumId w:val="16"/>
+    <w:abstractNumId w:val="17"/>
   </w:num>
   <w:num w:numId="14">
-    <w:abstractNumId w:val="17"/>
+    <w:abstractNumId w:val="18"/>
   </w:num>
   <w:num w:numId="15">
     <w:abstractNumId w:val="1"/>
   </w:num>
   <w:num w:numId="16">
-    <w:abstractNumId w:val="11"/>
+    <w:abstractNumId w:val="12"/>
   </w:num>
   <w:num w:numId="17">
     <w:abstractNumId w:val="2"/>
   </w:num>
   <w:num w:numId="18">
+    <w:abstractNumId w:val="6"/>
+  </w:num>
+  <w:num w:numId="19">
     <w:abstractNumId w:val="5"/>
   </w:num>
-  <w:num w:numId="19">
-    <w:abstractNumId w:val="4"/>
+  <w:num w:numId="20">
+    <w:abstractNumId w:val="20"/>
   </w:num>
-  <w:num w:numId="20">
-    <w:abstractNumId w:val="19"/>
+  <w:num w:numId="21">
+    <w:abstractNumId w:val="3"/>
   </w:num>
 </w:numbering>
 </file>
 
 <file path=word/styles.xml><?xml version="1.0" encoding="utf-8"?>
-<w:styles xmlns:mc="http://schemas.openxmlformats.org/markup-compatibility/2006" xmlns:r="http://schemas.openxmlformats.org/officeDocument/2006/relationships" xmlns:w="http://schemas.openxmlformats.org/wordprocessingml/2006/main" xmlns:w14="http://schemas.microsoft.com/office/word/2010/wordml" xmlns:w15="http://schemas.microsoft.com/office/word/2012/wordml" xmlns:w16cex="http://schemas.microsoft.com/office/word/2018/wordml/cex" xmlns:w16cid="http://schemas.microsoft.com/office/word/2016/wordml/cid" xmlns:w16="http://schemas.microsoft.com/office/word/2018/wordml" xmlns:w16se="http://schemas.microsoft.com/office/word/2015/wordml/symex" mc:Ignorable="w14 w15 w16se w16cid w16 w16cex">
+<w:styles xmlns:mc="http://schemas.openxmlformats.org/markup-compatibility/2006" xmlns:r="http://schemas.openxmlformats.org/officeDocument/2006/relationships" xmlns:w="http://schemas.openxmlformats.org/wordprocessingml/2006/main" xmlns:w14="http://schemas.microsoft.com/office/word/2010/wordml" xmlns:w15="http://schemas.microsoft.com/office/word/2012/wordml" xmlns:w16cex="http://schemas.microsoft.com/office/word/2018/wordml/cex" xmlns:w16cid="http://schemas.microsoft.com/office/word/2016/wordml/cid" xmlns:w16="http://schemas.microsoft.com/office/word/2018/wordml" xmlns:w16sdtdh="http://schemas.microsoft.com/office/word/2020/wordml/sdtdatahash" xmlns:w16se="http://schemas.microsoft.com/office/word/2015/wordml/symex" mc:Ignorable="w14 w15 w16se w16cid w16 w16cex w16sdtdh">
   <w:docDefaults>
     <w:rPrDefault>
       <w:rPr>

</xml_diff>